<commit_message>
continuer ecrire rapport, correction de certaines phrases, ecriture du II.2/
</commit_message>
<xml_diff>
--- a/Rapport de projet.docx
+++ b/Rapport de projet.docx
@@ -1,6 +1,6 @@
 
 <file path=word/document.xml><?xml version="1.0" encoding="utf-8"?>
-<w:document xmlns:ve="http://schemas.openxmlformats.org/markup-compatibility/2006" xmlns:o="urn:schemas-microsoft-com:office:office" xmlns:r="http://schemas.openxmlformats.org/officeDocument/2006/relationships" xmlns:m="http://schemas.openxmlformats.org/officeDocument/2006/math" xmlns:v="urn:schemas-microsoft-com:vml" xmlns:wp="http://schemas.openxmlformats.org/drawingml/2006/wordprocessingDrawing" xmlns:w10="urn:schemas-microsoft-com:office:word" xmlns:w="http://schemas.openxmlformats.org/wordprocessingml/2006/main" xmlns:wne="http://schemas.microsoft.com/office/word/2006/wordml">
+<w:document xmlns:wpc="http://schemas.microsoft.com/office/word/2010/wordprocessingCanvas" xmlns:cx="http://schemas.microsoft.com/office/drawing/2014/chartex" xmlns:cx1="http://schemas.microsoft.com/office/drawing/2015/9/8/chartex" xmlns:cx2="http://schemas.microsoft.com/office/drawing/2015/10/21/chartex" xmlns:cx3="http://schemas.microsoft.com/office/drawing/2016/5/9/chartex" xmlns:cx4="http://schemas.microsoft.com/office/drawing/2016/5/10/chartex" xmlns:cx5="http://schemas.microsoft.com/office/drawing/2016/5/11/chartex" xmlns:cx6="http://schemas.microsoft.com/office/drawing/2016/5/12/chartex" xmlns:cx7="http://schemas.microsoft.com/office/drawing/2016/5/13/chartex" xmlns:cx8="http://schemas.microsoft.com/office/drawing/2016/5/14/chartex" xmlns:mc="http://schemas.openxmlformats.org/markup-compatibility/2006" xmlns:aink="http://schemas.microsoft.com/office/drawing/2016/ink" xmlns:am3d="http://schemas.microsoft.com/office/drawing/2017/model3d" xmlns:o="urn:schemas-microsoft-com:office:office" xmlns:r="http://schemas.openxmlformats.org/officeDocument/2006/relationships" xmlns:m="http://schemas.openxmlformats.org/officeDocument/2006/math" xmlns:v="urn:schemas-microsoft-com:vml" xmlns:wp14="http://schemas.microsoft.com/office/word/2010/wordprocessingDrawing" xmlns:wp="http://schemas.openxmlformats.org/drawingml/2006/wordprocessingDrawing" xmlns:w10="urn:schemas-microsoft-com:office:word" xmlns:w="http://schemas.openxmlformats.org/wordprocessingml/2006/main" xmlns:w14="http://schemas.microsoft.com/office/word/2010/wordml" xmlns:w15="http://schemas.microsoft.com/office/word/2012/wordml" xmlns:w16cid="http://schemas.microsoft.com/office/word/2016/wordml/cid" xmlns:w16se="http://schemas.microsoft.com/office/word/2015/wordml/symex" xmlns:wpg="http://schemas.microsoft.com/office/word/2010/wordprocessingGroup" xmlns:wpi="http://schemas.microsoft.com/office/word/2010/wordprocessingInk" xmlns:wne="http://schemas.microsoft.com/office/word/2006/wordml" xmlns:wps="http://schemas.microsoft.com/office/word/2010/wordprocessingShape" mc:Ignorable="w14 w15 w16se w16cid wp14">
   <w:body>
     <w:p>
       <w:pPr>
@@ -748,6 +748,7 @@
           <w:docPartUnique/>
         </w:docPartObj>
       </w:sdtPr>
+      <w:sdtEndPr/>
       <w:sdtContent>
         <w:p>
           <w:pPr>
@@ -764,7 +765,7 @@
               <w:tab w:val="right" w:leader="dot" w:pos="9628"/>
             </w:tabs>
             <w:rPr>
-              <w:rFonts w:asciiTheme="minorHAnsi" w:eastAsiaTheme="minorEastAsia" w:hAnsiTheme="minorHAnsi" w:cstheme="minorHAnsi"/>
+              <w:rFonts w:asciiTheme="minorHAnsi" w:eastAsiaTheme="minorEastAsia" w:hAnsiTheme="minorHAnsi" w:cstheme="minorBidi"/>
               <w:noProof/>
               <w:sz w:val="22"/>
               <w:szCs w:val="22"/>
@@ -780,18 +781,16 @@
           <w:r>
             <w:fldChar w:fldCharType="separate"/>
           </w:r>
-          <w:hyperlink w:anchor="_Toc532301530" w:history="1">
+          <w:hyperlink w:anchor="_Toc532309614" w:history="1">
             <w:r>
               <w:rPr>
                 <w:rStyle w:val="Lienhypertexte"/>
-                <w:rFonts w:asciiTheme="minorHAnsi" w:hAnsiTheme="minorHAnsi" w:cstheme="minorHAnsi"/>
                 <w:noProof/>
               </w:rPr>
               <w:t>I/ Introduction et présentation du projet</w:t>
             </w:r>
             <w:r>
               <w:rPr>
-                <w:rFonts w:asciiTheme="minorHAnsi" w:hAnsiTheme="minorHAnsi" w:cstheme="minorHAnsi"/>
                 <w:noProof/>
                 <w:webHidden/>
               </w:rPr>
@@ -799,7 +798,6 @@
             </w:r>
             <w:r>
               <w:rPr>
-                <w:rFonts w:asciiTheme="minorHAnsi" w:hAnsiTheme="minorHAnsi" w:cstheme="minorHAnsi"/>
                 <w:noProof/>
                 <w:webHidden/>
               </w:rPr>
@@ -807,22 +805,19 @@
             </w:r>
             <w:r>
               <w:rPr>
-                <w:rFonts w:asciiTheme="minorHAnsi" w:hAnsiTheme="minorHAnsi" w:cstheme="minorHAnsi"/>
-                <w:noProof/>
-                <w:webHidden/>
-              </w:rPr>
-              <w:instrText xml:space="preserve"> PAGEREF _Toc532301530 \h </w:instrText>
-            </w:r>
-            <w:r>
-              <w:rPr>
-                <w:rFonts w:asciiTheme="minorHAnsi" w:hAnsiTheme="minorHAnsi" w:cstheme="minorHAnsi"/>
-                <w:noProof/>
-                <w:webHidden/>
-              </w:rPr>
-            </w:r>
-            <w:r>
-              <w:rPr>
-                <w:rFonts w:asciiTheme="minorHAnsi" w:hAnsiTheme="minorHAnsi" w:cstheme="minorHAnsi"/>
+                <w:noProof/>
+                <w:webHidden/>
+              </w:rPr>
+              <w:instrText xml:space="preserve"> PAGEREF _Toc532309614 \h </w:instrText>
+            </w:r>
+            <w:r>
+              <w:rPr>
+                <w:noProof/>
+                <w:webHidden/>
+              </w:rPr>
+            </w:r>
+            <w:r>
+              <w:rPr>
                 <w:noProof/>
                 <w:webHidden/>
               </w:rPr>
@@ -830,7 +825,6 @@
             </w:r>
             <w:r>
               <w:rPr>
-                <w:rFonts w:asciiTheme="minorHAnsi" w:hAnsiTheme="minorHAnsi" w:cstheme="minorHAnsi"/>
                 <w:noProof/>
                 <w:webHidden/>
               </w:rPr>
@@ -838,487 +832,6 @@
             </w:r>
             <w:r>
               <w:rPr>
-                <w:rFonts w:asciiTheme="minorHAnsi" w:hAnsiTheme="minorHAnsi" w:cstheme="minorHAnsi"/>
-                <w:noProof/>
-                <w:webHidden/>
-              </w:rPr>
-              <w:fldChar w:fldCharType="end"/>
-            </w:r>
-          </w:hyperlink>
-        </w:p>
-        <w:p>
-          <w:pPr>
-            <w:pStyle w:val="TM1"/>
-            <w:tabs>
-              <w:tab w:val="right" w:leader="dot" w:pos="9628"/>
-            </w:tabs>
-            <w:rPr>
-              <w:rFonts w:asciiTheme="minorHAnsi" w:eastAsiaTheme="minorEastAsia" w:hAnsiTheme="minorHAnsi" w:cstheme="minorHAnsi"/>
-              <w:noProof/>
-              <w:sz w:val="22"/>
-              <w:szCs w:val="22"/>
-              <w:lang w:eastAsia="fr-FR" w:bidi="ar-SA"/>
-            </w:rPr>
-          </w:pPr>
-          <w:hyperlink w:anchor="_Toc532301531" w:history="1">
-            <w:r>
-              <w:rPr>
-                <w:rStyle w:val="Lienhypertexte"/>
-                <w:rFonts w:asciiTheme="minorHAnsi" w:hAnsiTheme="minorHAnsi" w:cstheme="minorHAnsi"/>
-                <w:noProof/>
-              </w:rPr>
-              <w:t>II/ Calcul de l'altitude en tout point de l'aéroport</w:t>
-            </w:r>
-            <w:r>
-              <w:rPr>
-                <w:rFonts w:asciiTheme="minorHAnsi" w:hAnsiTheme="minorHAnsi" w:cstheme="minorHAnsi"/>
-                <w:noProof/>
-                <w:webHidden/>
-              </w:rPr>
-              <w:tab/>
-            </w:r>
-            <w:r>
-              <w:rPr>
-                <w:rFonts w:asciiTheme="minorHAnsi" w:hAnsiTheme="minorHAnsi" w:cstheme="minorHAnsi"/>
-                <w:noProof/>
-                <w:webHidden/>
-              </w:rPr>
-              <w:fldChar w:fldCharType="begin"/>
-            </w:r>
-            <w:r>
-              <w:rPr>
-                <w:rFonts w:asciiTheme="minorHAnsi" w:hAnsiTheme="minorHAnsi" w:cstheme="minorHAnsi"/>
-                <w:noProof/>
-                <w:webHidden/>
-              </w:rPr>
-              <w:instrText xml:space="preserve"> PAGEREF _Toc532301531 \h </w:instrText>
-            </w:r>
-            <w:r>
-              <w:rPr>
-                <w:rFonts w:asciiTheme="minorHAnsi" w:hAnsiTheme="minorHAnsi" w:cstheme="minorHAnsi"/>
-                <w:noProof/>
-                <w:webHidden/>
-              </w:rPr>
-            </w:r>
-            <w:r>
-              <w:rPr>
-                <w:rFonts w:asciiTheme="minorHAnsi" w:hAnsiTheme="minorHAnsi" w:cstheme="minorHAnsi"/>
-                <w:noProof/>
-                <w:webHidden/>
-              </w:rPr>
-              <w:fldChar w:fldCharType="separate"/>
-            </w:r>
-            <w:r>
-              <w:rPr>
-                <w:rFonts w:asciiTheme="minorHAnsi" w:hAnsiTheme="minorHAnsi" w:cstheme="minorHAnsi"/>
-                <w:noProof/>
-                <w:webHidden/>
-              </w:rPr>
-              <w:t>4</w:t>
-            </w:r>
-            <w:r>
-              <w:rPr>
-                <w:rFonts w:asciiTheme="minorHAnsi" w:hAnsiTheme="minorHAnsi" w:cstheme="minorHAnsi"/>
-                <w:noProof/>
-                <w:webHidden/>
-              </w:rPr>
-              <w:fldChar w:fldCharType="end"/>
-            </w:r>
-          </w:hyperlink>
-        </w:p>
-        <w:p>
-          <w:pPr>
-            <w:pStyle w:val="TM2"/>
-            <w:tabs>
-              <w:tab w:val="right" w:leader="dot" w:pos="9628"/>
-            </w:tabs>
-            <w:rPr>
-              <w:rFonts w:asciiTheme="minorHAnsi" w:eastAsiaTheme="minorEastAsia" w:hAnsiTheme="minorHAnsi" w:cstheme="minorHAnsi"/>
-              <w:noProof/>
-              <w:sz w:val="22"/>
-              <w:szCs w:val="22"/>
-              <w:lang w:eastAsia="fr-FR" w:bidi="ar-SA"/>
-            </w:rPr>
-          </w:pPr>
-          <w:hyperlink w:anchor="_Toc532301532" w:history="1">
-            <w:r>
-              <w:rPr>
-                <w:rStyle w:val="Lienhypertexte"/>
-                <w:rFonts w:asciiTheme="minorHAnsi" w:hAnsiTheme="minorHAnsi" w:cstheme="minorHAnsi"/>
-                <w:noProof/>
-              </w:rPr>
-              <w:t>1/ Algorithme de triangulation de Delaunay</w:t>
-            </w:r>
-            <w:r>
-              <w:rPr>
-                <w:rFonts w:asciiTheme="minorHAnsi" w:hAnsiTheme="minorHAnsi" w:cstheme="minorHAnsi"/>
-                <w:noProof/>
-                <w:webHidden/>
-              </w:rPr>
-              <w:tab/>
-            </w:r>
-            <w:r>
-              <w:rPr>
-                <w:rFonts w:asciiTheme="minorHAnsi" w:hAnsiTheme="minorHAnsi" w:cstheme="minorHAnsi"/>
-                <w:noProof/>
-                <w:webHidden/>
-              </w:rPr>
-              <w:fldChar w:fldCharType="begin"/>
-            </w:r>
-            <w:r>
-              <w:rPr>
-                <w:rFonts w:asciiTheme="minorHAnsi" w:hAnsiTheme="minorHAnsi" w:cstheme="minorHAnsi"/>
-                <w:noProof/>
-                <w:webHidden/>
-              </w:rPr>
-              <w:instrText xml:space="preserve"> PAGEREF _Toc532301532 \h </w:instrText>
-            </w:r>
-            <w:r>
-              <w:rPr>
-                <w:rFonts w:asciiTheme="minorHAnsi" w:hAnsiTheme="minorHAnsi" w:cstheme="minorHAnsi"/>
-                <w:noProof/>
-                <w:webHidden/>
-              </w:rPr>
-            </w:r>
-            <w:r>
-              <w:rPr>
-                <w:rFonts w:asciiTheme="minorHAnsi" w:hAnsiTheme="minorHAnsi" w:cstheme="minorHAnsi"/>
-                <w:noProof/>
-                <w:webHidden/>
-              </w:rPr>
-              <w:fldChar w:fldCharType="separate"/>
-            </w:r>
-            <w:r>
-              <w:rPr>
-                <w:rFonts w:asciiTheme="minorHAnsi" w:hAnsiTheme="minorHAnsi" w:cstheme="minorHAnsi"/>
-                <w:noProof/>
-                <w:webHidden/>
-              </w:rPr>
-              <w:t>4</w:t>
-            </w:r>
-            <w:r>
-              <w:rPr>
-                <w:rFonts w:asciiTheme="minorHAnsi" w:hAnsiTheme="minorHAnsi" w:cstheme="minorHAnsi"/>
-                <w:noProof/>
-                <w:webHidden/>
-              </w:rPr>
-              <w:fldChar w:fldCharType="end"/>
-            </w:r>
-          </w:hyperlink>
-        </w:p>
-        <w:p>
-          <w:pPr>
-            <w:pStyle w:val="TM2"/>
-            <w:tabs>
-              <w:tab w:val="right" w:leader="dot" w:pos="9628"/>
-            </w:tabs>
-            <w:rPr>
-              <w:rFonts w:asciiTheme="minorHAnsi" w:eastAsiaTheme="minorEastAsia" w:hAnsiTheme="minorHAnsi" w:cstheme="minorHAnsi"/>
-              <w:noProof/>
-              <w:sz w:val="22"/>
-              <w:szCs w:val="22"/>
-              <w:lang w:eastAsia="fr-FR" w:bidi="ar-SA"/>
-            </w:rPr>
-          </w:pPr>
-          <w:hyperlink w:anchor="_Toc532301533" w:history="1">
-            <w:r>
-              <w:rPr>
-                <w:rStyle w:val="Lienhypertexte"/>
-                <w:rFonts w:asciiTheme="minorHAnsi" w:hAnsiTheme="minorHAnsi" w:cstheme="minorHAnsi"/>
-                <w:noProof/>
-              </w:rPr>
-              <w:t>2/ Calcul du plan d'un triangle et test d'appartenance à un triangle</w:t>
-            </w:r>
-            <w:r>
-              <w:rPr>
-                <w:rFonts w:asciiTheme="minorHAnsi" w:hAnsiTheme="minorHAnsi" w:cstheme="minorHAnsi"/>
-                <w:noProof/>
-                <w:webHidden/>
-              </w:rPr>
-              <w:tab/>
-            </w:r>
-            <w:r>
-              <w:rPr>
-                <w:rFonts w:asciiTheme="minorHAnsi" w:hAnsiTheme="minorHAnsi" w:cstheme="minorHAnsi"/>
-                <w:noProof/>
-                <w:webHidden/>
-              </w:rPr>
-              <w:fldChar w:fldCharType="begin"/>
-            </w:r>
-            <w:r>
-              <w:rPr>
-                <w:rFonts w:asciiTheme="minorHAnsi" w:hAnsiTheme="minorHAnsi" w:cstheme="minorHAnsi"/>
-                <w:noProof/>
-                <w:webHidden/>
-              </w:rPr>
-              <w:instrText xml:space="preserve"> PAGEREF _Toc532301533 \h </w:instrText>
-            </w:r>
-            <w:r>
-              <w:rPr>
-                <w:rFonts w:asciiTheme="minorHAnsi" w:hAnsiTheme="minorHAnsi" w:cstheme="minorHAnsi"/>
-                <w:noProof/>
-                <w:webHidden/>
-              </w:rPr>
-            </w:r>
-            <w:r>
-              <w:rPr>
-                <w:rFonts w:asciiTheme="minorHAnsi" w:hAnsiTheme="minorHAnsi" w:cstheme="minorHAnsi"/>
-                <w:noProof/>
-                <w:webHidden/>
-              </w:rPr>
-              <w:fldChar w:fldCharType="separate"/>
-            </w:r>
-            <w:r>
-              <w:rPr>
-                <w:rFonts w:asciiTheme="minorHAnsi" w:hAnsiTheme="minorHAnsi" w:cstheme="minorHAnsi"/>
-                <w:noProof/>
-                <w:webHidden/>
-              </w:rPr>
-              <w:t>4</w:t>
-            </w:r>
-            <w:r>
-              <w:rPr>
-                <w:rFonts w:asciiTheme="minorHAnsi" w:hAnsiTheme="minorHAnsi" w:cstheme="minorHAnsi"/>
-                <w:noProof/>
-                <w:webHidden/>
-              </w:rPr>
-              <w:fldChar w:fldCharType="end"/>
-            </w:r>
-          </w:hyperlink>
-        </w:p>
-        <w:p>
-          <w:pPr>
-            <w:pStyle w:val="TM2"/>
-            <w:tabs>
-              <w:tab w:val="right" w:leader="dot" w:pos="9628"/>
-            </w:tabs>
-            <w:rPr>
-              <w:rFonts w:asciiTheme="minorHAnsi" w:eastAsiaTheme="minorEastAsia" w:hAnsiTheme="minorHAnsi" w:cstheme="minorHAnsi"/>
-              <w:noProof/>
-              <w:sz w:val="22"/>
-              <w:szCs w:val="22"/>
-              <w:lang w:eastAsia="fr-FR" w:bidi="ar-SA"/>
-            </w:rPr>
-          </w:pPr>
-          <w:hyperlink w:anchor="_Toc532301534" w:history="1">
-            <w:r>
-              <w:rPr>
-                <w:rStyle w:val="Lienhypertexte"/>
-                <w:rFonts w:asciiTheme="minorHAnsi" w:hAnsiTheme="minorHAnsi" w:cstheme="minorHAnsi"/>
-                <w:noProof/>
-              </w:rPr>
-              <w:t>3/ Calcul des pentes sur chaque portion d'une trajectoire</w:t>
-            </w:r>
-            <w:r>
-              <w:rPr>
-                <w:rFonts w:asciiTheme="minorHAnsi" w:hAnsiTheme="minorHAnsi" w:cstheme="minorHAnsi"/>
-                <w:noProof/>
-                <w:webHidden/>
-              </w:rPr>
-              <w:tab/>
-            </w:r>
-            <w:r>
-              <w:rPr>
-                <w:rFonts w:asciiTheme="minorHAnsi" w:hAnsiTheme="minorHAnsi" w:cstheme="minorHAnsi"/>
-                <w:noProof/>
-                <w:webHidden/>
-              </w:rPr>
-              <w:fldChar w:fldCharType="begin"/>
-            </w:r>
-            <w:r>
-              <w:rPr>
-                <w:rFonts w:asciiTheme="minorHAnsi" w:hAnsiTheme="minorHAnsi" w:cstheme="minorHAnsi"/>
-                <w:noProof/>
-                <w:webHidden/>
-              </w:rPr>
-              <w:instrText xml:space="preserve"> PAGEREF _Toc532301534 \h </w:instrText>
-            </w:r>
-            <w:r>
-              <w:rPr>
-                <w:rFonts w:asciiTheme="minorHAnsi" w:hAnsiTheme="minorHAnsi" w:cstheme="minorHAnsi"/>
-                <w:noProof/>
-                <w:webHidden/>
-              </w:rPr>
-            </w:r>
-            <w:r>
-              <w:rPr>
-                <w:rFonts w:asciiTheme="minorHAnsi" w:hAnsiTheme="minorHAnsi" w:cstheme="minorHAnsi"/>
-                <w:noProof/>
-                <w:webHidden/>
-              </w:rPr>
-              <w:fldChar w:fldCharType="separate"/>
-            </w:r>
-            <w:r>
-              <w:rPr>
-                <w:rFonts w:asciiTheme="minorHAnsi" w:hAnsiTheme="minorHAnsi" w:cstheme="minorHAnsi"/>
-                <w:noProof/>
-                <w:webHidden/>
-              </w:rPr>
-              <w:t>5</w:t>
-            </w:r>
-            <w:r>
-              <w:rPr>
-                <w:rFonts w:asciiTheme="minorHAnsi" w:hAnsiTheme="minorHAnsi" w:cstheme="minorHAnsi"/>
-                <w:noProof/>
-                <w:webHidden/>
-              </w:rPr>
-              <w:fldChar w:fldCharType="end"/>
-            </w:r>
-          </w:hyperlink>
-        </w:p>
-        <w:p>
-          <w:pPr>
-            <w:pStyle w:val="TM1"/>
-            <w:tabs>
-              <w:tab w:val="right" w:leader="dot" w:pos="9628"/>
-            </w:tabs>
-            <w:rPr>
-              <w:rFonts w:asciiTheme="minorHAnsi" w:eastAsiaTheme="minorEastAsia" w:hAnsiTheme="minorHAnsi" w:cstheme="minorHAnsi"/>
-              <w:noProof/>
-              <w:sz w:val="22"/>
-              <w:szCs w:val="22"/>
-              <w:lang w:eastAsia="fr-FR" w:bidi="ar-SA"/>
-            </w:rPr>
-          </w:pPr>
-          <w:hyperlink w:anchor="_Toc532301535" w:history="1">
-            <w:r>
-              <w:rPr>
-                <w:rStyle w:val="Lienhypertexte"/>
-                <w:rFonts w:asciiTheme="minorHAnsi" w:hAnsiTheme="minorHAnsi" w:cstheme="minorHAnsi"/>
-                <w:noProof/>
-              </w:rPr>
-              <w:t>III/ Implémentation du modèle d'accélération</w:t>
-            </w:r>
-            <w:r>
-              <w:rPr>
-                <w:rFonts w:asciiTheme="minorHAnsi" w:hAnsiTheme="minorHAnsi" w:cstheme="minorHAnsi"/>
-                <w:noProof/>
-                <w:webHidden/>
-              </w:rPr>
-              <w:tab/>
-            </w:r>
-            <w:r>
-              <w:rPr>
-                <w:rFonts w:asciiTheme="minorHAnsi" w:hAnsiTheme="minorHAnsi" w:cstheme="minorHAnsi"/>
-                <w:noProof/>
-                <w:webHidden/>
-              </w:rPr>
-              <w:fldChar w:fldCharType="begin"/>
-            </w:r>
-            <w:r>
-              <w:rPr>
-                <w:rFonts w:asciiTheme="minorHAnsi" w:hAnsiTheme="minorHAnsi" w:cstheme="minorHAnsi"/>
-                <w:noProof/>
-                <w:webHidden/>
-              </w:rPr>
-              <w:instrText xml:space="preserve"> PAGEREF _Toc532301535 \h </w:instrText>
-            </w:r>
-            <w:r>
-              <w:rPr>
-                <w:rFonts w:asciiTheme="minorHAnsi" w:hAnsiTheme="minorHAnsi" w:cstheme="minorHAnsi"/>
-                <w:noProof/>
-                <w:webHidden/>
-              </w:rPr>
-            </w:r>
-            <w:r>
-              <w:rPr>
-                <w:rFonts w:asciiTheme="minorHAnsi" w:hAnsiTheme="minorHAnsi" w:cstheme="minorHAnsi"/>
-                <w:noProof/>
-                <w:webHidden/>
-              </w:rPr>
-              <w:fldChar w:fldCharType="separate"/>
-            </w:r>
-            <w:r>
-              <w:rPr>
-                <w:rFonts w:asciiTheme="minorHAnsi" w:hAnsiTheme="minorHAnsi" w:cstheme="minorHAnsi"/>
-                <w:noProof/>
-                <w:webHidden/>
-              </w:rPr>
-              <w:t>5</w:t>
-            </w:r>
-            <w:r>
-              <w:rPr>
-                <w:rFonts w:asciiTheme="minorHAnsi" w:hAnsiTheme="minorHAnsi" w:cstheme="minorHAnsi"/>
-                <w:noProof/>
-                <w:webHidden/>
-              </w:rPr>
-              <w:fldChar w:fldCharType="end"/>
-            </w:r>
-          </w:hyperlink>
-        </w:p>
-        <w:p>
-          <w:pPr>
-            <w:pStyle w:val="TM2"/>
-            <w:tabs>
-              <w:tab w:val="right" w:leader="dot" w:pos="9628"/>
-            </w:tabs>
-            <w:rPr>
-              <w:rFonts w:asciiTheme="minorHAnsi" w:eastAsiaTheme="minorEastAsia" w:hAnsiTheme="minorHAnsi" w:cstheme="minorHAnsi"/>
-              <w:noProof/>
-              <w:sz w:val="22"/>
-              <w:szCs w:val="22"/>
-              <w:lang w:eastAsia="fr-FR" w:bidi="ar-SA"/>
-            </w:rPr>
-          </w:pPr>
-          <w:hyperlink w:anchor="_Toc532301536" w:history="1">
-            <w:r>
-              <w:rPr>
-                <w:rStyle w:val="Lienhypertexte"/>
-                <w:rFonts w:asciiTheme="minorHAnsi" w:hAnsiTheme="minorHAnsi" w:cstheme="minorHAnsi"/>
-                <w:noProof/>
-              </w:rPr>
-              <w:t>1/ Calcul du modèle d’accélération</w:t>
-            </w:r>
-            <w:r>
-              <w:rPr>
-                <w:rFonts w:asciiTheme="minorHAnsi" w:hAnsiTheme="minorHAnsi" w:cstheme="minorHAnsi"/>
-                <w:noProof/>
-                <w:webHidden/>
-              </w:rPr>
-              <w:tab/>
-            </w:r>
-            <w:r>
-              <w:rPr>
-                <w:rFonts w:asciiTheme="minorHAnsi" w:hAnsiTheme="minorHAnsi" w:cstheme="minorHAnsi"/>
-                <w:noProof/>
-                <w:webHidden/>
-              </w:rPr>
-              <w:fldChar w:fldCharType="begin"/>
-            </w:r>
-            <w:r>
-              <w:rPr>
-                <w:rFonts w:asciiTheme="minorHAnsi" w:hAnsiTheme="minorHAnsi" w:cstheme="minorHAnsi"/>
-                <w:noProof/>
-                <w:webHidden/>
-              </w:rPr>
-              <w:instrText xml:space="preserve"> PAGEREF _Toc532301536 \h </w:instrText>
-            </w:r>
-            <w:r>
-              <w:rPr>
-                <w:rFonts w:asciiTheme="minorHAnsi" w:hAnsiTheme="minorHAnsi" w:cstheme="minorHAnsi"/>
-                <w:noProof/>
-                <w:webHidden/>
-              </w:rPr>
-            </w:r>
-            <w:r>
-              <w:rPr>
-                <w:rFonts w:asciiTheme="minorHAnsi" w:hAnsiTheme="minorHAnsi" w:cstheme="minorHAnsi"/>
-                <w:noProof/>
-                <w:webHidden/>
-              </w:rPr>
-              <w:fldChar w:fldCharType="separate"/>
-            </w:r>
-            <w:r>
-              <w:rPr>
-                <w:rFonts w:asciiTheme="minorHAnsi" w:hAnsiTheme="minorHAnsi" w:cstheme="minorHAnsi"/>
-                <w:noProof/>
-                <w:webHidden/>
-              </w:rPr>
-              <w:t>5</w:t>
-            </w:r>
-            <w:r>
-              <w:rPr>
-                <w:rFonts w:asciiTheme="minorHAnsi" w:hAnsiTheme="minorHAnsi" w:cstheme="minorHAnsi"/>
                 <w:noProof/>
                 <w:webHidden/>
               </w:rPr>
@@ -1340,18 +853,16 @@
               <w:lang w:eastAsia="fr-FR" w:bidi="ar-SA"/>
             </w:rPr>
           </w:pPr>
-          <w:hyperlink w:anchor="_Toc532301537" w:history="1">
+          <w:hyperlink w:anchor="_Toc532309615" w:history="1">
             <w:r>
               <w:rPr>
                 <w:rStyle w:val="Lienhypertexte"/>
-                <w:rFonts w:asciiTheme="minorHAnsi" w:hAnsiTheme="minorHAnsi" w:cstheme="minorHAnsi"/>
-                <w:noProof/>
-              </w:rPr>
-              <w:t>VI/ Bibliographie</w:t>
-            </w:r>
-            <w:r>
-              <w:rPr>
-                <w:rFonts w:asciiTheme="minorHAnsi" w:hAnsiTheme="minorHAnsi" w:cstheme="minorHAnsi"/>
+                <w:noProof/>
+              </w:rPr>
+              <w:t>II/ Calcul de l'altitude en tout point de l'aéroport</w:t>
+            </w:r>
+            <w:r>
+              <w:rPr>
                 <w:noProof/>
                 <w:webHidden/>
               </w:rPr>
@@ -1359,7 +870,6 @@
             </w:r>
             <w:r>
               <w:rPr>
-                <w:rFonts w:asciiTheme="minorHAnsi" w:hAnsiTheme="minorHAnsi" w:cstheme="minorHAnsi"/>
                 <w:noProof/>
                 <w:webHidden/>
               </w:rPr>
@@ -1367,22 +877,19 @@
             </w:r>
             <w:r>
               <w:rPr>
-                <w:rFonts w:asciiTheme="minorHAnsi" w:hAnsiTheme="minorHAnsi" w:cstheme="minorHAnsi"/>
-                <w:noProof/>
-                <w:webHidden/>
-              </w:rPr>
-              <w:instrText xml:space="preserve"> PAGEREF _Toc532301537 \h </w:instrText>
-            </w:r>
-            <w:r>
-              <w:rPr>
-                <w:rFonts w:asciiTheme="minorHAnsi" w:hAnsiTheme="minorHAnsi" w:cstheme="minorHAnsi"/>
-                <w:noProof/>
-                <w:webHidden/>
-              </w:rPr>
-            </w:r>
-            <w:r>
-              <w:rPr>
-                <w:rFonts w:asciiTheme="minorHAnsi" w:hAnsiTheme="minorHAnsi" w:cstheme="minorHAnsi"/>
+                <w:noProof/>
+                <w:webHidden/>
+              </w:rPr>
+              <w:instrText xml:space="preserve"> PAGEREF _Toc532309615 \h </w:instrText>
+            </w:r>
+            <w:r>
+              <w:rPr>
+                <w:noProof/>
+                <w:webHidden/>
+              </w:rPr>
+            </w:r>
+            <w:r>
+              <w:rPr>
                 <w:noProof/>
                 <w:webHidden/>
               </w:rPr>
@@ -1390,7 +897,438 @@
             </w:r>
             <w:r>
               <w:rPr>
-                <w:rFonts w:asciiTheme="minorHAnsi" w:hAnsiTheme="minorHAnsi" w:cstheme="minorHAnsi"/>
+                <w:noProof/>
+                <w:webHidden/>
+              </w:rPr>
+              <w:t>4</w:t>
+            </w:r>
+            <w:r>
+              <w:rPr>
+                <w:noProof/>
+                <w:webHidden/>
+              </w:rPr>
+              <w:fldChar w:fldCharType="end"/>
+            </w:r>
+          </w:hyperlink>
+        </w:p>
+        <w:p>
+          <w:pPr>
+            <w:pStyle w:val="TM2"/>
+            <w:tabs>
+              <w:tab w:val="right" w:leader="dot" w:pos="9628"/>
+            </w:tabs>
+            <w:rPr>
+              <w:rFonts w:asciiTheme="minorHAnsi" w:eastAsiaTheme="minorEastAsia" w:hAnsiTheme="minorHAnsi" w:cstheme="minorBidi"/>
+              <w:noProof/>
+              <w:sz w:val="22"/>
+              <w:szCs w:val="22"/>
+              <w:lang w:eastAsia="fr-FR" w:bidi="ar-SA"/>
+            </w:rPr>
+          </w:pPr>
+          <w:hyperlink w:anchor="_Toc532309616" w:history="1">
+            <w:r>
+              <w:rPr>
+                <w:rStyle w:val="Lienhypertexte"/>
+                <w:noProof/>
+              </w:rPr>
+              <w:t>1/ Algorithme de triangulation de Delaunay</w:t>
+            </w:r>
+            <w:r>
+              <w:rPr>
+                <w:noProof/>
+                <w:webHidden/>
+              </w:rPr>
+              <w:tab/>
+            </w:r>
+            <w:r>
+              <w:rPr>
+                <w:noProof/>
+                <w:webHidden/>
+              </w:rPr>
+              <w:fldChar w:fldCharType="begin"/>
+            </w:r>
+            <w:r>
+              <w:rPr>
+                <w:noProof/>
+                <w:webHidden/>
+              </w:rPr>
+              <w:instrText xml:space="preserve"> PAGEREF _Toc532309616 \h </w:instrText>
+            </w:r>
+            <w:r>
+              <w:rPr>
+                <w:noProof/>
+                <w:webHidden/>
+              </w:rPr>
+            </w:r>
+            <w:r>
+              <w:rPr>
+                <w:noProof/>
+                <w:webHidden/>
+              </w:rPr>
+              <w:fldChar w:fldCharType="separate"/>
+            </w:r>
+            <w:r>
+              <w:rPr>
+                <w:noProof/>
+                <w:webHidden/>
+              </w:rPr>
+              <w:t>4</w:t>
+            </w:r>
+            <w:r>
+              <w:rPr>
+                <w:noProof/>
+                <w:webHidden/>
+              </w:rPr>
+              <w:fldChar w:fldCharType="end"/>
+            </w:r>
+          </w:hyperlink>
+        </w:p>
+        <w:p>
+          <w:pPr>
+            <w:pStyle w:val="TM2"/>
+            <w:tabs>
+              <w:tab w:val="right" w:leader="dot" w:pos="9628"/>
+            </w:tabs>
+            <w:rPr>
+              <w:rFonts w:asciiTheme="minorHAnsi" w:eastAsiaTheme="minorEastAsia" w:hAnsiTheme="minorHAnsi" w:cstheme="minorBidi"/>
+              <w:noProof/>
+              <w:sz w:val="22"/>
+              <w:szCs w:val="22"/>
+              <w:lang w:eastAsia="fr-FR" w:bidi="ar-SA"/>
+            </w:rPr>
+          </w:pPr>
+          <w:hyperlink w:anchor="_Toc532309617" w:history="1">
+            <w:r>
+              <w:rPr>
+                <w:rStyle w:val="Lienhypertexte"/>
+                <w:noProof/>
+              </w:rPr>
+              <w:t>2/ Calcul du plan d'un triangle et test d'appartenance à un triangle</w:t>
+            </w:r>
+            <w:r>
+              <w:rPr>
+                <w:noProof/>
+                <w:webHidden/>
+              </w:rPr>
+              <w:tab/>
+            </w:r>
+            <w:r>
+              <w:rPr>
+                <w:noProof/>
+                <w:webHidden/>
+              </w:rPr>
+              <w:fldChar w:fldCharType="begin"/>
+            </w:r>
+            <w:r>
+              <w:rPr>
+                <w:noProof/>
+                <w:webHidden/>
+              </w:rPr>
+              <w:instrText xml:space="preserve"> PAGEREF _Toc532309617 \h </w:instrText>
+            </w:r>
+            <w:r>
+              <w:rPr>
+                <w:noProof/>
+                <w:webHidden/>
+              </w:rPr>
+            </w:r>
+            <w:r>
+              <w:rPr>
+                <w:noProof/>
+                <w:webHidden/>
+              </w:rPr>
+              <w:fldChar w:fldCharType="separate"/>
+            </w:r>
+            <w:r>
+              <w:rPr>
+                <w:noProof/>
+                <w:webHidden/>
+              </w:rPr>
+              <w:t>4</w:t>
+            </w:r>
+            <w:r>
+              <w:rPr>
+                <w:noProof/>
+                <w:webHidden/>
+              </w:rPr>
+              <w:fldChar w:fldCharType="end"/>
+            </w:r>
+          </w:hyperlink>
+        </w:p>
+        <w:p>
+          <w:pPr>
+            <w:pStyle w:val="TM2"/>
+            <w:tabs>
+              <w:tab w:val="right" w:leader="dot" w:pos="9628"/>
+            </w:tabs>
+            <w:rPr>
+              <w:rFonts w:asciiTheme="minorHAnsi" w:eastAsiaTheme="minorEastAsia" w:hAnsiTheme="minorHAnsi" w:cstheme="minorBidi"/>
+              <w:noProof/>
+              <w:sz w:val="22"/>
+              <w:szCs w:val="22"/>
+              <w:lang w:eastAsia="fr-FR" w:bidi="ar-SA"/>
+            </w:rPr>
+          </w:pPr>
+          <w:hyperlink w:anchor="_Toc532309618" w:history="1">
+            <w:r>
+              <w:rPr>
+                <w:rStyle w:val="Lienhypertexte"/>
+                <w:noProof/>
+              </w:rPr>
+              <w:t>3/ Calcul des pentes sur chaque portion d'une trajectoire</w:t>
+            </w:r>
+            <w:r>
+              <w:rPr>
+                <w:noProof/>
+                <w:webHidden/>
+              </w:rPr>
+              <w:tab/>
+            </w:r>
+            <w:r>
+              <w:rPr>
+                <w:noProof/>
+                <w:webHidden/>
+              </w:rPr>
+              <w:fldChar w:fldCharType="begin"/>
+            </w:r>
+            <w:r>
+              <w:rPr>
+                <w:noProof/>
+                <w:webHidden/>
+              </w:rPr>
+              <w:instrText xml:space="preserve"> PAGEREF _Toc532309618 \h </w:instrText>
+            </w:r>
+            <w:r>
+              <w:rPr>
+                <w:noProof/>
+                <w:webHidden/>
+              </w:rPr>
+            </w:r>
+            <w:r>
+              <w:rPr>
+                <w:noProof/>
+                <w:webHidden/>
+              </w:rPr>
+              <w:fldChar w:fldCharType="separate"/>
+            </w:r>
+            <w:r>
+              <w:rPr>
+                <w:noProof/>
+                <w:webHidden/>
+              </w:rPr>
+              <w:t>5</w:t>
+            </w:r>
+            <w:r>
+              <w:rPr>
+                <w:noProof/>
+                <w:webHidden/>
+              </w:rPr>
+              <w:fldChar w:fldCharType="end"/>
+            </w:r>
+          </w:hyperlink>
+        </w:p>
+        <w:p>
+          <w:pPr>
+            <w:pStyle w:val="TM1"/>
+            <w:tabs>
+              <w:tab w:val="right" w:leader="dot" w:pos="9628"/>
+            </w:tabs>
+            <w:rPr>
+              <w:rFonts w:asciiTheme="minorHAnsi" w:eastAsiaTheme="minorEastAsia" w:hAnsiTheme="minorHAnsi" w:cstheme="minorBidi"/>
+              <w:noProof/>
+              <w:sz w:val="22"/>
+              <w:szCs w:val="22"/>
+              <w:lang w:eastAsia="fr-FR" w:bidi="ar-SA"/>
+            </w:rPr>
+          </w:pPr>
+          <w:hyperlink w:anchor="_Toc532309619" w:history="1">
+            <w:r>
+              <w:rPr>
+                <w:rStyle w:val="Lienhypertexte"/>
+                <w:noProof/>
+              </w:rPr>
+              <w:t>III/ Implémentation du modèle d'accélération</w:t>
+            </w:r>
+            <w:r>
+              <w:rPr>
+                <w:noProof/>
+                <w:webHidden/>
+              </w:rPr>
+              <w:tab/>
+            </w:r>
+            <w:r>
+              <w:rPr>
+                <w:noProof/>
+                <w:webHidden/>
+              </w:rPr>
+              <w:fldChar w:fldCharType="begin"/>
+            </w:r>
+            <w:r>
+              <w:rPr>
+                <w:noProof/>
+                <w:webHidden/>
+              </w:rPr>
+              <w:instrText xml:space="preserve"> PAGEREF _Toc532309619 \h </w:instrText>
+            </w:r>
+            <w:r>
+              <w:rPr>
+                <w:noProof/>
+                <w:webHidden/>
+              </w:rPr>
+            </w:r>
+            <w:r>
+              <w:rPr>
+                <w:noProof/>
+                <w:webHidden/>
+              </w:rPr>
+              <w:fldChar w:fldCharType="separate"/>
+            </w:r>
+            <w:r>
+              <w:rPr>
+                <w:noProof/>
+                <w:webHidden/>
+              </w:rPr>
+              <w:t>5</w:t>
+            </w:r>
+            <w:r>
+              <w:rPr>
+                <w:noProof/>
+                <w:webHidden/>
+              </w:rPr>
+              <w:fldChar w:fldCharType="end"/>
+            </w:r>
+          </w:hyperlink>
+        </w:p>
+        <w:p>
+          <w:pPr>
+            <w:pStyle w:val="TM2"/>
+            <w:tabs>
+              <w:tab w:val="right" w:leader="dot" w:pos="9628"/>
+            </w:tabs>
+            <w:rPr>
+              <w:rFonts w:asciiTheme="minorHAnsi" w:eastAsiaTheme="minorEastAsia" w:hAnsiTheme="minorHAnsi" w:cstheme="minorBidi"/>
+              <w:noProof/>
+              <w:sz w:val="22"/>
+              <w:szCs w:val="22"/>
+              <w:lang w:eastAsia="fr-FR" w:bidi="ar-SA"/>
+            </w:rPr>
+          </w:pPr>
+          <w:hyperlink w:anchor="_Toc532309620" w:history="1">
+            <w:r>
+              <w:rPr>
+                <w:rStyle w:val="Lienhypertexte"/>
+                <w:noProof/>
+              </w:rPr>
+              <w:t>1/ Calcul du modèle d’accélération</w:t>
+            </w:r>
+            <w:r>
+              <w:rPr>
+                <w:noProof/>
+                <w:webHidden/>
+              </w:rPr>
+              <w:tab/>
+            </w:r>
+            <w:r>
+              <w:rPr>
+                <w:noProof/>
+                <w:webHidden/>
+              </w:rPr>
+              <w:fldChar w:fldCharType="begin"/>
+            </w:r>
+            <w:r>
+              <w:rPr>
+                <w:noProof/>
+                <w:webHidden/>
+              </w:rPr>
+              <w:instrText xml:space="preserve"> PAGEREF _Toc532309620 \h </w:instrText>
+            </w:r>
+            <w:r>
+              <w:rPr>
+                <w:noProof/>
+                <w:webHidden/>
+              </w:rPr>
+            </w:r>
+            <w:r>
+              <w:rPr>
+                <w:noProof/>
+                <w:webHidden/>
+              </w:rPr>
+              <w:fldChar w:fldCharType="separate"/>
+            </w:r>
+            <w:r>
+              <w:rPr>
+                <w:noProof/>
+                <w:webHidden/>
+              </w:rPr>
+              <w:t>5</w:t>
+            </w:r>
+            <w:r>
+              <w:rPr>
+                <w:noProof/>
+                <w:webHidden/>
+              </w:rPr>
+              <w:fldChar w:fldCharType="end"/>
+            </w:r>
+          </w:hyperlink>
+        </w:p>
+        <w:p>
+          <w:pPr>
+            <w:pStyle w:val="TM2"/>
+            <w:tabs>
+              <w:tab w:val="right" w:leader="dot" w:pos="9628"/>
+            </w:tabs>
+            <w:rPr>
+              <w:rFonts w:asciiTheme="minorHAnsi" w:eastAsiaTheme="minorEastAsia" w:hAnsiTheme="minorHAnsi" w:cstheme="minorBidi"/>
+              <w:noProof/>
+              <w:sz w:val="22"/>
+              <w:szCs w:val="22"/>
+              <w:lang w:eastAsia="fr-FR" w:bidi="ar-SA"/>
+            </w:rPr>
+          </w:pPr>
+          <w:hyperlink w:anchor="_Toc532309621" w:history="1">
+            <w:r>
+              <w:rPr>
+                <w:rStyle w:val="Lienhypertexte"/>
+                <w:noProof/>
+              </w:rPr>
+              <w:t>2/ Calcul des nouvelles trajectoires en fonction du modèle d'accélération</w:t>
+            </w:r>
+            <w:r>
+              <w:rPr>
+                <w:noProof/>
+                <w:webHidden/>
+              </w:rPr>
+              <w:tab/>
+            </w:r>
+            <w:r>
+              <w:rPr>
+                <w:noProof/>
+                <w:webHidden/>
+              </w:rPr>
+              <w:fldChar w:fldCharType="begin"/>
+            </w:r>
+            <w:r>
+              <w:rPr>
+                <w:noProof/>
+                <w:webHidden/>
+              </w:rPr>
+              <w:instrText xml:space="preserve"> PAGEREF _Toc532309621 \h </w:instrText>
+            </w:r>
+            <w:r>
+              <w:rPr>
+                <w:noProof/>
+                <w:webHidden/>
+              </w:rPr>
+            </w:r>
+            <w:r>
+              <w:rPr>
+                <w:noProof/>
+                <w:webHidden/>
+              </w:rPr>
+              <w:fldChar w:fldCharType="separate"/>
+            </w:r>
+            <w:r>
+              <w:rPr>
                 <w:noProof/>
                 <w:webHidden/>
               </w:rPr>
@@ -1398,7 +1336,438 @@
             </w:r>
             <w:r>
               <w:rPr>
-                <w:rFonts w:asciiTheme="minorHAnsi" w:hAnsiTheme="minorHAnsi" w:cstheme="minorHAnsi"/>
+                <w:noProof/>
+                <w:webHidden/>
+              </w:rPr>
+              <w:fldChar w:fldCharType="end"/>
+            </w:r>
+          </w:hyperlink>
+        </w:p>
+        <w:p>
+          <w:pPr>
+            <w:pStyle w:val="TM2"/>
+            <w:tabs>
+              <w:tab w:val="right" w:leader="dot" w:pos="9628"/>
+            </w:tabs>
+            <w:rPr>
+              <w:rFonts w:asciiTheme="minorHAnsi" w:eastAsiaTheme="minorEastAsia" w:hAnsiTheme="minorHAnsi" w:cstheme="minorBidi"/>
+              <w:noProof/>
+              <w:sz w:val="22"/>
+              <w:szCs w:val="22"/>
+              <w:lang w:eastAsia="fr-FR" w:bidi="ar-SA"/>
+            </w:rPr>
+          </w:pPr>
+          <w:hyperlink w:anchor="_Toc532309622" w:history="1">
+            <w:r>
+              <w:rPr>
+                <w:rStyle w:val="Lienhypertexte"/>
+                <w:noProof/>
+              </w:rPr>
+              <w:t>3/ Mesure et comparaison des temps de roulage</w:t>
+            </w:r>
+            <w:r>
+              <w:rPr>
+                <w:noProof/>
+                <w:webHidden/>
+              </w:rPr>
+              <w:tab/>
+            </w:r>
+            <w:r>
+              <w:rPr>
+                <w:noProof/>
+                <w:webHidden/>
+              </w:rPr>
+              <w:fldChar w:fldCharType="begin"/>
+            </w:r>
+            <w:r>
+              <w:rPr>
+                <w:noProof/>
+                <w:webHidden/>
+              </w:rPr>
+              <w:instrText xml:space="preserve"> PAGEREF _Toc532309622 \h </w:instrText>
+            </w:r>
+            <w:r>
+              <w:rPr>
+                <w:noProof/>
+                <w:webHidden/>
+              </w:rPr>
+            </w:r>
+            <w:r>
+              <w:rPr>
+                <w:noProof/>
+                <w:webHidden/>
+              </w:rPr>
+              <w:fldChar w:fldCharType="separate"/>
+            </w:r>
+            <w:r>
+              <w:rPr>
+                <w:noProof/>
+                <w:webHidden/>
+              </w:rPr>
+              <w:t>6</w:t>
+            </w:r>
+            <w:r>
+              <w:rPr>
+                <w:noProof/>
+                <w:webHidden/>
+              </w:rPr>
+              <w:fldChar w:fldCharType="end"/>
+            </w:r>
+          </w:hyperlink>
+        </w:p>
+        <w:p>
+          <w:pPr>
+            <w:pStyle w:val="TM1"/>
+            <w:tabs>
+              <w:tab w:val="right" w:leader="dot" w:pos="9628"/>
+            </w:tabs>
+            <w:rPr>
+              <w:rFonts w:asciiTheme="minorHAnsi" w:eastAsiaTheme="minorEastAsia" w:hAnsiTheme="minorHAnsi" w:cstheme="minorBidi"/>
+              <w:noProof/>
+              <w:sz w:val="22"/>
+              <w:szCs w:val="22"/>
+              <w:lang w:eastAsia="fr-FR" w:bidi="ar-SA"/>
+            </w:rPr>
+          </w:pPr>
+          <w:hyperlink w:anchor="_Toc532309623" w:history="1">
+            <w:r>
+              <w:rPr>
+                <w:rStyle w:val="Lienhypertexte"/>
+                <w:noProof/>
+              </w:rPr>
+              <w:t>IV/ Résolution des conflits</w:t>
+            </w:r>
+            <w:r>
+              <w:rPr>
+                <w:noProof/>
+                <w:webHidden/>
+              </w:rPr>
+              <w:tab/>
+            </w:r>
+            <w:r>
+              <w:rPr>
+                <w:noProof/>
+                <w:webHidden/>
+              </w:rPr>
+              <w:fldChar w:fldCharType="begin"/>
+            </w:r>
+            <w:r>
+              <w:rPr>
+                <w:noProof/>
+                <w:webHidden/>
+              </w:rPr>
+              <w:instrText xml:space="preserve"> PAGEREF _Toc532309623 \h </w:instrText>
+            </w:r>
+            <w:r>
+              <w:rPr>
+                <w:noProof/>
+                <w:webHidden/>
+              </w:rPr>
+            </w:r>
+            <w:r>
+              <w:rPr>
+                <w:noProof/>
+                <w:webHidden/>
+              </w:rPr>
+              <w:fldChar w:fldCharType="separate"/>
+            </w:r>
+            <w:r>
+              <w:rPr>
+                <w:noProof/>
+                <w:webHidden/>
+              </w:rPr>
+              <w:t>6</w:t>
+            </w:r>
+            <w:r>
+              <w:rPr>
+                <w:noProof/>
+                <w:webHidden/>
+              </w:rPr>
+              <w:fldChar w:fldCharType="end"/>
+            </w:r>
+          </w:hyperlink>
+        </w:p>
+        <w:p>
+          <w:pPr>
+            <w:pStyle w:val="TM2"/>
+            <w:tabs>
+              <w:tab w:val="right" w:leader="dot" w:pos="9628"/>
+            </w:tabs>
+            <w:rPr>
+              <w:rFonts w:asciiTheme="minorHAnsi" w:eastAsiaTheme="minorEastAsia" w:hAnsiTheme="minorHAnsi" w:cstheme="minorBidi"/>
+              <w:noProof/>
+              <w:sz w:val="22"/>
+              <w:szCs w:val="22"/>
+              <w:lang w:eastAsia="fr-FR" w:bidi="ar-SA"/>
+            </w:rPr>
+          </w:pPr>
+          <w:hyperlink w:anchor="_Toc532309624" w:history="1">
+            <w:r>
+              <w:rPr>
+                <w:rStyle w:val="Lienhypertexte"/>
+                <w:noProof/>
+              </w:rPr>
+              <w:t>1/ Algorithme de backtrack</w:t>
+            </w:r>
+            <w:r>
+              <w:rPr>
+                <w:noProof/>
+                <w:webHidden/>
+              </w:rPr>
+              <w:tab/>
+            </w:r>
+            <w:r>
+              <w:rPr>
+                <w:noProof/>
+                <w:webHidden/>
+              </w:rPr>
+              <w:fldChar w:fldCharType="begin"/>
+            </w:r>
+            <w:r>
+              <w:rPr>
+                <w:noProof/>
+                <w:webHidden/>
+              </w:rPr>
+              <w:instrText xml:space="preserve"> PAGEREF _Toc532309624 \h </w:instrText>
+            </w:r>
+            <w:r>
+              <w:rPr>
+                <w:noProof/>
+                <w:webHidden/>
+              </w:rPr>
+            </w:r>
+            <w:r>
+              <w:rPr>
+                <w:noProof/>
+                <w:webHidden/>
+              </w:rPr>
+              <w:fldChar w:fldCharType="separate"/>
+            </w:r>
+            <w:r>
+              <w:rPr>
+                <w:noProof/>
+                <w:webHidden/>
+              </w:rPr>
+              <w:t>6</w:t>
+            </w:r>
+            <w:r>
+              <w:rPr>
+                <w:noProof/>
+                <w:webHidden/>
+              </w:rPr>
+              <w:fldChar w:fldCharType="end"/>
+            </w:r>
+          </w:hyperlink>
+        </w:p>
+        <w:p>
+          <w:pPr>
+            <w:pStyle w:val="TM2"/>
+            <w:tabs>
+              <w:tab w:val="right" w:leader="dot" w:pos="9628"/>
+            </w:tabs>
+            <w:rPr>
+              <w:rFonts w:asciiTheme="minorHAnsi" w:eastAsiaTheme="minorEastAsia" w:hAnsiTheme="minorHAnsi" w:cstheme="minorBidi"/>
+              <w:noProof/>
+              <w:sz w:val="22"/>
+              <w:szCs w:val="22"/>
+              <w:lang w:eastAsia="fr-FR" w:bidi="ar-SA"/>
+            </w:rPr>
+          </w:pPr>
+          <w:hyperlink w:anchor="_Toc532309625" w:history="1">
+            <w:r>
+              <w:rPr>
+                <w:rStyle w:val="Lienhypertexte"/>
+                <w:noProof/>
+              </w:rPr>
+              <w:t>2/ Mesure des temps de roulage et des retards</w:t>
+            </w:r>
+            <w:r>
+              <w:rPr>
+                <w:noProof/>
+                <w:webHidden/>
+              </w:rPr>
+              <w:tab/>
+            </w:r>
+            <w:r>
+              <w:rPr>
+                <w:noProof/>
+                <w:webHidden/>
+              </w:rPr>
+              <w:fldChar w:fldCharType="begin"/>
+            </w:r>
+            <w:r>
+              <w:rPr>
+                <w:noProof/>
+                <w:webHidden/>
+              </w:rPr>
+              <w:instrText xml:space="preserve"> PAGEREF _Toc532309625 \h </w:instrText>
+            </w:r>
+            <w:r>
+              <w:rPr>
+                <w:noProof/>
+                <w:webHidden/>
+              </w:rPr>
+            </w:r>
+            <w:r>
+              <w:rPr>
+                <w:noProof/>
+                <w:webHidden/>
+              </w:rPr>
+              <w:fldChar w:fldCharType="separate"/>
+            </w:r>
+            <w:r>
+              <w:rPr>
+                <w:noProof/>
+                <w:webHidden/>
+              </w:rPr>
+              <w:t>6</w:t>
+            </w:r>
+            <w:r>
+              <w:rPr>
+                <w:noProof/>
+                <w:webHidden/>
+              </w:rPr>
+              <w:fldChar w:fldCharType="end"/>
+            </w:r>
+          </w:hyperlink>
+        </w:p>
+        <w:p>
+          <w:pPr>
+            <w:pStyle w:val="TM1"/>
+            <w:tabs>
+              <w:tab w:val="right" w:leader="dot" w:pos="9628"/>
+            </w:tabs>
+            <w:rPr>
+              <w:rFonts w:asciiTheme="minorHAnsi" w:eastAsiaTheme="minorEastAsia" w:hAnsiTheme="minorHAnsi" w:cstheme="minorBidi"/>
+              <w:noProof/>
+              <w:sz w:val="22"/>
+              <w:szCs w:val="22"/>
+              <w:lang w:eastAsia="fr-FR" w:bidi="ar-SA"/>
+            </w:rPr>
+          </w:pPr>
+          <w:hyperlink w:anchor="_Toc532309626" w:history="1">
+            <w:r>
+              <w:rPr>
+                <w:rStyle w:val="Lienhypertexte"/>
+                <w:noProof/>
+              </w:rPr>
+              <w:t>V/ Simulation</w:t>
+            </w:r>
+            <w:r>
+              <w:rPr>
+                <w:noProof/>
+                <w:webHidden/>
+              </w:rPr>
+              <w:tab/>
+            </w:r>
+            <w:r>
+              <w:rPr>
+                <w:noProof/>
+                <w:webHidden/>
+              </w:rPr>
+              <w:fldChar w:fldCharType="begin"/>
+            </w:r>
+            <w:r>
+              <w:rPr>
+                <w:noProof/>
+                <w:webHidden/>
+              </w:rPr>
+              <w:instrText xml:space="preserve"> PAGEREF _Toc532309626 \h </w:instrText>
+            </w:r>
+            <w:r>
+              <w:rPr>
+                <w:noProof/>
+                <w:webHidden/>
+              </w:rPr>
+            </w:r>
+            <w:r>
+              <w:rPr>
+                <w:noProof/>
+                <w:webHidden/>
+              </w:rPr>
+              <w:fldChar w:fldCharType="separate"/>
+            </w:r>
+            <w:r>
+              <w:rPr>
+                <w:noProof/>
+                <w:webHidden/>
+              </w:rPr>
+              <w:t>6</w:t>
+            </w:r>
+            <w:r>
+              <w:rPr>
+                <w:noProof/>
+                <w:webHidden/>
+              </w:rPr>
+              <w:fldChar w:fldCharType="end"/>
+            </w:r>
+          </w:hyperlink>
+        </w:p>
+        <w:p>
+          <w:pPr>
+            <w:pStyle w:val="TM1"/>
+            <w:tabs>
+              <w:tab w:val="right" w:leader="dot" w:pos="9628"/>
+            </w:tabs>
+            <w:rPr>
+              <w:rFonts w:asciiTheme="minorHAnsi" w:eastAsiaTheme="minorEastAsia" w:hAnsiTheme="minorHAnsi" w:cstheme="minorBidi"/>
+              <w:noProof/>
+              <w:sz w:val="22"/>
+              <w:szCs w:val="22"/>
+              <w:lang w:eastAsia="fr-FR" w:bidi="ar-SA"/>
+            </w:rPr>
+          </w:pPr>
+          <w:hyperlink w:anchor="_Toc532309627" w:history="1">
+            <w:r>
+              <w:rPr>
+                <w:rStyle w:val="Lienhypertexte"/>
+                <w:noProof/>
+              </w:rPr>
+              <w:t>VII/ Bibliographie</w:t>
+            </w:r>
+            <w:r>
+              <w:rPr>
+                <w:noProof/>
+                <w:webHidden/>
+              </w:rPr>
+              <w:tab/>
+            </w:r>
+            <w:r>
+              <w:rPr>
+                <w:noProof/>
+                <w:webHidden/>
+              </w:rPr>
+              <w:fldChar w:fldCharType="begin"/>
+            </w:r>
+            <w:r>
+              <w:rPr>
+                <w:noProof/>
+                <w:webHidden/>
+              </w:rPr>
+              <w:instrText xml:space="preserve"> PAGEREF _Toc532309627 \h </w:instrText>
+            </w:r>
+            <w:r>
+              <w:rPr>
+                <w:noProof/>
+                <w:webHidden/>
+              </w:rPr>
+            </w:r>
+            <w:r>
+              <w:rPr>
+                <w:noProof/>
+                <w:webHidden/>
+              </w:rPr>
+              <w:fldChar w:fldCharType="separate"/>
+            </w:r>
+            <w:r>
+              <w:rPr>
+                <w:noProof/>
+                <w:webHidden/>
+              </w:rPr>
+              <w:t>7</w:t>
+            </w:r>
+            <w:r>
+              <w:rPr>
                 <w:noProof/>
                 <w:webHidden/>
               </w:rPr>
@@ -1620,7 +1989,39 @@
           <w:szCs w:val="22"/>
         </w:rPr>
         <w:tab/>
-        <w:t>2/ Recalcul des trajectoires en fonction du modèle d'accélération</w:t>
+        <w:t xml:space="preserve">2/ </w:t>
+      </w:r>
+      <w:r>
+        <w:rPr>
+          <w:rFonts w:asciiTheme="minorHAnsi" w:hAnsiTheme="minorHAnsi" w:cstheme="minorHAnsi"/>
+          <w:sz w:val="22"/>
+          <w:szCs w:val="22"/>
+        </w:rPr>
+        <w:t>C</w:t>
+      </w:r>
+      <w:r>
+        <w:rPr>
+          <w:rFonts w:asciiTheme="minorHAnsi" w:hAnsiTheme="minorHAnsi" w:cstheme="minorHAnsi"/>
+          <w:sz w:val="22"/>
+          <w:szCs w:val="22"/>
+        </w:rPr>
+        <w:t xml:space="preserve">alcul des </w:t>
+      </w:r>
+      <w:r>
+        <w:rPr>
+          <w:rFonts w:asciiTheme="minorHAnsi" w:hAnsiTheme="minorHAnsi" w:cstheme="minorHAnsi"/>
+          <w:sz w:val="22"/>
+          <w:szCs w:val="22"/>
+        </w:rPr>
+        <w:t xml:space="preserve">nouvelles </w:t>
+      </w:r>
+      <w:r>
+        <w:rPr>
+          <w:rFonts w:asciiTheme="minorHAnsi" w:hAnsiTheme="minorHAnsi" w:cstheme="minorHAnsi"/>
+          <w:sz w:val="22"/>
+          <w:szCs w:val="22"/>
+        </w:rPr>
+        <w:t>trajectoires en fonction du modèle d'accélération</w:t>
       </w:r>
     </w:p>
     <w:p>
@@ -1823,7 +2224,7 @@
         <w:pStyle w:val="Titre1"/>
         <w:jc w:val="both"/>
       </w:pPr>
-      <w:bookmarkStart w:id="0" w:name="_Toc532301530"/>
+      <w:bookmarkStart w:id="0" w:name="_Toc532309614"/>
       <w:r>
         <w:lastRenderedPageBreak/>
         <w:t>I/ Introduction et présentation du projet</w:t>
@@ -1978,6 +2379,13 @@
         </w:rPr>
         <w:t>le contexte mondial actuel.</w:t>
       </w:r>
+      <w:r>
+        <w:rPr>
+          <w:rFonts w:asciiTheme="minorHAnsi" w:hAnsiTheme="minorHAnsi" w:cstheme="minorHAnsi"/>
+          <w:szCs w:val="22"/>
+        </w:rPr>
+        <w:t xml:space="preserve"> De plus ce système permettrait de ne plus utiliser de camions pour sortir les avions de leur emplacement. </w:t>
+      </w:r>
     </w:p>
     <w:p>
       <w:pPr>
@@ -2024,7 +2432,49 @@
           <w:rFonts w:asciiTheme="minorHAnsi" w:hAnsiTheme="minorHAnsi" w:cstheme="minorHAnsi"/>
           <w:szCs w:val="22"/>
         </w:rPr>
-        <w:t>Cependant, ce système est très sensible aux pentes rencontrées sur le terrain aéroportuaire, contrairement aux réacteurs. Si le terrain est plat, il sera tout aussi efficace. Néanmoins, son utilisation peut fortement ralentir la circulation des avions si les pentes sont trop importantes.</w:t>
+        <w:t xml:space="preserve">Cependant, ce système est très sensible aux pentes rencontrées sur le terrain aéroportuaire, contrairement aux réacteurs. </w:t>
+      </w:r>
+      <w:r>
+        <w:rPr>
+          <w:rFonts w:asciiTheme="minorHAnsi" w:hAnsiTheme="minorHAnsi" w:cstheme="minorHAnsi"/>
+          <w:szCs w:val="22"/>
+        </w:rPr>
+        <w:t>S</w:t>
+      </w:r>
+      <w:r>
+        <w:rPr>
+          <w:rFonts w:asciiTheme="minorHAnsi" w:hAnsiTheme="minorHAnsi" w:cstheme="minorHAnsi"/>
+          <w:szCs w:val="22"/>
+        </w:rPr>
+        <w:t xml:space="preserve">i le terrain est plat, il sera tout aussi efficace. </w:t>
+      </w:r>
+      <w:r>
+        <w:rPr>
+          <w:rFonts w:asciiTheme="minorHAnsi" w:hAnsiTheme="minorHAnsi" w:cstheme="minorHAnsi"/>
+          <w:szCs w:val="22"/>
+        </w:rPr>
+        <w:t>Mais, la puissance du moteur électrique ne lui permet pas de maintenir une vitesse constante si la pente est trop importante. Ainsi</w:t>
+      </w:r>
+      <w:r>
+        <w:rPr>
+          <w:rFonts w:asciiTheme="minorHAnsi" w:hAnsiTheme="minorHAnsi" w:cstheme="minorHAnsi"/>
+          <w:szCs w:val="22"/>
+        </w:rPr>
+        <w:t>, son utilisation peut fortement ralentir la circulation des avions</w:t>
+      </w:r>
+      <w:r>
+        <w:rPr>
+          <w:rFonts w:asciiTheme="minorHAnsi" w:hAnsiTheme="minorHAnsi" w:cstheme="minorHAnsi"/>
+          <w:szCs w:val="22"/>
+        </w:rPr>
+        <w:t xml:space="preserve"> au roulage</w:t>
+      </w:r>
+      <w:r>
+        <w:rPr>
+          <w:rFonts w:asciiTheme="minorHAnsi" w:hAnsiTheme="minorHAnsi" w:cstheme="minorHAnsi"/>
+          <w:szCs w:val="22"/>
+        </w:rPr>
+        <w:t>.</w:t>
       </w:r>
       <w:r>
         <w:rPr>
@@ -2038,32 +2488,60 @@
           <w:rFonts w:asciiTheme="minorHAnsi" w:hAnsiTheme="minorHAnsi" w:cstheme="minorHAnsi"/>
           <w:szCs w:val="22"/>
         </w:rPr>
-        <w:t>La réduction du trafic et ainsi les pertes d’argent qui en découleraient effraient les aéroports qui refusent donc l’utilisation de ce système.</w:t>
-      </w:r>
-    </w:p>
-    <w:p>
-      <w:pPr>
-        <w:jc w:val="both"/>
-        <w:rPr>
-          <w:rFonts w:asciiTheme="minorHAnsi" w:hAnsiTheme="minorHAnsi" w:cstheme="minorHAnsi"/>
-          <w:szCs w:val="22"/>
-        </w:rPr>
-      </w:pPr>
-    </w:p>
-    <w:p>
-      <w:pPr>
-        <w:jc w:val="both"/>
-        <w:rPr>
-          <w:rFonts w:asciiTheme="minorHAnsi" w:hAnsiTheme="minorHAnsi" w:cstheme="minorHAnsi"/>
-          <w:szCs w:val="22"/>
-        </w:rPr>
-      </w:pPr>
-      <w:r>
-        <w:rPr>
-          <w:rFonts w:asciiTheme="minorHAnsi" w:hAnsiTheme="minorHAnsi" w:cstheme="minorHAnsi"/>
-          <w:szCs w:val="22"/>
-        </w:rPr>
-        <w:t>L’objectif de notre projet est donc d’étudier l’impact du système EGTS sur l’aéroport de Roissy – Charles De Gaulle, pour ainsi déterminer si ce système est viable sur cet aéroport.</w:t>
+        <w:t>La réduction du trafic et les pertes d’argent qui en découleraient effraient les aéroports qui refusent donc l’utilisation de ce système.</w:t>
+      </w:r>
+    </w:p>
+    <w:p>
+      <w:pPr>
+        <w:jc w:val="both"/>
+        <w:rPr>
+          <w:rFonts w:asciiTheme="minorHAnsi" w:hAnsiTheme="minorHAnsi" w:cstheme="minorHAnsi"/>
+          <w:szCs w:val="22"/>
+        </w:rPr>
+      </w:pPr>
+    </w:p>
+    <w:p>
+      <w:pPr>
+        <w:jc w:val="both"/>
+        <w:rPr>
+          <w:rFonts w:asciiTheme="minorHAnsi" w:hAnsiTheme="minorHAnsi" w:cstheme="minorHAnsi"/>
+          <w:szCs w:val="22"/>
+        </w:rPr>
+      </w:pPr>
+      <w:r>
+        <w:rPr>
+          <w:rFonts w:asciiTheme="minorHAnsi" w:hAnsiTheme="minorHAnsi" w:cstheme="minorHAnsi"/>
+          <w:szCs w:val="22"/>
+        </w:rPr>
+        <w:t>L’objectif de notre projet est</w:t>
+      </w:r>
+      <w:r>
+        <w:rPr>
+          <w:rFonts w:asciiTheme="minorHAnsi" w:hAnsiTheme="minorHAnsi" w:cstheme="minorHAnsi"/>
+          <w:szCs w:val="22"/>
+        </w:rPr>
+        <w:t>,</w:t>
+      </w:r>
+      <w:r>
+        <w:rPr>
+          <w:rFonts w:asciiTheme="minorHAnsi" w:hAnsiTheme="minorHAnsi" w:cstheme="minorHAnsi"/>
+          <w:szCs w:val="22"/>
+        </w:rPr>
+        <w:t xml:space="preserve"> donc</w:t>
+      </w:r>
+      <w:r>
+        <w:rPr>
+          <w:rFonts w:asciiTheme="minorHAnsi" w:hAnsiTheme="minorHAnsi" w:cstheme="minorHAnsi"/>
+          <w:szCs w:val="22"/>
+        </w:rPr>
+        <w:t>,</w:t>
+      </w:r>
+      <w:r>
+        <w:rPr>
+          <w:rFonts w:asciiTheme="minorHAnsi" w:hAnsiTheme="minorHAnsi" w:cstheme="minorHAnsi"/>
+          <w:szCs w:val="22"/>
+        </w:rPr>
+        <w:t xml:space="preserve"> d’étudier l’impact du système EGTS sur l’aéroport de Roissy – Charles De Gaulle, pour ainsi déterminer si ce système est viable sur cet aéroport.</w:t>
       </w:r>
     </w:p>
     <w:p>
@@ -2121,7 +2599,7 @@
         <w:pStyle w:val="Titre1"/>
         <w:jc w:val="both"/>
       </w:pPr>
-      <w:bookmarkStart w:id="1" w:name="_Toc532301531"/>
+      <w:bookmarkStart w:id="1" w:name="_Toc532309615"/>
       <w:r>
         <w:lastRenderedPageBreak/>
         <w:t xml:space="preserve">II/ </w:t>
@@ -2145,7 +2623,7 @@
       <w:r>
         <w:tab/>
       </w:r>
-      <w:bookmarkStart w:id="2" w:name="_Toc532301532"/>
+      <w:bookmarkStart w:id="2" w:name="_Toc532309616"/>
       <w:r>
         <w:t>1/ Algorithme de triangulation de Delaunay</w:t>
       </w:r>
@@ -2298,7 +2776,57 @@
           <w:szCs w:val="22"/>
           <w:shd w:val="clear" w:color="auto" w:fill="FFFFFF"/>
         </w:rPr>
-        <w:t>triangulation de Delaunay valide d’une sous-liste de points. Après chaque insertion, les triangles dont le cercle circonscrit contient le point ajouté sont supprimés, laissant alors un polygone qui est alors triangulé à nouveau en utilisant ce point.</w:t>
+        <w:t>triangulation de Delaunay valide d’une sous-liste de points. Après chaque insertion, les triangles dont le cercle circonscrit contient le point ajouté sont supprimés, laissant alors un polygone</w:t>
+      </w:r>
+      <w:r>
+        <w:rPr>
+          <w:rFonts w:asciiTheme="minorHAnsi" w:hAnsiTheme="minorHAnsi" w:cstheme="minorHAnsi"/>
+          <w:color w:val="222222"/>
+          <w:sz w:val="22"/>
+          <w:szCs w:val="22"/>
+          <w:shd w:val="clear" w:color="auto" w:fill="FFFFFF"/>
+        </w:rPr>
+        <w:t xml:space="preserve">, entourant le nouveau point, </w:t>
+      </w:r>
+      <w:r>
+        <w:rPr>
+          <w:rFonts w:asciiTheme="minorHAnsi" w:hAnsiTheme="minorHAnsi" w:cstheme="minorHAnsi"/>
+          <w:color w:val="222222"/>
+          <w:sz w:val="22"/>
+          <w:szCs w:val="22"/>
+          <w:shd w:val="clear" w:color="auto" w:fill="FFFFFF"/>
+        </w:rPr>
+        <w:t xml:space="preserve">qui est alors triangulé à nouveau en utilisant </w:t>
+      </w:r>
+      <w:r>
+        <w:rPr>
+          <w:rFonts w:asciiTheme="minorHAnsi" w:hAnsiTheme="minorHAnsi" w:cstheme="minorHAnsi"/>
+          <w:color w:val="222222"/>
+          <w:sz w:val="22"/>
+          <w:szCs w:val="22"/>
+          <w:shd w:val="clear" w:color="auto" w:fill="FFFFFF"/>
+        </w:rPr>
+        <w:t xml:space="preserve">ce </w:t>
+      </w:r>
+      <w:r>
+        <w:rPr>
+          <w:rFonts w:asciiTheme="minorHAnsi" w:hAnsiTheme="minorHAnsi" w:cstheme="minorHAnsi"/>
+          <w:color w:val="222222"/>
+          <w:sz w:val="22"/>
+          <w:szCs w:val="22"/>
+          <w:shd w:val="clear" w:color="auto" w:fill="FFFFFF"/>
+        </w:rPr>
+        <w:t>point</w:t>
+      </w:r>
+      <w:r>
+        <w:rPr>
+          <w:rFonts w:asciiTheme="minorHAnsi" w:hAnsiTheme="minorHAnsi" w:cstheme="minorHAnsi"/>
+          <w:color w:val="222222"/>
+          <w:sz w:val="22"/>
+          <w:szCs w:val="22"/>
+          <w:shd w:val="clear" w:color="auto" w:fill="FFFFFF"/>
+        </w:rPr>
+        <w:t xml:space="preserve"> pour former des triangles avec les différentes arêtes du polygone.</w:t>
       </w:r>
     </w:p>
     <w:p>
@@ -2649,6 +3177,16 @@
         </w:rPr>
         <w:t xml:space="preserve"> donc je vire ??</w:t>
       </w:r>
+      <w:r>
+        <w:rPr>
+          <w:rFonts w:asciiTheme="minorHAnsi" w:hAnsiTheme="minorHAnsi" w:cstheme="minorHAnsi"/>
+          <w:color w:val="FF0000"/>
+          <w:sz w:val="22"/>
+          <w:szCs w:val="22"/>
+          <w:shd w:val="clear" w:color="auto" w:fill="FFFFFF"/>
+        </w:rPr>
+        <w:t xml:space="preserve"> oui </w:t>
+      </w:r>
     </w:p>
     <w:p>
       <w:pPr>
@@ -2725,25 +3263,7 @@
           <w:sz w:val="22"/>
           <w:szCs w:val="22"/>
         </w:rPr>
-        <w:t xml:space="preserve"> qui contient les trois sommets du triangle et le </w:t>
-      </w:r>
-      <w:proofErr w:type="spellStart"/>
-      <w:r>
-        <w:rPr>
-          <w:rFonts w:asciiTheme="minorHAnsi" w:hAnsiTheme="minorHAnsi" w:cstheme="minorHAnsi"/>
-          <w:sz w:val="22"/>
-          <w:szCs w:val="22"/>
-        </w:rPr>
-        <w:t>tuple</w:t>
-      </w:r>
-      <w:proofErr w:type="spellEnd"/>
-      <w:r>
-        <w:rPr>
-          <w:rFonts w:asciiTheme="minorHAnsi" w:hAnsiTheme="minorHAnsi" w:cstheme="minorHAnsi"/>
-          <w:sz w:val="22"/>
-          <w:szCs w:val="22"/>
-        </w:rPr>
-        <w:t xml:space="preserve"> des coefficients de l’équation du plan de celui-ci.</w:t>
+        <w:t xml:space="preserve"> qui contient les trois sommets du triangle et le tuple des coefficients de l’équation du plan de celui-ci.</w:t>
       </w:r>
     </w:p>
     <w:p>
@@ -2784,7 +3304,7 @@
       <w:r>
         <w:tab/>
       </w:r>
-      <w:bookmarkStart w:id="3" w:name="_Toc532301533"/>
+      <w:bookmarkStart w:id="3" w:name="_Toc532309617"/>
       <w:r>
         <w:t>2/</w:t>
       </w:r>
@@ -2858,7 +3378,41 @@
           <w:sz w:val="22"/>
           <w:szCs w:val="22"/>
         </w:rPr>
-        <w:t>Pour ce faire, nous avons implémenté la méthode d’élimination de Gauss.</w:t>
+        <w:t xml:space="preserve">Pour ce faire, nous avons </w:t>
+      </w:r>
+      <w:r>
+        <w:rPr>
+          <w:rFonts w:asciiTheme="minorHAnsi" w:hAnsiTheme="minorHAnsi" w:cstheme="minorHAnsi"/>
+          <w:sz w:val="22"/>
+          <w:szCs w:val="22"/>
+        </w:rPr>
+        <w:t>récupéré un algorithme implémentant</w:t>
+      </w:r>
+      <w:r>
+        <w:rPr>
+          <w:rFonts w:asciiTheme="minorHAnsi" w:hAnsiTheme="minorHAnsi" w:cstheme="minorHAnsi"/>
+          <w:sz w:val="22"/>
+          <w:szCs w:val="22"/>
+        </w:rPr>
+        <w:t xml:space="preserve"> la méthode d’élimination de Gauss.</w:t>
+      </w:r>
+    </w:p>
+    <w:p>
+      <w:pPr>
+        <w:jc w:val="both"/>
+        <w:rPr>
+          <w:rFonts w:asciiTheme="minorHAnsi" w:hAnsiTheme="minorHAnsi" w:cstheme="minorHAnsi"/>
+          <w:sz w:val="22"/>
+          <w:szCs w:val="22"/>
+        </w:rPr>
+      </w:pPr>
+      <w:r>
+        <w:rPr>
+          <w:rFonts w:asciiTheme="minorHAnsi" w:hAnsiTheme="minorHAnsi" w:cstheme="minorHAnsi"/>
+          <w:sz w:val="22"/>
+          <w:szCs w:val="22"/>
+        </w:rPr>
+        <w:t>Ainsi, pour chaque triangle, à partir des coordonnées de ses 3 sommets, nous avons pu déterminer les coefficients a, b et c de l’équation de plan associée : z = a*x +b*y + c en résolvant un système 3 équations à 3 inconnues.</w:t>
       </w:r>
     </w:p>
     <w:p>
@@ -2888,19 +3442,97 @@
           <w:sz w:val="22"/>
           <w:szCs w:val="22"/>
         </w:rPr>
-        <w:t xml:space="preserve">// Détailler module </w:t>
-      </w:r>
-      <w:proofErr w:type="spellStart"/>
-      <w:r>
+        <w:t>// Détailler module solve //</w:t>
+      </w:r>
+    </w:p>
+    <w:p>
+      <w:pPr>
+        <w:jc w:val="both"/>
+        <w:rPr>
+          <w:rFonts w:asciiTheme="minorHAnsi" w:hAnsiTheme="minorHAnsi" w:cstheme="minorHAnsi"/>
+          <w:sz w:val="22"/>
+          <w:szCs w:val="22"/>
+        </w:rPr>
+      </w:pPr>
+    </w:p>
+    <w:p>
+      <w:pPr>
+        <w:jc w:val="both"/>
+        <w:rPr>
+          <w:rFonts w:asciiTheme="minorHAnsi" w:hAnsiTheme="minorHAnsi" w:cstheme="minorHAnsi"/>
+          <w:sz w:val="22"/>
+          <w:szCs w:val="22"/>
+        </w:rPr>
+      </w:pPr>
+      <w:r>
+        <w:rPr>
+          <w:rFonts w:asciiTheme="minorHAnsi" w:hAnsiTheme="minorHAnsi" w:cstheme="minorHAnsi"/>
+          <w:sz w:val="22"/>
+          <w:szCs w:val="22"/>
+        </w:rPr>
+        <w:t>Puis nous avons créé un test, pour vérifier si un point donné appartient ou non à un triangle donné.</w:t>
+      </w:r>
+      <w:r>
+        <w:rPr>
+          <w:rFonts w:asciiTheme="minorHAnsi" w:hAnsiTheme="minorHAnsi" w:cstheme="minorHAnsi"/>
+          <w:sz w:val="22"/>
+          <w:szCs w:val="22"/>
+        </w:rPr>
+        <w:t xml:space="preserve"> En effet, ce</w:t>
+      </w:r>
+      <w:r>
+        <w:rPr>
+          <w:rFonts w:asciiTheme="minorHAnsi" w:hAnsiTheme="minorHAnsi" w:cstheme="minorHAnsi"/>
+          <w:sz w:val="22"/>
+          <w:szCs w:val="22"/>
+        </w:rPr>
+        <w:t>la</w:t>
+      </w:r>
+      <w:r>
+        <w:rPr>
+          <w:rFonts w:asciiTheme="minorHAnsi" w:hAnsiTheme="minorHAnsi" w:cstheme="minorHAnsi"/>
+          <w:sz w:val="22"/>
+          <w:szCs w:val="22"/>
+        </w:rPr>
+        <w:t xml:space="preserve"> sera utile par la suite pour déterminer quelle équation de plan choisir </w:t>
+      </w:r>
+      <w:r>
+        <w:rPr>
+          <w:rFonts w:asciiTheme="minorHAnsi" w:hAnsiTheme="minorHAnsi" w:cstheme="minorHAnsi"/>
+          <w:sz w:val="22"/>
+          <w:szCs w:val="22"/>
+        </w:rPr>
+        <w:t xml:space="preserve">lors du calcul de l’altitude de ce point </w:t>
+      </w:r>
+      <w:r>
+        <w:rPr>
+          <w:rFonts w:asciiTheme="minorHAnsi" w:hAnsiTheme="minorHAnsi" w:cstheme="minorHAnsi"/>
+          <w:sz w:val="22"/>
+          <w:szCs w:val="22"/>
+        </w:rPr>
+        <w:t>et pouvoir calculer des pentes entre 2 points qui devront nécessairement appartenir au même triangle.</w:t>
+      </w:r>
+    </w:p>
+    <w:p>
+      <w:pPr>
+        <w:jc w:val="both"/>
+        <w:rPr>
+          <w:rFonts w:asciiTheme="minorHAnsi" w:hAnsiTheme="minorHAnsi" w:cstheme="minorHAnsi"/>
+          <w:sz w:val="22"/>
+          <w:szCs w:val="22"/>
+        </w:rPr>
+      </w:pPr>
+    </w:p>
+    <w:p>
+      <w:pPr>
+        <w:jc w:val="both"/>
         <w:rPr>
           <w:rFonts w:asciiTheme="minorHAnsi" w:hAnsiTheme="minorHAnsi" w:cstheme="minorHAnsi"/>
           <w:color w:val="FF0000"/>
           <w:sz w:val="22"/>
           <w:szCs w:val="22"/>
         </w:rPr>
-        <w:t>solve</w:t>
-      </w:r>
-      <w:proofErr w:type="spellEnd"/>
+      </w:pPr>
       <w:r>
         <w:rPr>
           <w:rFonts w:asciiTheme="minorHAnsi" w:hAnsiTheme="minorHAnsi" w:cstheme="minorHAnsi"/>
@@ -2908,64 +3540,7 @@
           <w:sz w:val="22"/>
           <w:szCs w:val="22"/>
         </w:rPr>
-        <w:t xml:space="preserve"> //</w:t>
-      </w:r>
-    </w:p>
-    <w:p>
-      <w:pPr>
-        <w:jc w:val="both"/>
-        <w:rPr>
-          <w:rFonts w:asciiTheme="minorHAnsi" w:hAnsiTheme="minorHAnsi" w:cstheme="minorHAnsi"/>
-          <w:sz w:val="22"/>
-          <w:szCs w:val="22"/>
-        </w:rPr>
-      </w:pPr>
-    </w:p>
-    <w:p>
-      <w:pPr>
-        <w:jc w:val="both"/>
-        <w:rPr>
-          <w:rFonts w:asciiTheme="minorHAnsi" w:hAnsiTheme="minorHAnsi" w:cstheme="minorHAnsi"/>
-          <w:sz w:val="22"/>
-          <w:szCs w:val="22"/>
-        </w:rPr>
-      </w:pPr>
-      <w:r>
-        <w:rPr>
-          <w:rFonts w:asciiTheme="minorHAnsi" w:hAnsiTheme="minorHAnsi" w:cstheme="minorHAnsi"/>
-          <w:sz w:val="22"/>
-          <w:szCs w:val="22"/>
-        </w:rPr>
-        <w:t>Puis nous avons créé un test, pour vérifier si un point donné appartient ou non à un triangle donné.</w:t>
-      </w:r>
-    </w:p>
-    <w:p>
-      <w:pPr>
-        <w:jc w:val="both"/>
-        <w:rPr>
-          <w:rFonts w:asciiTheme="minorHAnsi" w:hAnsiTheme="minorHAnsi" w:cstheme="minorHAnsi"/>
-          <w:sz w:val="22"/>
-          <w:szCs w:val="22"/>
-        </w:rPr>
-      </w:pPr>
-    </w:p>
-    <w:p>
-      <w:pPr>
-        <w:jc w:val="both"/>
-        <w:rPr>
-          <w:rFonts w:asciiTheme="minorHAnsi" w:hAnsiTheme="minorHAnsi" w:cstheme="minorHAnsi"/>
-          <w:color w:val="FF0000"/>
-          <w:sz w:val="22"/>
-          <w:szCs w:val="22"/>
-        </w:rPr>
-      </w:pPr>
-      <w:r>
-        <w:rPr>
-          <w:rFonts w:asciiTheme="minorHAnsi" w:hAnsiTheme="minorHAnsi" w:cstheme="minorHAnsi"/>
-          <w:color w:val="FF0000"/>
-          <w:sz w:val="22"/>
-          <w:szCs w:val="22"/>
-        </w:rPr>
+        <w:lastRenderedPageBreak/>
         <w:t xml:space="preserve">// Détailler </w:t>
       </w:r>
       <w:r>
@@ -3040,719 +3615,990 @@
         </w:rPr>
       </w:pPr>
       <w:r>
+        <w:tab/>
+      </w:r>
+      <w:bookmarkStart w:id="4" w:name="_Toc532309618"/>
+      <w:r>
+        <w:t xml:space="preserve">3/ </w:t>
+      </w:r>
+      <w:r>
+        <w:rPr>
+          <w:szCs w:val="22"/>
+        </w:rPr>
+        <w:t>Calcul des pentes sur chaque portion d'une trajectoire</w:t>
+      </w:r>
+      <w:bookmarkEnd w:id="4"/>
+    </w:p>
+    <w:p>
+      <w:pPr>
+        <w:jc w:val="both"/>
+      </w:pPr>
+    </w:p>
+    <w:p>
+      <w:pPr>
+        <w:jc w:val="both"/>
+        <w:rPr>
+          <w:rFonts w:asciiTheme="minorHAnsi" w:hAnsiTheme="minorHAnsi" w:cstheme="minorHAnsi"/>
+          <w:sz w:val="22"/>
+          <w:szCs w:val="22"/>
+        </w:rPr>
+      </w:pPr>
+      <w:r>
+        <w:rPr>
+          <w:rFonts w:asciiTheme="minorHAnsi" w:hAnsiTheme="minorHAnsi" w:cstheme="minorHAnsi"/>
+          <w:sz w:val="22"/>
+          <w:szCs w:val="22"/>
+        </w:rPr>
+        <w:t>Il nous a été fourni une liste des avions circulant sur l’aéroport Roissy – Charles de Gaulle lors d’une journée type. Ces avions sont notamment décrits par un ensemble de coordonnées : ces coordonnées sont celles des points formant la trajectoire de chaque avion.</w:t>
+      </w:r>
+    </w:p>
+    <w:p>
+      <w:pPr>
+        <w:jc w:val="both"/>
+        <w:rPr>
+          <w:rFonts w:asciiTheme="minorHAnsi" w:hAnsiTheme="minorHAnsi" w:cstheme="minorHAnsi"/>
+          <w:sz w:val="22"/>
+          <w:szCs w:val="22"/>
+        </w:rPr>
+      </w:pPr>
+    </w:p>
+    <w:p>
+      <w:pPr>
+        <w:jc w:val="both"/>
+        <w:rPr>
+          <w:rFonts w:asciiTheme="minorHAnsi" w:hAnsiTheme="minorHAnsi" w:cstheme="minorHAnsi"/>
+          <w:sz w:val="22"/>
+          <w:szCs w:val="22"/>
+        </w:rPr>
+      </w:pPr>
+      <w:r>
+        <w:rPr>
+          <w:rFonts w:asciiTheme="minorHAnsi" w:hAnsiTheme="minorHAnsi" w:cstheme="minorHAnsi"/>
+          <w:sz w:val="22"/>
+          <w:szCs w:val="22"/>
+        </w:rPr>
+        <w:t xml:space="preserve">Nous avons précédemment réussi à déterminer l’équation de tous les triangles formant </w:t>
+      </w:r>
+      <w:r>
+        <w:rPr>
+          <w:rFonts w:asciiTheme="minorHAnsi" w:hAnsiTheme="minorHAnsi" w:cstheme="minorHAnsi"/>
+          <w:sz w:val="22"/>
+          <w:szCs w:val="22"/>
+        </w:rPr>
+        <w:t>le secteur de l’aéroport. Il nous est  donc maintenant possible de déterminer l’altitude de tous les points de l’espace à l’aide de ces équations.</w:t>
+      </w:r>
+    </w:p>
+    <w:p>
+      <w:pPr>
+        <w:jc w:val="both"/>
+        <w:rPr>
+          <w:rFonts w:asciiTheme="minorHAnsi" w:hAnsiTheme="minorHAnsi" w:cstheme="minorHAnsi"/>
+          <w:sz w:val="22"/>
+          <w:szCs w:val="22"/>
+        </w:rPr>
+      </w:pPr>
+    </w:p>
+    <w:p>
+      <w:pPr>
+        <w:jc w:val="both"/>
+        <w:rPr>
+          <w:rFonts w:asciiTheme="minorHAnsi" w:hAnsiTheme="minorHAnsi" w:cstheme="minorHAnsi"/>
+          <w:sz w:val="22"/>
+          <w:szCs w:val="22"/>
+        </w:rPr>
+      </w:pPr>
+      <w:r>
+        <w:rPr>
+          <w:rFonts w:asciiTheme="minorHAnsi" w:hAnsiTheme="minorHAnsi" w:cstheme="minorHAnsi"/>
+          <w:sz w:val="22"/>
+          <w:szCs w:val="22"/>
+        </w:rPr>
+        <w:t>Pour un point donné d’une trajectoire, s’il est prouvé comme appartenant à un triangle T (grâce au test décrit dans le point II/ 2/) d’équation</w:t>
+      </w:r>
+      <w:r>
+        <w:rPr>
+          <w:rFonts w:asciiTheme="minorHAnsi" w:hAnsiTheme="minorHAnsi" w:cstheme="minorHAnsi"/>
+          <w:sz w:val="22"/>
+          <w:szCs w:val="22"/>
+        </w:rPr>
+        <w:t xml:space="preserve"> z =</w:t>
+      </w:r>
+      <w:r>
+        <w:rPr>
+          <w:rFonts w:asciiTheme="minorHAnsi" w:hAnsiTheme="minorHAnsi" w:cstheme="minorHAnsi"/>
+          <w:sz w:val="22"/>
+          <w:szCs w:val="22"/>
+        </w:rPr>
+        <w:t xml:space="preserve"> a</w:t>
+      </w:r>
+      <w:r>
+        <w:rPr>
+          <w:rFonts w:asciiTheme="minorHAnsi" w:hAnsiTheme="minorHAnsi" w:cstheme="minorHAnsi"/>
+          <w:sz w:val="22"/>
+          <w:szCs w:val="22"/>
+        </w:rPr>
+        <w:t>*</w:t>
+      </w:r>
+      <w:r>
+        <w:rPr>
+          <w:rFonts w:asciiTheme="minorHAnsi" w:hAnsiTheme="minorHAnsi" w:cstheme="minorHAnsi"/>
+          <w:sz w:val="22"/>
+          <w:szCs w:val="22"/>
+        </w:rPr>
+        <w:t>x + b</w:t>
+      </w:r>
+      <w:r>
+        <w:rPr>
+          <w:rFonts w:asciiTheme="minorHAnsi" w:hAnsiTheme="minorHAnsi" w:cstheme="minorHAnsi"/>
+          <w:sz w:val="22"/>
+          <w:szCs w:val="22"/>
+        </w:rPr>
+        <w:t>*</w:t>
+      </w:r>
+      <w:r>
+        <w:rPr>
+          <w:rFonts w:asciiTheme="minorHAnsi" w:hAnsiTheme="minorHAnsi" w:cstheme="minorHAnsi"/>
+          <w:sz w:val="22"/>
+          <w:szCs w:val="22"/>
+        </w:rPr>
+        <w:t>y + c, alors il vérifie lui-même l’équation et il est donc aisé de déterminer sa coordonnée verticale</w:t>
+      </w:r>
+      <w:r>
+        <w:rPr>
+          <w:rFonts w:asciiTheme="minorHAnsi" w:hAnsiTheme="minorHAnsi" w:cstheme="minorHAnsi"/>
+          <w:sz w:val="22"/>
+          <w:szCs w:val="22"/>
+        </w:rPr>
+        <w:t xml:space="preserve"> en utilisant les coefficients a, b et c du triangle T et ses coordonnées x et y.</w:t>
+      </w:r>
+    </w:p>
+    <w:p>
+      <w:pPr>
+        <w:jc w:val="both"/>
+        <w:rPr>
+          <w:rFonts w:asciiTheme="minorHAnsi" w:hAnsiTheme="minorHAnsi" w:cstheme="minorHAnsi"/>
+          <w:sz w:val="22"/>
+          <w:szCs w:val="22"/>
+        </w:rPr>
+      </w:pPr>
+    </w:p>
+    <w:p>
+      <w:pPr>
+        <w:jc w:val="both"/>
+        <w:rPr>
+          <w:rFonts w:asciiTheme="minorHAnsi" w:hAnsiTheme="minorHAnsi" w:cstheme="minorHAnsi"/>
+          <w:color w:val="00B050"/>
+          <w:sz w:val="22"/>
+          <w:szCs w:val="22"/>
+        </w:rPr>
+      </w:pPr>
+      <w:r>
+        <w:rPr>
+          <w:rFonts w:asciiTheme="minorHAnsi" w:hAnsiTheme="minorHAnsi" w:cstheme="minorHAnsi"/>
+          <w:sz w:val="22"/>
+          <w:szCs w:val="22"/>
+        </w:rPr>
+        <w:t>Lorsque les z de tous les points de toutes les trajectoires ont été déterminées, on peut alors déterminer les pentes tout au long d’une trajectoire</w:t>
+      </w:r>
+      <w:r>
+        <w:rPr>
+          <w:rFonts w:asciiTheme="minorHAnsi" w:hAnsiTheme="minorHAnsi" w:cstheme="minorHAnsi"/>
+          <w:sz w:val="22"/>
+          <w:szCs w:val="22"/>
+        </w:rPr>
+        <w:t>.</w:t>
+      </w:r>
+      <w:r>
+        <w:rPr>
+          <w:rFonts w:asciiTheme="minorHAnsi" w:hAnsiTheme="minorHAnsi" w:cstheme="minorHAnsi"/>
+          <w:color w:val="FF0000"/>
+          <w:sz w:val="22"/>
+          <w:szCs w:val="22"/>
+        </w:rPr>
+        <w:t xml:space="preserve"> </w:t>
+      </w:r>
+      <w:r>
+        <w:rPr>
+          <w:rFonts w:asciiTheme="minorHAnsi" w:hAnsiTheme="minorHAnsi" w:cstheme="minorHAnsi"/>
+          <w:color w:val="FF0000"/>
+          <w:sz w:val="22"/>
+          <w:szCs w:val="22"/>
+        </w:rPr>
+        <w:t xml:space="preserve">Si 2 points appartiennent à un même triangle, </w:t>
+      </w:r>
+      <w:r>
+        <w:rPr>
+          <w:rFonts w:asciiTheme="minorHAnsi" w:hAnsiTheme="minorHAnsi" w:cstheme="minorHAnsi"/>
+          <w:color w:val="FF0000"/>
+          <w:sz w:val="22"/>
+          <w:szCs w:val="22"/>
+        </w:rPr>
+        <w:t xml:space="preserve">il suffit de </w:t>
+      </w:r>
+      <w:r>
+        <w:rPr>
+          <w:rFonts w:asciiTheme="minorHAnsi" w:hAnsiTheme="minorHAnsi" w:cstheme="minorHAnsi"/>
+          <w:color w:val="FF0000"/>
+          <w:sz w:val="22"/>
+          <w:szCs w:val="22"/>
+        </w:rPr>
+        <w:t xml:space="preserve">diviser la différence d’altitude entre les points par la distance entre ces 2 points pour obtenir un pourcentage de pente. Dans le cas où les 2 points n’appartiendraient pas au même triangle, il faudra trouver le ou les points d’intersection et calculer les pentes résultantes entre chaque point. En effet, le but est que la </w:t>
+      </w:r>
+      <w:r>
+        <w:rPr>
+          <w:rFonts w:asciiTheme="minorHAnsi" w:hAnsiTheme="minorHAnsi" w:cstheme="minorHAnsi"/>
+          <w:color w:val="FF0000"/>
+          <w:sz w:val="22"/>
+          <w:szCs w:val="22"/>
+        </w:rPr>
+        <w:t>nouvelle trajectoire de l’avion colle au mieux à la modélisation 3d de l’aéroport.</w:t>
+      </w:r>
+      <w:r>
+        <w:rPr>
+          <w:rFonts w:asciiTheme="minorHAnsi" w:hAnsiTheme="minorHAnsi" w:cstheme="minorHAnsi"/>
+          <w:sz w:val="22"/>
+          <w:szCs w:val="22"/>
+        </w:rPr>
+        <w:t xml:space="preserve"> </w:t>
+      </w:r>
+      <w:proofErr w:type="gramStart"/>
+      <w:r>
+        <w:rPr>
+          <w:rFonts w:asciiTheme="minorHAnsi" w:hAnsiTheme="minorHAnsi" w:cstheme="minorHAnsi"/>
+          <w:color w:val="00B050"/>
+          <w:sz w:val="22"/>
+          <w:szCs w:val="22"/>
+        </w:rPr>
+        <w:t>/</w:t>
+      </w:r>
+      <w:proofErr w:type="gramEnd"/>
+      <w:r>
+        <w:rPr>
+          <w:rFonts w:asciiTheme="minorHAnsi" w:hAnsiTheme="minorHAnsi" w:cstheme="minorHAnsi"/>
+          <w:color w:val="00B050"/>
+          <w:sz w:val="22"/>
+          <w:szCs w:val="22"/>
+        </w:rPr>
+        <w:t xml:space="preserve">/ pente.ml ?? Détermine la distance entre 2 points d’une trajectoire, mais pas la pente. Manque une fonction </w:t>
+      </w:r>
+      <w:proofErr w:type="gramStart"/>
+      <w:r>
+        <w:rPr>
+          <w:rFonts w:asciiTheme="minorHAnsi" w:hAnsiTheme="minorHAnsi" w:cstheme="minorHAnsi"/>
+          <w:color w:val="00B050"/>
+          <w:sz w:val="22"/>
+          <w:szCs w:val="22"/>
+        </w:rPr>
+        <w:t>pente(</w:t>
+      </w:r>
+      <w:proofErr w:type="gramEnd"/>
+      <w:r>
+        <w:rPr>
+          <w:rFonts w:asciiTheme="minorHAnsi" w:hAnsiTheme="minorHAnsi" w:cstheme="minorHAnsi"/>
+          <w:color w:val="00B050"/>
+          <w:sz w:val="22"/>
+          <w:szCs w:val="22"/>
+        </w:rPr>
+        <w:t xml:space="preserve">) qui calcule la pente = distance3D / </w:t>
+      </w:r>
+      <w:proofErr w:type="spellStart"/>
+      <w:r>
+        <w:rPr>
+          <w:rFonts w:asciiTheme="minorHAnsi" w:hAnsiTheme="minorHAnsi" w:cstheme="minorHAnsi"/>
+          <w:color w:val="00B050"/>
+          <w:sz w:val="22"/>
+          <w:szCs w:val="22"/>
+        </w:rPr>
+        <w:t>deltaZ</w:t>
+      </w:r>
+      <w:proofErr w:type="spellEnd"/>
+      <w:r>
+        <w:rPr>
+          <w:rFonts w:asciiTheme="minorHAnsi" w:hAnsiTheme="minorHAnsi" w:cstheme="minorHAnsi"/>
+          <w:color w:val="00B050"/>
+          <w:sz w:val="22"/>
+          <w:szCs w:val="22"/>
+        </w:rPr>
+        <w:t>) //</w:t>
+      </w:r>
+      <w:r>
+        <w:rPr>
+          <w:rFonts w:asciiTheme="minorHAnsi" w:hAnsiTheme="minorHAnsi" w:cstheme="minorHAnsi"/>
+          <w:sz w:val="22"/>
+          <w:szCs w:val="22"/>
+        </w:rPr>
+        <w:t>.</w:t>
+      </w:r>
+    </w:p>
+    <w:p>
+      <w:pPr>
+        <w:jc w:val="both"/>
+        <w:rPr>
+          <w:rFonts w:asciiTheme="minorHAnsi" w:hAnsiTheme="minorHAnsi" w:cstheme="minorHAnsi"/>
+          <w:sz w:val="22"/>
+          <w:szCs w:val="22"/>
+        </w:rPr>
+      </w:pPr>
+    </w:p>
+    <w:p>
+      <w:pPr>
+        <w:jc w:val="both"/>
+        <w:rPr>
+          <w:rFonts w:asciiTheme="minorHAnsi" w:hAnsiTheme="minorHAnsi" w:cstheme="minorHAnsi"/>
+          <w:sz w:val="22"/>
+          <w:szCs w:val="22"/>
+        </w:rPr>
+      </w:pPr>
+    </w:p>
+    <w:p>
+      <w:pPr>
+        <w:jc w:val="both"/>
+        <w:rPr>
+          <w:rFonts w:asciiTheme="minorHAnsi" w:hAnsiTheme="minorHAnsi" w:cstheme="minorHAnsi"/>
+          <w:sz w:val="22"/>
+          <w:szCs w:val="22"/>
+        </w:rPr>
+      </w:pPr>
+    </w:p>
+    <w:p>
+      <w:pPr>
+        <w:jc w:val="both"/>
+        <w:rPr>
+          <w:rFonts w:asciiTheme="minorHAnsi" w:hAnsiTheme="minorHAnsi" w:cstheme="minorHAnsi"/>
+          <w:sz w:val="22"/>
+          <w:szCs w:val="22"/>
+        </w:rPr>
+      </w:pPr>
+    </w:p>
+    <w:p>
+      <w:pPr>
+        <w:pStyle w:val="Titre1"/>
+        <w:jc w:val="both"/>
+      </w:pPr>
+      <w:bookmarkStart w:id="5" w:name="_Toc532309619"/>
+      <w:r>
+        <w:t>III/ Implémentation du modèle d'accélération</w:t>
+      </w:r>
+      <w:bookmarkEnd w:id="5"/>
+    </w:p>
+    <w:p>
+      <w:pPr>
+        <w:pStyle w:val="Titre2"/>
+        <w:jc w:val="both"/>
+      </w:pPr>
+      <w:r>
+        <w:tab/>
+      </w:r>
+      <w:bookmarkStart w:id="6" w:name="_Toc532309620"/>
+      <w:r>
+        <w:t>1/ Calcul du modèle d’accélération</w:t>
+      </w:r>
+      <w:bookmarkEnd w:id="6"/>
+    </w:p>
+    <w:p>
+      <w:pPr>
+        <w:jc w:val="both"/>
+        <w:rPr>
+          <w:rFonts w:asciiTheme="minorHAnsi" w:hAnsiTheme="minorHAnsi" w:cstheme="minorHAnsi"/>
+          <w:sz w:val="22"/>
+          <w:szCs w:val="22"/>
+        </w:rPr>
+      </w:pPr>
+    </w:p>
+    <w:p>
+      <w:pPr>
+        <w:jc w:val="both"/>
+        <w:rPr>
+          <w:rFonts w:asciiTheme="minorHAnsi" w:hAnsiTheme="minorHAnsi" w:cstheme="minorHAnsi"/>
+          <w:sz w:val="22"/>
+          <w:szCs w:val="22"/>
+        </w:rPr>
+      </w:pPr>
+      <w:r>
+        <w:rPr>
+          <w:rFonts w:asciiTheme="minorHAnsi" w:hAnsiTheme="minorHAnsi" w:cstheme="minorHAnsi"/>
+          <w:sz w:val="22"/>
+          <w:szCs w:val="22"/>
+        </w:rPr>
+        <w:t>Notre but étant de déterminer</w:t>
+      </w:r>
+      <w:r>
+        <w:rPr>
+          <w:rFonts w:asciiTheme="minorHAnsi" w:hAnsiTheme="minorHAnsi" w:cstheme="minorHAnsi"/>
+          <w:sz w:val="22"/>
+          <w:szCs w:val="22"/>
+        </w:rPr>
+        <w:t xml:space="preserve"> les éventuels retards que pourraient causer le système EGTS, il nous faut donc calculer les vitesses des avions avec un tel système et les comparer au système classique avec l’utilisation des réacteurs.</w:t>
+      </w:r>
+    </w:p>
+    <w:p>
+      <w:pPr>
+        <w:jc w:val="both"/>
+        <w:rPr>
+          <w:rFonts w:asciiTheme="minorHAnsi" w:hAnsiTheme="minorHAnsi" w:cstheme="minorHAnsi"/>
+          <w:sz w:val="22"/>
+          <w:szCs w:val="22"/>
+        </w:rPr>
+      </w:pPr>
+    </w:p>
+    <w:p>
+      <w:pPr>
+        <w:jc w:val="both"/>
+        <w:rPr>
+          <w:rFonts w:asciiTheme="minorHAnsi" w:hAnsiTheme="minorHAnsi" w:cstheme="minorHAnsi"/>
+          <w:sz w:val="22"/>
+          <w:szCs w:val="22"/>
+        </w:rPr>
+      </w:pPr>
+      <w:r>
+        <w:rPr>
+          <w:rFonts w:asciiTheme="minorHAnsi" w:hAnsiTheme="minorHAnsi" w:cstheme="minorHAnsi"/>
+          <w:sz w:val="22"/>
+          <w:szCs w:val="22"/>
+        </w:rPr>
+        <w:t>Nous avons donc calculé le modèle d’accélération, pour déterminer la vitesse 5 secondes plus tard à partir de la vitesse courante.</w:t>
+      </w:r>
+    </w:p>
+    <w:p>
+      <w:pPr>
+        <w:jc w:val="both"/>
+        <w:rPr>
+          <w:rFonts w:asciiTheme="minorHAnsi" w:hAnsiTheme="minorHAnsi" w:cstheme="minorHAnsi"/>
+          <w:sz w:val="22"/>
+          <w:szCs w:val="22"/>
+        </w:rPr>
+      </w:pPr>
+    </w:p>
+    <w:p>
+      <w:pPr>
+        <w:jc w:val="both"/>
+        <w:rPr>
+          <w:rFonts w:asciiTheme="minorHAnsi" w:hAnsiTheme="minorHAnsi" w:cstheme="minorHAnsi"/>
+          <w:sz w:val="22"/>
+          <w:szCs w:val="22"/>
+        </w:rPr>
+      </w:pPr>
+      <w:r>
+        <w:rPr>
+          <w:rFonts w:asciiTheme="minorHAnsi" w:hAnsiTheme="minorHAnsi" w:cstheme="minorHAnsi"/>
+          <w:sz w:val="22"/>
+          <w:szCs w:val="22"/>
+        </w:rPr>
+        <w:t xml:space="preserve">Pour le système classique, le modèle est simple : la vitesse augmente de 0.9 </w:t>
+      </w:r>
+      <w:r>
+        <w:rPr>
+          <w:rFonts w:asciiTheme="minorHAnsi" w:hAnsiTheme="minorHAnsi" w:cstheme="minorHAnsi"/>
+          <w:color w:val="FF0000"/>
+          <w:sz w:val="22"/>
+          <w:szCs w:val="22"/>
+        </w:rPr>
+        <w:t>(0.9 quoi ???)</w:t>
+      </w:r>
+      <w:r>
+        <w:rPr>
+          <w:rFonts w:asciiTheme="minorHAnsi" w:hAnsiTheme="minorHAnsi" w:cstheme="minorHAnsi"/>
+          <w:sz w:val="22"/>
+          <w:szCs w:val="22"/>
+        </w:rPr>
+        <w:t xml:space="preserve"> </w:t>
+      </w:r>
+      <w:r>
+        <w:rPr>
+          <w:rFonts w:asciiTheme="minorHAnsi" w:hAnsiTheme="minorHAnsi" w:cstheme="minorHAnsi"/>
+          <w:sz w:val="22"/>
+          <w:szCs w:val="22"/>
+        </w:rPr>
+        <w:t>toutes les 5 secondes.</w:t>
+      </w:r>
+    </w:p>
+    <w:p>
+      <w:pPr>
+        <w:jc w:val="both"/>
+        <w:rPr>
+          <w:rFonts w:asciiTheme="minorHAnsi" w:hAnsiTheme="minorHAnsi" w:cstheme="minorHAnsi"/>
+          <w:sz w:val="22"/>
+          <w:szCs w:val="22"/>
+        </w:rPr>
+      </w:pPr>
+    </w:p>
+    <w:p>
+      <w:pPr>
+        <w:jc w:val="both"/>
+        <w:rPr>
+          <w:rFonts w:asciiTheme="minorHAnsi" w:hAnsiTheme="minorHAnsi" w:cstheme="minorHAnsi"/>
+          <w:sz w:val="22"/>
+          <w:szCs w:val="22"/>
+        </w:rPr>
+      </w:pPr>
+      <w:r>
+        <w:rPr>
+          <w:rFonts w:asciiTheme="minorHAnsi" w:hAnsiTheme="minorHAnsi" w:cstheme="minorHAnsi"/>
+          <w:sz w:val="22"/>
+          <w:szCs w:val="22"/>
+        </w:rPr>
+        <w:t xml:space="preserve">Pour le système EGTS, le modèle est plus complexe : la vitesse </w:t>
+      </w:r>
+      <w:r>
+        <w:rPr>
+          <w:rFonts w:asciiTheme="minorHAnsi" w:hAnsiTheme="minorHAnsi" w:cstheme="minorHAnsi"/>
+          <w:sz w:val="22"/>
+          <w:szCs w:val="22"/>
+        </w:rPr>
+        <w:t xml:space="preserve">dans 5 secondes </w:t>
+      </w:r>
+      <w:r>
+        <w:rPr>
+          <w:rFonts w:asciiTheme="minorHAnsi" w:hAnsiTheme="minorHAnsi" w:cstheme="minorHAnsi"/>
+          <w:sz w:val="22"/>
+          <w:szCs w:val="22"/>
+        </w:rPr>
+        <w:t xml:space="preserve">(V_5) </w:t>
+      </w:r>
+      <w:r>
+        <w:rPr>
+          <w:rFonts w:asciiTheme="minorHAnsi" w:hAnsiTheme="minorHAnsi" w:cstheme="minorHAnsi"/>
+          <w:sz w:val="22"/>
+          <w:szCs w:val="22"/>
+        </w:rPr>
+        <w:t>dépend de la vitesse courante</w:t>
+      </w:r>
+      <w:r>
+        <w:rPr>
+          <w:rFonts w:asciiTheme="minorHAnsi" w:hAnsiTheme="minorHAnsi" w:cstheme="minorHAnsi"/>
+          <w:sz w:val="22"/>
+          <w:szCs w:val="22"/>
+        </w:rPr>
+        <w:t xml:space="preserve"> (V)</w:t>
+      </w:r>
+      <w:r>
+        <w:rPr>
+          <w:rFonts w:asciiTheme="minorHAnsi" w:hAnsiTheme="minorHAnsi" w:cstheme="minorHAnsi"/>
+          <w:sz w:val="22"/>
+          <w:szCs w:val="22"/>
+        </w:rPr>
+        <w:t xml:space="preserve">, mais aussi de la masse </w:t>
+      </w:r>
+      <w:r>
+        <w:rPr>
+          <w:rFonts w:asciiTheme="minorHAnsi" w:hAnsiTheme="minorHAnsi" w:cstheme="minorHAnsi"/>
+          <w:sz w:val="22"/>
+          <w:szCs w:val="22"/>
+        </w:rPr>
+        <w:t xml:space="preserve">(M) </w:t>
+      </w:r>
+      <w:r>
+        <w:rPr>
+          <w:rFonts w:asciiTheme="minorHAnsi" w:hAnsiTheme="minorHAnsi" w:cstheme="minorHAnsi"/>
+          <w:sz w:val="22"/>
+          <w:szCs w:val="22"/>
+        </w:rPr>
+        <w:t>de l’avion et de la pente du terrain</w:t>
+      </w:r>
+      <w:r>
+        <w:rPr>
+          <w:rFonts w:asciiTheme="minorHAnsi" w:hAnsiTheme="minorHAnsi" w:cstheme="minorHAnsi"/>
+          <w:sz w:val="22"/>
+          <w:szCs w:val="22"/>
+        </w:rPr>
+        <w:t xml:space="preserve"> et bien entendu des capacités du moteur é</w:t>
+      </w:r>
+      <w:r>
+        <w:rPr>
+          <w:rFonts w:asciiTheme="minorHAnsi" w:hAnsiTheme="minorHAnsi" w:cstheme="minorHAnsi"/>
+          <w:sz w:val="22"/>
+          <w:szCs w:val="22"/>
+        </w:rPr>
+        <w:t>l</w:t>
+      </w:r>
+      <w:r>
+        <w:rPr>
+          <w:rFonts w:asciiTheme="minorHAnsi" w:hAnsiTheme="minorHAnsi" w:cstheme="minorHAnsi"/>
+          <w:sz w:val="22"/>
+          <w:szCs w:val="22"/>
+        </w:rPr>
+        <w:t>ectriques</w:t>
+      </w:r>
+      <w:r>
+        <w:rPr>
+          <w:rFonts w:asciiTheme="minorHAnsi" w:hAnsiTheme="minorHAnsi" w:cstheme="minorHAnsi"/>
+          <w:sz w:val="22"/>
+          <w:szCs w:val="22"/>
+        </w:rPr>
+        <w:t>.</w:t>
+      </w:r>
+    </w:p>
+    <w:p>
+      <w:pPr>
+        <w:jc w:val="both"/>
+        <w:rPr>
+          <w:rFonts w:asciiTheme="minorHAnsi" w:hAnsiTheme="minorHAnsi" w:cstheme="minorHAnsi"/>
+          <w:sz w:val="22"/>
+          <w:szCs w:val="22"/>
+        </w:rPr>
+      </w:pPr>
+    </w:p>
+    <w:p>
+      <w:pPr>
+        <w:jc w:val="both"/>
+        <w:rPr>
+          <w:rFonts w:asciiTheme="minorHAnsi" w:hAnsiTheme="minorHAnsi" w:cstheme="minorHAnsi"/>
+          <w:sz w:val="22"/>
+          <w:szCs w:val="22"/>
+        </w:rPr>
+      </w:pPr>
+    </w:p>
+    <w:p>
+      <w:pPr>
+        <w:jc w:val="both"/>
+        <w:rPr>
+          <w:rFonts w:asciiTheme="minorHAnsi" w:hAnsiTheme="minorHAnsi" w:cstheme="minorHAnsi"/>
+          <w:color w:val="FF0000"/>
+          <w:sz w:val="22"/>
+          <w:szCs w:val="22"/>
+        </w:rPr>
+      </w:pPr>
+      <w:r>
+        <w:rPr>
+          <w:rFonts w:asciiTheme="minorHAnsi" w:hAnsiTheme="minorHAnsi" w:cstheme="minorHAnsi"/>
+          <w:color w:val="FF0000"/>
+          <w:sz w:val="22"/>
+          <w:szCs w:val="22"/>
+        </w:rPr>
         <w:lastRenderedPageBreak/>
+        <w:t>// Détail du modèle d’accélération //</w:t>
+      </w:r>
+    </w:p>
+    <w:p>
+      <w:pPr>
+        <w:jc w:val="both"/>
+        <w:rPr>
+          <w:rFonts w:asciiTheme="minorHAnsi" w:hAnsiTheme="minorHAnsi" w:cstheme="minorHAnsi"/>
+          <w:color w:val="FF0000"/>
+          <w:sz w:val="22"/>
+          <w:szCs w:val="22"/>
+        </w:rPr>
+      </w:pPr>
+    </w:p>
+    <w:p>
+      <w:pPr>
+        <w:jc w:val="both"/>
+        <w:rPr>
+          <w:rFonts w:asciiTheme="minorHAnsi" w:hAnsiTheme="minorHAnsi" w:cstheme="minorHAnsi"/>
+          <w:color w:val="FF0000"/>
+          <w:sz w:val="22"/>
+          <w:szCs w:val="22"/>
+        </w:rPr>
+      </w:pPr>
+    </w:p>
+    <w:p>
+      <w:pPr>
+        <w:jc w:val="both"/>
+        <w:rPr>
+          <w:rFonts w:asciiTheme="minorHAnsi" w:hAnsiTheme="minorHAnsi" w:cstheme="minorHAnsi"/>
+          <w:color w:val="FF0000"/>
+          <w:sz w:val="22"/>
+          <w:szCs w:val="22"/>
+        </w:rPr>
+      </w:pPr>
+    </w:p>
+    <w:p>
+      <w:pPr>
+        <w:pStyle w:val="Titre2"/>
+      </w:pPr>
+      <w:r>
         <w:tab/>
       </w:r>
-      <w:bookmarkStart w:id="4" w:name="_Toc532301534"/>
-      <w:r>
-        <w:t xml:space="preserve">3/ </w:t>
-      </w:r>
-      <w:r>
-        <w:rPr>
-          <w:szCs w:val="22"/>
-        </w:rPr>
-        <w:t>Calcul des pentes sur chaque portion d'une trajectoire</w:t>
-      </w:r>
-      <w:bookmarkEnd w:id="4"/>
-    </w:p>
-    <w:p>
-      <w:pPr>
-        <w:jc w:val="both"/>
-      </w:pPr>
-    </w:p>
-    <w:p>
-      <w:pPr>
-        <w:jc w:val="both"/>
-        <w:rPr>
-          <w:rFonts w:asciiTheme="minorHAnsi" w:hAnsiTheme="minorHAnsi" w:cstheme="minorHAnsi"/>
-          <w:sz w:val="22"/>
-          <w:szCs w:val="22"/>
-        </w:rPr>
-      </w:pPr>
-      <w:r>
-        <w:rPr>
-          <w:rFonts w:asciiTheme="minorHAnsi" w:hAnsiTheme="minorHAnsi" w:cstheme="minorHAnsi"/>
-          <w:sz w:val="22"/>
-          <w:szCs w:val="22"/>
-        </w:rPr>
-        <w:t>Il nous a été fourni une liste des avions circulant sur l’aéroport Roissy – Charles de Gaulle lors d’une journée type. Ces avions sont notamment décrits par un ensemble de coordonnées : ces coordonnées sont celles des points formant la trajectoire de chaque avion.</w:t>
-      </w:r>
-    </w:p>
-    <w:p>
-      <w:pPr>
-        <w:jc w:val="both"/>
-        <w:rPr>
-          <w:rFonts w:asciiTheme="minorHAnsi" w:hAnsiTheme="minorHAnsi" w:cstheme="minorHAnsi"/>
-          <w:sz w:val="22"/>
-          <w:szCs w:val="22"/>
-        </w:rPr>
-      </w:pPr>
-    </w:p>
-    <w:p>
-      <w:pPr>
-        <w:jc w:val="both"/>
-        <w:rPr>
-          <w:rFonts w:asciiTheme="minorHAnsi" w:hAnsiTheme="minorHAnsi" w:cstheme="minorHAnsi"/>
-          <w:sz w:val="22"/>
-          <w:szCs w:val="22"/>
-        </w:rPr>
-      </w:pPr>
-      <w:r>
-        <w:rPr>
-          <w:rFonts w:asciiTheme="minorHAnsi" w:hAnsiTheme="minorHAnsi" w:cstheme="minorHAnsi"/>
-          <w:sz w:val="22"/>
-          <w:szCs w:val="22"/>
-        </w:rPr>
-        <w:t xml:space="preserve">Nous avons précédemment réussi à déterminer l’équation de tous les triangles formant </w:t>
-      </w:r>
-      <w:r>
-        <w:rPr>
-          <w:rFonts w:asciiTheme="minorHAnsi" w:hAnsiTheme="minorHAnsi" w:cstheme="minorHAnsi"/>
-          <w:sz w:val="22"/>
-          <w:szCs w:val="22"/>
-        </w:rPr>
-        <w:t>le secteur de l’aéroport. Il nous est  donc maintenant possible de déterminer l’altitude de tous les points de l’espace à l’aide de ces équations.</w:t>
-      </w:r>
-    </w:p>
-    <w:p>
-      <w:pPr>
-        <w:jc w:val="both"/>
-        <w:rPr>
-          <w:rFonts w:asciiTheme="minorHAnsi" w:hAnsiTheme="minorHAnsi" w:cstheme="minorHAnsi"/>
-          <w:sz w:val="22"/>
-          <w:szCs w:val="22"/>
-        </w:rPr>
-      </w:pPr>
-    </w:p>
-    <w:p>
-      <w:pPr>
-        <w:jc w:val="both"/>
-        <w:rPr>
-          <w:rFonts w:asciiTheme="minorHAnsi" w:hAnsiTheme="minorHAnsi" w:cstheme="minorHAnsi"/>
-          <w:sz w:val="22"/>
-          <w:szCs w:val="22"/>
-        </w:rPr>
-      </w:pPr>
-      <w:r>
-        <w:rPr>
-          <w:rFonts w:asciiTheme="minorHAnsi" w:hAnsiTheme="minorHAnsi" w:cstheme="minorHAnsi"/>
-          <w:sz w:val="22"/>
-          <w:szCs w:val="22"/>
-        </w:rPr>
-        <w:t xml:space="preserve">Pour un point donné d’une trajectoire, s’il est prouvé comme appartenant à un triangle T (grâce au test décrit dans le point II/ 2/) d’équation </w:t>
+      <w:bookmarkStart w:id="7" w:name="_Toc532309621"/>
+      <w:r>
+        <w:t xml:space="preserve">2/ </w:t>
+      </w:r>
+      <w:r>
+        <w:t>C</w:t>
+      </w:r>
+      <w:r>
+        <w:t xml:space="preserve">alcul des </w:t>
+      </w:r>
+      <w:r>
+        <w:t xml:space="preserve">nouvelles </w:t>
+      </w:r>
+      <w:r>
+        <w:t>trajectoires en fonction du modèle d'accélération</w:t>
+      </w:r>
+      <w:bookmarkEnd w:id="7"/>
+    </w:p>
+    <w:p>
+      <w:pPr>
+        <w:rPr>
+          <w:rFonts w:asciiTheme="minorHAnsi" w:hAnsiTheme="minorHAnsi" w:cstheme="minorHAnsi"/>
+          <w:sz w:val="22"/>
+          <w:szCs w:val="22"/>
+        </w:rPr>
+      </w:pPr>
+    </w:p>
+    <w:p>
+      <w:pPr>
+        <w:jc w:val="both"/>
+        <w:rPr>
+          <w:rFonts w:asciiTheme="minorHAnsi" w:hAnsiTheme="minorHAnsi" w:cstheme="minorHAnsi"/>
+          <w:sz w:val="22"/>
+          <w:szCs w:val="22"/>
+        </w:rPr>
+      </w:pPr>
+      <w:r>
+        <w:rPr>
+          <w:rFonts w:asciiTheme="minorHAnsi" w:hAnsiTheme="minorHAnsi" w:cstheme="minorHAnsi"/>
+          <w:sz w:val="22"/>
+          <w:szCs w:val="22"/>
+        </w:rPr>
+        <w:t>Nous sommes donc à un stade où nous possédons des points, avec altitude, qui forment une trajectoire et un modèle 3d de notre aéroport. Il faut donc adapter notre trajectoire pour qu’elle suive au mieux les différents plans, définis par des triangles, de notre aéroport.</w:t>
+      </w:r>
+      <w:r>
+        <w:rPr>
+          <w:rFonts w:asciiTheme="minorHAnsi" w:hAnsiTheme="minorHAnsi" w:cstheme="minorHAnsi"/>
+          <w:sz w:val="22"/>
+          <w:szCs w:val="22"/>
+        </w:rPr>
+        <w:t xml:space="preserve"> C’est pourquoi, il a fallu vérifier que 2 points consécutifs appartenaient au même triangle. </w:t>
+      </w:r>
+      <w:r>
+        <w:rPr>
+          <w:rFonts w:asciiTheme="minorHAnsi" w:hAnsiTheme="minorHAnsi" w:cstheme="minorHAnsi"/>
+          <w:sz w:val="22"/>
+          <w:szCs w:val="22"/>
+        </w:rPr>
+        <w:t>En effet, le but est que la nouvelle trajectoire de l’avion colle au mieux à la modélisation 3d de l’aéroport</w:t>
+      </w:r>
+      <w:r>
+        <w:rPr>
+          <w:rFonts w:asciiTheme="minorHAnsi" w:hAnsiTheme="minorHAnsi" w:cstheme="minorHAnsi"/>
+          <w:sz w:val="22"/>
+          <w:szCs w:val="22"/>
+        </w:rPr>
+        <w:t xml:space="preserve"> et cela passe par suivre les différents plans de notre modélisation. </w:t>
+      </w:r>
+      <w:r>
+        <w:rPr>
+          <w:rFonts w:asciiTheme="minorHAnsi" w:hAnsiTheme="minorHAnsi" w:cstheme="minorHAnsi"/>
+          <w:sz w:val="22"/>
+          <w:szCs w:val="22"/>
+        </w:rPr>
+        <w:t>Ainsi, en calculant des points d’intersection entre les différents triangles et nos segments composant la trajectoire d’un avion, on peut récupérer une liste de points conformes à nos attentes. Cette liste constitue notre nouvelle trajectoire qui est sensible à la modélisation 3d de notre aéroport.</w:t>
+      </w:r>
+    </w:p>
+    <w:p>
+      <w:pPr>
+        <w:jc w:val="both"/>
+        <w:rPr>
+          <w:rFonts w:asciiTheme="minorHAnsi" w:hAnsiTheme="minorHAnsi" w:cstheme="minorHAnsi"/>
+          <w:sz w:val="22"/>
+          <w:szCs w:val="22"/>
+        </w:rPr>
+      </w:pPr>
+    </w:p>
+    <w:p>
+      <w:pPr>
+        <w:jc w:val="both"/>
+        <w:rPr>
+          <w:rFonts w:asciiTheme="minorHAnsi" w:hAnsiTheme="minorHAnsi" w:cstheme="minorHAnsi"/>
+          <w:sz w:val="22"/>
+          <w:szCs w:val="22"/>
+        </w:rPr>
+      </w:pPr>
+      <w:r>
+        <w:rPr>
+          <w:rFonts w:asciiTheme="minorHAnsi" w:hAnsiTheme="minorHAnsi" w:cstheme="minorHAnsi"/>
+          <w:sz w:val="22"/>
+          <w:szCs w:val="22"/>
+        </w:rPr>
+        <w:t>Ensuite, à partir de cette liste, il est facile d’appliquer notre modèle d’accélération entre chaque point : nous pouvons calculer facilement les différentes pentes associées et donc les vitesses.</w:t>
+      </w:r>
+      <w:bookmarkStart w:id="8" w:name="_GoBack"/>
+      <w:bookmarkEnd w:id="8"/>
+    </w:p>
+    <w:p>
+      <w:pPr>
+        <w:pStyle w:val="Titre2"/>
+        <w:jc w:val="both"/>
+      </w:pPr>
+      <w:r>
+        <w:tab/>
+      </w:r>
+      <w:bookmarkStart w:id="9" w:name="_Toc532309622"/>
+      <w:r>
+        <w:t>3/ Mesure et comparaison des temps de roulage</w:t>
+      </w:r>
+      <w:bookmarkEnd w:id="9"/>
+    </w:p>
+    <w:p>
+      <w:pPr>
+        <w:rPr>
+          <w:rFonts w:asciiTheme="minorHAnsi" w:hAnsiTheme="minorHAnsi" w:cstheme="minorHAnsi"/>
+          <w:sz w:val="22"/>
+          <w:szCs w:val="22"/>
+        </w:rPr>
+      </w:pPr>
+    </w:p>
+    <w:p>
+      <w:pPr>
+        <w:pStyle w:val="Titre1"/>
+      </w:pPr>
+      <w:bookmarkStart w:id="10" w:name="_Toc532309623"/>
+      <w:r>
+        <w:t>IV/ Résolution des conflits</w:t>
+      </w:r>
+      <w:bookmarkEnd w:id="10"/>
+    </w:p>
+    <w:p>
+      <w:pPr>
+        <w:pStyle w:val="Titre2"/>
+      </w:pPr>
+      <w:r>
+        <w:tab/>
+      </w:r>
+      <w:bookmarkStart w:id="11" w:name="_Toc532309624"/>
+      <w:r>
+        <w:t xml:space="preserve">1/ Algorithme de </w:t>
       </w:r>
       <w:proofErr w:type="spellStart"/>
       <w:r>
-        <w:rPr>
-          <w:rFonts w:asciiTheme="minorHAnsi" w:hAnsiTheme="minorHAnsi" w:cstheme="minorHAnsi"/>
-          <w:sz w:val="22"/>
-          <w:szCs w:val="22"/>
-        </w:rPr>
-        <w:t>ax</w:t>
-      </w:r>
+        <w:t>backtrack</w:t>
+      </w:r>
+      <w:bookmarkEnd w:id="11"/>
       <w:proofErr w:type="spellEnd"/>
-      <w:r>
-        <w:rPr>
-          <w:rFonts w:asciiTheme="minorHAnsi" w:hAnsiTheme="minorHAnsi" w:cstheme="minorHAnsi"/>
-          <w:sz w:val="22"/>
-          <w:szCs w:val="22"/>
-        </w:rPr>
-        <w:t xml:space="preserve"> + by + c = z, alors il vérifie lui-même l’équation et il est donc aisé de déterminer sa coordonnée verticale.</w:t>
-      </w:r>
-    </w:p>
-    <w:p>
-      <w:pPr>
-        <w:jc w:val="both"/>
-        <w:rPr>
-          <w:rFonts w:asciiTheme="minorHAnsi" w:hAnsiTheme="minorHAnsi" w:cstheme="minorHAnsi"/>
-          <w:sz w:val="22"/>
-          <w:szCs w:val="22"/>
-        </w:rPr>
-      </w:pPr>
-    </w:p>
-    <w:p>
-      <w:pPr>
-        <w:jc w:val="both"/>
-        <w:rPr>
-          <w:rFonts w:asciiTheme="minorHAnsi" w:hAnsiTheme="minorHAnsi" w:cstheme="minorHAnsi"/>
-          <w:color w:val="00B050"/>
-          <w:sz w:val="22"/>
-          <w:szCs w:val="22"/>
-        </w:rPr>
-      </w:pPr>
-      <w:r>
-        <w:rPr>
-          <w:rFonts w:asciiTheme="minorHAnsi" w:hAnsiTheme="minorHAnsi" w:cstheme="minorHAnsi"/>
-          <w:sz w:val="22"/>
-          <w:szCs w:val="22"/>
-        </w:rPr>
-        <w:t xml:space="preserve">Lorsque les z de tous les points de toutes les trajectoires ont été déterminées, on peut alors déterminer les pentes tout au long d’une trajectoire : il suffit de </w:t>
-      </w:r>
-      <w:r>
-        <w:rPr>
-          <w:rFonts w:asciiTheme="minorHAnsi" w:hAnsiTheme="minorHAnsi" w:cstheme="minorHAnsi"/>
-          <w:color w:val="00B050"/>
-          <w:sz w:val="22"/>
-          <w:szCs w:val="22"/>
-        </w:rPr>
-        <w:t xml:space="preserve">// pente.ml ?? Détermine la distance entre 2 points d’une trajectoire, mais pas la pente. Manque une fonction </w:t>
-      </w:r>
-      <w:proofErr w:type="gramStart"/>
-      <w:r>
-        <w:rPr>
-          <w:rFonts w:asciiTheme="minorHAnsi" w:hAnsiTheme="minorHAnsi" w:cstheme="minorHAnsi"/>
-          <w:color w:val="00B050"/>
-          <w:sz w:val="22"/>
-          <w:szCs w:val="22"/>
-        </w:rPr>
-        <w:t>pente(</w:t>
-      </w:r>
-      <w:proofErr w:type="gramEnd"/>
-      <w:r>
-        <w:rPr>
-          <w:rFonts w:asciiTheme="minorHAnsi" w:hAnsiTheme="minorHAnsi" w:cstheme="minorHAnsi"/>
-          <w:color w:val="00B050"/>
-          <w:sz w:val="22"/>
-          <w:szCs w:val="22"/>
-        </w:rPr>
-        <w:t xml:space="preserve">) qui calcule la pente = distance3D / </w:t>
+    </w:p>
+    <w:p/>
+    <w:p>
+      <w:pPr>
+        <w:rPr>
+          <w:rFonts w:asciiTheme="minorHAnsi" w:hAnsiTheme="minorHAnsi" w:cstheme="minorHAnsi"/>
+          <w:sz w:val="22"/>
+          <w:szCs w:val="22"/>
+        </w:rPr>
+      </w:pPr>
+    </w:p>
+    <w:p>
+      <w:pPr>
+        <w:pStyle w:val="Titre2"/>
+      </w:pPr>
+      <w:r>
+        <w:tab/>
+      </w:r>
+      <w:bookmarkStart w:id="12" w:name="_Toc532309625"/>
+      <w:r>
+        <w:t>2/ Mesure des temps de roulage et des retards</w:t>
+      </w:r>
+      <w:bookmarkEnd w:id="12"/>
+    </w:p>
+    <w:p/>
+    <w:p>
+      <w:pPr>
+        <w:rPr>
+          <w:rFonts w:asciiTheme="minorHAnsi" w:hAnsiTheme="minorHAnsi" w:cstheme="minorHAnsi"/>
+          <w:sz w:val="22"/>
+          <w:szCs w:val="22"/>
+        </w:rPr>
+      </w:pPr>
+    </w:p>
+    <w:p>
+      <w:pPr>
+        <w:pStyle w:val="Titre1"/>
+      </w:pPr>
+      <w:bookmarkStart w:id="13" w:name="_Toc532309626"/>
+      <w:r>
+        <w:t>V/ Simulation</w:t>
+      </w:r>
+      <w:bookmarkEnd w:id="13"/>
+    </w:p>
+    <w:p>
+      <w:pPr>
+        <w:jc w:val="both"/>
+        <w:rPr>
+          <w:rFonts w:asciiTheme="minorHAnsi" w:hAnsiTheme="minorHAnsi" w:cstheme="minorHAnsi"/>
+          <w:sz w:val="22"/>
+          <w:szCs w:val="22"/>
+        </w:rPr>
+      </w:pPr>
+    </w:p>
+    <w:p>
+      <w:pPr>
+        <w:jc w:val="both"/>
+        <w:rPr>
+          <w:rFonts w:asciiTheme="minorHAnsi" w:hAnsiTheme="minorHAnsi" w:cstheme="minorHAnsi"/>
+          <w:sz w:val="22"/>
+          <w:szCs w:val="22"/>
+        </w:rPr>
+      </w:pPr>
+      <w:r>
+        <w:rPr>
+          <w:rFonts w:asciiTheme="minorHAnsi" w:hAnsiTheme="minorHAnsi" w:cstheme="minorHAnsi"/>
+          <w:sz w:val="22"/>
+          <w:szCs w:val="22"/>
+        </w:rPr>
+        <w:t xml:space="preserve">En nous inspirant de l’application </w:t>
       </w:r>
       <w:proofErr w:type="spellStart"/>
       <w:r>
         <w:rPr>
           <w:rFonts w:asciiTheme="minorHAnsi" w:hAnsiTheme="minorHAnsi" w:cstheme="minorHAnsi"/>
-          <w:color w:val="00B050"/>
-          <w:sz w:val="22"/>
-          <w:szCs w:val="22"/>
-        </w:rPr>
-        <w:t>deltaZ</w:t>
+          <w:sz w:val="22"/>
+          <w:szCs w:val="22"/>
+        </w:rPr>
+        <w:t>Pyairport</w:t>
       </w:r>
       <w:proofErr w:type="spellEnd"/>
       <w:r>
         <w:rPr>
           <w:rFonts w:asciiTheme="minorHAnsi" w:hAnsiTheme="minorHAnsi" w:cstheme="minorHAnsi"/>
-          <w:color w:val="00B050"/>
-          <w:sz w:val="22"/>
-          <w:szCs w:val="22"/>
-        </w:rPr>
-        <w:t>) //</w:t>
-      </w:r>
-      <w:r>
-        <w:rPr>
-          <w:rFonts w:asciiTheme="minorHAnsi" w:hAnsiTheme="minorHAnsi" w:cstheme="minorHAnsi"/>
-          <w:sz w:val="22"/>
-          <w:szCs w:val="22"/>
-        </w:rPr>
-        <w:t>.</w:t>
-      </w:r>
-    </w:p>
-    <w:p>
-      <w:pPr>
-        <w:jc w:val="both"/>
-        <w:rPr>
-          <w:rFonts w:asciiTheme="minorHAnsi" w:hAnsiTheme="minorHAnsi" w:cstheme="minorHAnsi"/>
-          <w:sz w:val="22"/>
-          <w:szCs w:val="22"/>
-        </w:rPr>
-      </w:pPr>
-    </w:p>
-    <w:p>
-      <w:pPr>
-        <w:jc w:val="both"/>
-        <w:rPr>
-          <w:rFonts w:asciiTheme="minorHAnsi" w:hAnsiTheme="minorHAnsi" w:cstheme="minorHAnsi"/>
-          <w:sz w:val="22"/>
-          <w:szCs w:val="22"/>
-        </w:rPr>
-      </w:pPr>
-    </w:p>
-    <w:p>
-      <w:pPr>
-        <w:jc w:val="both"/>
-        <w:rPr>
-          <w:rFonts w:asciiTheme="minorHAnsi" w:hAnsiTheme="minorHAnsi" w:cstheme="minorHAnsi"/>
-          <w:sz w:val="22"/>
-          <w:szCs w:val="22"/>
-        </w:rPr>
-      </w:pPr>
-    </w:p>
-    <w:p>
-      <w:pPr>
-        <w:jc w:val="both"/>
-        <w:rPr>
-          <w:rFonts w:asciiTheme="minorHAnsi" w:hAnsiTheme="minorHAnsi" w:cstheme="minorHAnsi"/>
-          <w:sz w:val="22"/>
-          <w:szCs w:val="22"/>
-        </w:rPr>
-      </w:pPr>
+          <w:sz w:val="22"/>
+          <w:szCs w:val="22"/>
+        </w:rPr>
+        <w:t xml:space="preserve">, vue en TP </w:t>
+      </w:r>
+      <w:r>
+        <w:rPr>
+          <w:rFonts w:asciiTheme="minorHAnsi" w:hAnsiTheme="minorHAnsi" w:cstheme="minorHAnsi"/>
+          <w:sz w:val="22"/>
+          <w:szCs w:val="22"/>
+        </w:rPr>
+        <w:t xml:space="preserve">l’année dernière, nous avons </w:t>
+      </w:r>
+    </w:p>
+    <w:p>
+      <w:pPr>
+        <w:jc w:val="both"/>
+        <w:rPr>
+          <w:rFonts w:asciiTheme="minorHAnsi" w:hAnsiTheme="minorHAnsi" w:cstheme="minorHAnsi"/>
+          <w:sz w:val="22"/>
+          <w:szCs w:val="22"/>
+        </w:rPr>
+      </w:pPr>
+    </w:p>
+    <w:p>
+      <w:pPr>
+        <w:pStyle w:val="Titre2"/>
+        <w:jc w:val="both"/>
+        <w:rPr>
+          <w:rFonts w:asciiTheme="minorHAnsi" w:hAnsiTheme="minorHAnsi" w:cstheme="minorHAnsi"/>
+          <w:sz w:val="22"/>
+          <w:szCs w:val="22"/>
+        </w:rPr>
+      </w:pPr>
+      <w:r>
+        <w:rPr>
+          <w:rFonts w:asciiTheme="minorHAnsi" w:hAnsiTheme="minorHAnsi" w:cstheme="minorHAnsi"/>
+          <w:sz w:val="22"/>
+          <w:szCs w:val="22"/>
+        </w:rPr>
+        <w:br w:type="page"/>
+      </w:r>
     </w:p>
     <w:p>
       <w:pPr>
         <w:pStyle w:val="Titre1"/>
         <w:jc w:val="both"/>
       </w:pPr>
-      <w:bookmarkStart w:id="5" w:name="_Toc532301535"/>
-      <w:r>
-        <w:t>III/ Implémentation du modèle d'accélération</w:t>
-      </w:r>
-      <w:bookmarkEnd w:id="5"/>
-    </w:p>
-    <w:p>
-      <w:pPr>
-        <w:pStyle w:val="Titre2"/>
-        <w:jc w:val="both"/>
-      </w:pPr>
-      <w:r>
-        <w:tab/>
-      </w:r>
-      <w:bookmarkStart w:id="6" w:name="_Toc532301536"/>
-      <w:r>
-        <w:t>1/ Calcul du modèle d’accélération</w:t>
-      </w:r>
-      <w:bookmarkEnd w:id="6"/>
-    </w:p>
-    <w:p>
-      <w:pPr>
-        <w:jc w:val="both"/>
-        <w:rPr>
-          <w:rFonts w:asciiTheme="minorHAnsi" w:hAnsiTheme="minorHAnsi" w:cstheme="minorHAnsi"/>
-          <w:sz w:val="22"/>
-          <w:szCs w:val="22"/>
-        </w:rPr>
-      </w:pPr>
-    </w:p>
-    <w:p>
-      <w:pPr>
-        <w:jc w:val="both"/>
-        <w:rPr>
-          <w:rFonts w:asciiTheme="minorHAnsi" w:hAnsiTheme="minorHAnsi" w:cstheme="minorHAnsi"/>
-          <w:sz w:val="22"/>
-          <w:szCs w:val="22"/>
-        </w:rPr>
-      </w:pPr>
-      <w:r>
-        <w:rPr>
-          <w:rFonts w:asciiTheme="minorHAnsi" w:hAnsiTheme="minorHAnsi" w:cstheme="minorHAnsi"/>
-          <w:sz w:val="22"/>
-          <w:szCs w:val="22"/>
-        </w:rPr>
-        <w:t>Notre but étant de déterminer</w:t>
-      </w:r>
-      <w:r>
-        <w:rPr>
-          <w:rFonts w:asciiTheme="minorHAnsi" w:hAnsiTheme="minorHAnsi" w:cstheme="minorHAnsi"/>
-          <w:sz w:val="22"/>
-          <w:szCs w:val="22"/>
-        </w:rPr>
-        <w:t xml:space="preserve"> les éventuels retards que pourraient causer le système EGTS, il nous faut donc calculer les vitesses des avions avec un tel système et les comparer au système classique avec l’utilisation des réacteurs.</w:t>
-      </w:r>
-    </w:p>
-    <w:p>
-      <w:pPr>
-        <w:jc w:val="both"/>
-        <w:rPr>
-          <w:rFonts w:asciiTheme="minorHAnsi" w:hAnsiTheme="minorHAnsi" w:cstheme="minorHAnsi"/>
-          <w:sz w:val="22"/>
-          <w:szCs w:val="22"/>
-        </w:rPr>
-      </w:pPr>
-    </w:p>
-    <w:p>
-      <w:pPr>
-        <w:jc w:val="both"/>
-        <w:rPr>
-          <w:rFonts w:asciiTheme="minorHAnsi" w:hAnsiTheme="minorHAnsi" w:cstheme="minorHAnsi"/>
-          <w:sz w:val="22"/>
-          <w:szCs w:val="22"/>
-        </w:rPr>
-      </w:pPr>
-      <w:r>
-        <w:rPr>
-          <w:rFonts w:asciiTheme="minorHAnsi" w:hAnsiTheme="minorHAnsi" w:cstheme="minorHAnsi"/>
-          <w:sz w:val="22"/>
-          <w:szCs w:val="22"/>
-        </w:rPr>
-        <w:t>Nous avons donc calculé le modèle d’accélération, pour déterminer la vitesse 5 secondes plus tard à partir de la vitesse courante.</w:t>
-      </w:r>
-    </w:p>
-    <w:p>
-      <w:pPr>
-        <w:jc w:val="both"/>
-        <w:rPr>
-          <w:rFonts w:asciiTheme="minorHAnsi" w:hAnsiTheme="minorHAnsi" w:cstheme="minorHAnsi"/>
-          <w:sz w:val="22"/>
-          <w:szCs w:val="22"/>
-        </w:rPr>
-      </w:pPr>
-    </w:p>
-    <w:p>
-      <w:pPr>
-        <w:jc w:val="both"/>
-        <w:rPr>
-          <w:rFonts w:asciiTheme="minorHAnsi" w:hAnsiTheme="minorHAnsi" w:cstheme="minorHAnsi"/>
-          <w:sz w:val="22"/>
-          <w:szCs w:val="22"/>
-        </w:rPr>
-      </w:pPr>
-      <w:r>
-        <w:rPr>
-          <w:rFonts w:asciiTheme="minorHAnsi" w:hAnsiTheme="minorHAnsi" w:cstheme="minorHAnsi"/>
-          <w:sz w:val="22"/>
-          <w:szCs w:val="22"/>
-        </w:rPr>
-        <w:t xml:space="preserve">Pour le système classique, le modèle est simple : la vitesse augmente de 0.9 </w:t>
-      </w:r>
-      <w:r>
-        <w:rPr>
-          <w:rFonts w:asciiTheme="minorHAnsi" w:hAnsiTheme="minorHAnsi" w:cstheme="minorHAnsi"/>
-          <w:color w:val="FF0000"/>
-          <w:sz w:val="22"/>
-          <w:szCs w:val="22"/>
-        </w:rPr>
-        <w:t>(0.9 quoi ???)</w:t>
-      </w:r>
-      <w:r>
-        <w:rPr>
-          <w:rFonts w:asciiTheme="minorHAnsi" w:hAnsiTheme="minorHAnsi" w:cstheme="minorHAnsi"/>
-          <w:sz w:val="22"/>
-          <w:szCs w:val="22"/>
-        </w:rPr>
-        <w:t xml:space="preserve"> </w:t>
-      </w:r>
-      <w:r>
-        <w:rPr>
-          <w:rFonts w:asciiTheme="minorHAnsi" w:hAnsiTheme="minorHAnsi" w:cstheme="minorHAnsi"/>
-          <w:sz w:val="22"/>
-          <w:szCs w:val="22"/>
-        </w:rPr>
-        <w:t>toutes les 5 secondes.</w:t>
-      </w:r>
-    </w:p>
-    <w:p>
-      <w:pPr>
-        <w:jc w:val="both"/>
-        <w:rPr>
-          <w:rFonts w:asciiTheme="minorHAnsi" w:hAnsiTheme="minorHAnsi" w:cstheme="minorHAnsi"/>
-          <w:sz w:val="22"/>
-          <w:szCs w:val="22"/>
-        </w:rPr>
-      </w:pPr>
-    </w:p>
-    <w:p>
-      <w:pPr>
-        <w:jc w:val="both"/>
-        <w:rPr>
-          <w:rFonts w:asciiTheme="minorHAnsi" w:hAnsiTheme="minorHAnsi" w:cstheme="minorHAnsi"/>
-          <w:sz w:val="22"/>
-          <w:szCs w:val="22"/>
-        </w:rPr>
-      </w:pPr>
-      <w:r>
-        <w:rPr>
-          <w:rFonts w:asciiTheme="minorHAnsi" w:hAnsiTheme="minorHAnsi" w:cstheme="minorHAnsi"/>
-          <w:sz w:val="22"/>
-          <w:szCs w:val="22"/>
-        </w:rPr>
-        <w:t xml:space="preserve">Pour le système EGTS, le modèle est plus complexe : la vitesse </w:t>
-      </w:r>
-      <w:r>
-        <w:rPr>
-          <w:rFonts w:asciiTheme="minorHAnsi" w:hAnsiTheme="minorHAnsi" w:cstheme="minorHAnsi"/>
-          <w:sz w:val="22"/>
-          <w:szCs w:val="22"/>
-        </w:rPr>
-        <w:t xml:space="preserve">dans 5 secondes </w:t>
-      </w:r>
-      <w:r>
-        <w:rPr>
-          <w:rFonts w:asciiTheme="minorHAnsi" w:hAnsiTheme="minorHAnsi" w:cstheme="minorHAnsi"/>
-          <w:sz w:val="22"/>
-          <w:szCs w:val="22"/>
-        </w:rPr>
-        <w:t xml:space="preserve">(V_5)  </w:t>
-      </w:r>
-      <w:r>
-        <w:rPr>
-          <w:rFonts w:asciiTheme="minorHAnsi" w:hAnsiTheme="minorHAnsi" w:cstheme="minorHAnsi"/>
-          <w:sz w:val="22"/>
-          <w:szCs w:val="22"/>
-        </w:rPr>
-        <w:t>dépend de la vitesse courante</w:t>
-      </w:r>
-      <w:r>
-        <w:rPr>
-          <w:rFonts w:asciiTheme="minorHAnsi" w:hAnsiTheme="minorHAnsi" w:cstheme="minorHAnsi"/>
-          <w:sz w:val="22"/>
-          <w:szCs w:val="22"/>
-        </w:rPr>
-        <w:t xml:space="preserve"> (V)</w:t>
-      </w:r>
-      <w:r>
-        <w:rPr>
-          <w:rFonts w:asciiTheme="minorHAnsi" w:hAnsiTheme="minorHAnsi" w:cstheme="minorHAnsi"/>
-          <w:sz w:val="22"/>
-          <w:szCs w:val="22"/>
-        </w:rPr>
-        <w:t xml:space="preserve">, mais aussi de la masse </w:t>
-      </w:r>
-      <w:r>
-        <w:rPr>
-          <w:rFonts w:asciiTheme="minorHAnsi" w:hAnsiTheme="minorHAnsi" w:cstheme="minorHAnsi"/>
-          <w:sz w:val="22"/>
-          <w:szCs w:val="22"/>
-        </w:rPr>
-        <w:t xml:space="preserve">(M) </w:t>
-      </w:r>
-      <w:r>
-        <w:rPr>
-          <w:rFonts w:asciiTheme="minorHAnsi" w:hAnsiTheme="minorHAnsi" w:cstheme="minorHAnsi"/>
-          <w:sz w:val="22"/>
-          <w:szCs w:val="22"/>
-        </w:rPr>
-        <w:t>de l’avion et de la pente du terrain.</w:t>
-      </w:r>
-    </w:p>
-    <w:p>
-      <w:pPr>
-        <w:jc w:val="both"/>
-        <w:rPr>
-          <w:rFonts w:asciiTheme="minorHAnsi" w:hAnsiTheme="minorHAnsi" w:cstheme="minorHAnsi"/>
-          <w:sz w:val="22"/>
-          <w:szCs w:val="22"/>
-        </w:rPr>
-      </w:pPr>
-    </w:p>
-    <w:p>
-      <w:pPr>
-        <w:jc w:val="both"/>
-        <w:rPr>
-          <w:rFonts w:asciiTheme="minorHAnsi" w:hAnsiTheme="minorHAnsi" w:cstheme="minorHAnsi"/>
-          <w:sz w:val="22"/>
-          <w:szCs w:val="22"/>
-        </w:rPr>
-      </w:pPr>
-    </w:p>
-    <w:p>
-      <w:pPr>
-        <w:jc w:val="both"/>
-        <w:rPr>
-          <w:rFonts w:asciiTheme="minorHAnsi" w:hAnsiTheme="minorHAnsi" w:cstheme="minorHAnsi"/>
-          <w:color w:val="FF0000"/>
-          <w:sz w:val="22"/>
-          <w:szCs w:val="22"/>
-        </w:rPr>
-      </w:pPr>
-      <w:r>
-        <w:rPr>
-          <w:rFonts w:asciiTheme="minorHAnsi" w:hAnsiTheme="minorHAnsi" w:cstheme="minorHAnsi"/>
-          <w:color w:val="FF0000"/>
-          <w:sz w:val="22"/>
-          <w:szCs w:val="22"/>
-        </w:rPr>
-        <w:t>// Détail du modèle d’accélération //</w:t>
-      </w:r>
-    </w:p>
-    <w:p>
-      <w:pPr>
-        <w:jc w:val="both"/>
-        <w:rPr>
-          <w:rFonts w:asciiTheme="minorHAnsi" w:hAnsiTheme="minorHAnsi" w:cstheme="minorHAnsi"/>
-          <w:color w:val="FF0000"/>
-          <w:sz w:val="22"/>
-          <w:szCs w:val="22"/>
-        </w:rPr>
-      </w:pPr>
-    </w:p>
-    <w:p>
-      <w:pPr>
-        <w:jc w:val="both"/>
-        <w:rPr>
-          <w:rFonts w:asciiTheme="minorHAnsi" w:hAnsiTheme="minorHAnsi" w:cstheme="minorHAnsi"/>
-          <w:color w:val="FF0000"/>
-          <w:sz w:val="22"/>
-          <w:szCs w:val="22"/>
-        </w:rPr>
-      </w:pPr>
-    </w:p>
-    <w:p>
-      <w:pPr>
-        <w:jc w:val="both"/>
-        <w:rPr>
-          <w:rFonts w:asciiTheme="minorHAnsi" w:hAnsiTheme="minorHAnsi" w:cstheme="minorHAnsi"/>
-          <w:color w:val="FF0000"/>
-          <w:sz w:val="22"/>
-          <w:szCs w:val="22"/>
-        </w:rPr>
-      </w:pPr>
-    </w:p>
-    <w:p>
-      <w:pPr>
-        <w:pStyle w:val="Titre2"/>
-      </w:pPr>
-      <w:r>
-        <w:tab/>
-        <w:t xml:space="preserve">2/ </w:t>
-      </w:r>
-      <w:proofErr w:type="spellStart"/>
-      <w:r>
-        <w:t>Recalcul</w:t>
-      </w:r>
-      <w:proofErr w:type="spellEnd"/>
-      <w:r>
-        <w:t xml:space="preserve"> des trajectoires en fonction du modèle d'accélération</w:t>
-      </w:r>
-    </w:p>
-    <w:p>
-      <w:pPr>
-        <w:rPr>
-          <w:rFonts w:asciiTheme="minorHAnsi" w:hAnsiTheme="minorHAnsi" w:cstheme="minorHAnsi"/>
-          <w:sz w:val="22"/>
-          <w:szCs w:val="22"/>
-        </w:rPr>
-      </w:pPr>
-    </w:p>
-    <w:p>
-      <w:pPr>
-        <w:rPr>
-          <w:rFonts w:asciiTheme="minorHAnsi" w:hAnsiTheme="minorHAnsi" w:cstheme="minorHAnsi"/>
-          <w:sz w:val="22"/>
-          <w:szCs w:val="22"/>
-        </w:rPr>
-      </w:pPr>
-    </w:p>
-    <w:p>
-      <w:pPr>
-        <w:pStyle w:val="Titre2"/>
-      </w:pPr>
-      <w:r>
-        <w:lastRenderedPageBreak/>
-        <w:tab/>
-        <w:t>3/ Mesure et comparaison des temps de roulage</w:t>
-      </w:r>
-    </w:p>
-    <w:p>
-      <w:pPr>
-        <w:pStyle w:val="Titre1"/>
-      </w:pPr>
-      <w:r>
-        <w:t>IV/ Résolution des conflits</w:t>
-      </w:r>
-    </w:p>
-    <w:p>
-      <w:pPr>
-        <w:pStyle w:val="Titre2"/>
-      </w:pPr>
-      <w:r>
-        <w:tab/>
-        <w:t>1/ Algorithme de backtrack</w:t>
-      </w:r>
-    </w:p>
-    <w:p>
-      <w:pPr>
-        <w:pStyle w:val="Titre2"/>
-      </w:pPr>
-      <w:r>
-        <w:tab/>
-        <w:t>2/ Mesure des temps de roulage et des retards</w:t>
-      </w:r>
-    </w:p>
-    <w:p>
-      <w:pPr>
-        <w:pStyle w:val="Titre1"/>
-      </w:pPr>
-      <w:r>
-        <w:t>V/ Simulation</w:t>
-      </w:r>
-    </w:p>
-    <w:p>
-      <w:pPr>
-        <w:jc w:val="both"/>
-        <w:rPr>
-          <w:rFonts w:asciiTheme="minorHAnsi" w:hAnsiTheme="minorHAnsi" w:cstheme="minorHAnsi"/>
-          <w:sz w:val="22"/>
-          <w:szCs w:val="22"/>
-        </w:rPr>
-      </w:pPr>
-    </w:p>
-    <w:p>
-      <w:pPr>
-        <w:jc w:val="both"/>
-        <w:rPr>
-          <w:rFonts w:asciiTheme="minorHAnsi" w:hAnsiTheme="minorHAnsi" w:cstheme="minorHAnsi"/>
-          <w:sz w:val="22"/>
-          <w:szCs w:val="22"/>
-        </w:rPr>
-      </w:pPr>
-      <w:r>
-        <w:rPr>
-          <w:rFonts w:asciiTheme="minorHAnsi" w:hAnsiTheme="minorHAnsi" w:cstheme="minorHAnsi"/>
-          <w:sz w:val="22"/>
-          <w:szCs w:val="22"/>
-        </w:rPr>
-        <w:t xml:space="preserve">En nous inspirant de l’application </w:t>
-      </w:r>
-      <w:proofErr w:type="spellStart"/>
-      <w:r>
-        <w:rPr>
-          <w:rFonts w:asciiTheme="minorHAnsi" w:hAnsiTheme="minorHAnsi" w:cstheme="minorHAnsi"/>
-          <w:sz w:val="22"/>
-          <w:szCs w:val="22"/>
-        </w:rPr>
-        <w:t>Pyairport</w:t>
-      </w:r>
-      <w:proofErr w:type="spellEnd"/>
-      <w:r>
-        <w:rPr>
-          <w:rFonts w:asciiTheme="minorHAnsi" w:hAnsiTheme="minorHAnsi" w:cstheme="minorHAnsi"/>
-          <w:sz w:val="22"/>
-          <w:szCs w:val="22"/>
-        </w:rPr>
-        <w:t xml:space="preserve">, vue en TP </w:t>
-      </w:r>
-      <w:r>
-        <w:rPr>
-          <w:rFonts w:asciiTheme="minorHAnsi" w:hAnsiTheme="minorHAnsi" w:cstheme="minorHAnsi"/>
-          <w:sz w:val="22"/>
-          <w:szCs w:val="22"/>
-        </w:rPr>
-        <w:t xml:space="preserve">l’année dernière, nous avons </w:t>
-      </w:r>
-    </w:p>
-    <w:p>
-      <w:pPr>
-        <w:jc w:val="both"/>
-        <w:rPr>
-          <w:rFonts w:asciiTheme="minorHAnsi" w:hAnsiTheme="minorHAnsi" w:cstheme="minorHAnsi"/>
-          <w:sz w:val="22"/>
-          <w:szCs w:val="22"/>
-        </w:rPr>
-      </w:pPr>
-    </w:p>
-    <w:p>
-      <w:pPr>
-        <w:pStyle w:val="Titre2"/>
-        <w:jc w:val="both"/>
-        <w:rPr>
-          <w:rFonts w:asciiTheme="minorHAnsi" w:hAnsiTheme="minorHAnsi" w:cstheme="minorHAnsi"/>
-          <w:sz w:val="22"/>
-          <w:szCs w:val="22"/>
-        </w:rPr>
-      </w:pPr>
-      <w:r>
-        <w:rPr>
-          <w:rFonts w:asciiTheme="minorHAnsi" w:hAnsiTheme="minorHAnsi" w:cstheme="minorHAnsi"/>
-          <w:sz w:val="22"/>
-          <w:szCs w:val="22"/>
-        </w:rPr>
-        <w:br w:type="page"/>
-      </w:r>
-    </w:p>
-    <w:p>
-      <w:pPr>
-        <w:pStyle w:val="Titre1"/>
-        <w:jc w:val="both"/>
-      </w:pPr>
-      <w:bookmarkStart w:id="7" w:name="_Toc532301537"/>
+      <w:bookmarkStart w:id="14" w:name="_Toc532309627"/>
       <w:r>
         <w:lastRenderedPageBreak/>
         <w:t>VI</w:t>
@@ -3763,7 +4609,7 @@
       <w:r>
         <w:t>/ Bibliographie</w:t>
       </w:r>
-      <w:bookmarkEnd w:id="7"/>
+      <w:bookmarkEnd w:id="14"/>
     </w:p>
     <w:p>
       <w:pPr>
@@ -3820,51 +4666,7 @@
             <w:sz w:val="22"/>
             <w:szCs w:val="22"/>
           </w:rPr>
-          <w:t>https://fr.wikipedia.org/wiki/T</w:t>
-        </w:r>
-        <w:r>
-          <w:rPr>
-            <w:rStyle w:val="Lienhypertexte"/>
-            <w:rFonts w:asciiTheme="minorHAnsi" w:hAnsiTheme="minorHAnsi" w:cstheme="minorHAnsi"/>
-            <w:i/>
-            <w:color w:val="000080"/>
-            <w:sz w:val="22"/>
-            <w:szCs w:val="22"/>
-          </w:rPr>
-          <w:t>r</w:t>
-        </w:r>
-        <w:r>
-          <w:rPr>
-            <w:rStyle w:val="Lienhypertexte"/>
-            <w:rFonts w:asciiTheme="minorHAnsi" w:hAnsiTheme="minorHAnsi" w:cstheme="minorHAnsi"/>
-            <w:i/>
-            <w:color w:val="000080"/>
-            <w:sz w:val="22"/>
-            <w:szCs w:val="22"/>
-          </w:rPr>
-          <w:t>iangulation_de_D</w:t>
-        </w:r>
-        <w:r>
-          <w:rPr>
-            <w:rStyle w:val="Lienhypertexte"/>
-            <w:rFonts w:asciiTheme="minorHAnsi" w:hAnsiTheme="minorHAnsi" w:cstheme="minorHAnsi"/>
-            <w:i/>
-            <w:color w:val="000080"/>
-            <w:sz w:val="22"/>
-            <w:szCs w:val="22"/>
-          </w:rPr>
-          <w:t>e</w:t>
-        </w:r>
-        <w:r>
-          <w:rPr>
-            <w:rStyle w:val="Lienhypertexte"/>
-            <w:rFonts w:asciiTheme="minorHAnsi" w:hAnsiTheme="minorHAnsi" w:cstheme="minorHAnsi"/>
-            <w:i/>
-            <w:color w:val="000080"/>
-            <w:sz w:val="22"/>
-            <w:szCs w:val="22"/>
-          </w:rPr>
-          <w:t>launay</w:t>
+          <w:t>https://fr.wikipedia.org/wiki/Triangulation_de_Delaunay</w:t>
         </w:r>
       </w:hyperlink>
     </w:p>
@@ -3949,7 +4751,7 @@
 </file>
 
 <file path=word/endnotes.xml><?xml version="1.0" encoding="utf-8"?>
-<w:endnotes xmlns:ve="http://schemas.openxmlformats.org/markup-compatibility/2006" xmlns:o="urn:schemas-microsoft-com:office:office" xmlns:r="http://schemas.openxmlformats.org/officeDocument/2006/relationships" xmlns:m="http://schemas.openxmlformats.org/officeDocument/2006/math" xmlns:v="urn:schemas-microsoft-com:vml" xmlns:wp="http://schemas.openxmlformats.org/drawingml/2006/wordprocessingDrawing" xmlns:w10="urn:schemas-microsoft-com:office:word" xmlns:w="http://schemas.openxmlformats.org/wordprocessingml/2006/main" xmlns:wne="http://schemas.microsoft.com/office/word/2006/wordml">
+<w:endnotes xmlns:wpc="http://schemas.microsoft.com/office/word/2010/wordprocessingCanvas" xmlns:cx="http://schemas.microsoft.com/office/drawing/2014/chartex" xmlns:cx1="http://schemas.microsoft.com/office/drawing/2015/9/8/chartex" xmlns:cx2="http://schemas.microsoft.com/office/drawing/2015/10/21/chartex" xmlns:cx3="http://schemas.microsoft.com/office/drawing/2016/5/9/chartex" xmlns:cx4="http://schemas.microsoft.com/office/drawing/2016/5/10/chartex" xmlns:cx5="http://schemas.microsoft.com/office/drawing/2016/5/11/chartex" xmlns:cx6="http://schemas.microsoft.com/office/drawing/2016/5/12/chartex" xmlns:cx7="http://schemas.microsoft.com/office/drawing/2016/5/13/chartex" xmlns:cx8="http://schemas.microsoft.com/office/drawing/2016/5/14/chartex" xmlns:mc="http://schemas.openxmlformats.org/markup-compatibility/2006" xmlns:aink="http://schemas.microsoft.com/office/drawing/2016/ink" xmlns:am3d="http://schemas.microsoft.com/office/drawing/2017/model3d" xmlns:o="urn:schemas-microsoft-com:office:office" xmlns:r="http://schemas.openxmlformats.org/officeDocument/2006/relationships" xmlns:m="http://schemas.openxmlformats.org/officeDocument/2006/math" xmlns:v="urn:schemas-microsoft-com:vml" xmlns:wp14="http://schemas.microsoft.com/office/word/2010/wordprocessingDrawing" xmlns:wp="http://schemas.openxmlformats.org/drawingml/2006/wordprocessingDrawing" xmlns:w10="urn:schemas-microsoft-com:office:word" xmlns:w="http://schemas.openxmlformats.org/wordprocessingml/2006/main" xmlns:w14="http://schemas.microsoft.com/office/word/2010/wordml" xmlns:w15="http://schemas.microsoft.com/office/word/2012/wordml" xmlns:w16cid="http://schemas.microsoft.com/office/word/2016/wordml/cid" xmlns:w16se="http://schemas.microsoft.com/office/word/2015/wordml/symex" xmlns:wpg="http://schemas.microsoft.com/office/word/2010/wordprocessingGroup" xmlns:wpi="http://schemas.microsoft.com/office/word/2010/wordprocessingInk" xmlns:wne="http://schemas.microsoft.com/office/word/2006/wordml" xmlns:wps="http://schemas.microsoft.com/office/word/2010/wordprocessingShape" mc:Ignorable="w14 w15 w16se w16cid wp14">
   <w:endnote w:type="separator" w:id="-1">
     <w:p>
       <w:r>
@@ -3968,7 +4770,7 @@
 </file>
 
 <file path=word/footer1.xml><?xml version="1.0" encoding="utf-8"?>
-<w:ftr xmlns:ve="http://schemas.openxmlformats.org/markup-compatibility/2006" xmlns:o="urn:schemas-microsoft-com:office:office" xmlns:r="http://schemas.openxmlformats.org/officeDocument/2006/relationships" xmlns:m="http://schemas.openxmlformats.org/officeDocument/2006/math" xmlns:v="urn:schemas-microsoft-com:vml" xmlns:wp="http://schemas.openxmlformats.org/drawingml/2006/wordprocessingDrawing" xmlns:w10="urn:schemas-microsoft-com:office:word" xmlns:w="http://schemas.openxmlformats.org/wordprocessingml/2006/main" xmlns:wne="http://schemas.microsoft.com/office/word/2006/wordml">
+<w:ftr xmlns:wpc="http://schemas.microsoft.com/office/word/2010/wordprocessingCanvas" xmlns:cx="http://schemas.microsoft.com/office/drawing/2014/chartex" xmlns:cx1="http://schemas.microsoft.com/office/drawing/2015/9/8/chartex" xmlns:cx2="http://schemas.microsoft.com/office/drawing/2015/10/21/chartex" xmlns:cx3="http://schemas.microsoft.com/office/drawing/2016/5/9/chartex" xmlns:cx4="http://schemas.microsoft.com/office/drawing/2016/5/10/chartex" xmlns:cx5="http://schemas.microsoft.com/office/drawing/2016/5/11/chartex" xmlns:cx6="http://schemas.microsoft.com/office/drawing/2016/5/12/chartex" xmlns:cx7="http://schemas.microsoft.com/office/drawing/2016/5/13/chartex" xmlns:cx8="http://schemas.microsoft.com/office/drawing/2016/5/14/chartex" xmlns:mc="http://schemas.openxmlformats.org/markup-compatibility/2006" xmlns:aink="http://schemas.microsoft.com/office/drawing/2016/ink" xmlns:am3d="http://schemas.microsoft.com/office/drawing/2017/model3d" xmlns:o="urn:schemas-microsoft-com:office:office" xmlns:r="http://schemas.openxmlformats.org/officeDocument/2006/relationships" xmlns:m="http://schemas.openxmlformats.org/officeDocument/2006/math" xmlns:v="urn:schemas-microsoft-com:vml" xmlns:wp14="http://schemas.microsoft.com/office/word/2010/wordprocessingDrawing" xmlns:wp="http://schemas.openxmlformats.org/drawingml/2006/wordprocessingDrawing" xmlns:w10="urn:schemas-microsoft-com:office:word" xmlns:w="http://schemas.openxmlformats.org/wordprocessingml/2006/main" xmlns:w14="http://schemas.microsoft.com/office/word/2010/wordml" xmlns:w15="http://schemas.microsoft.com/office/word/2012/wordml" xmlns:w16cid="http://schemas.microsoft.com/office/word/2016/wordml/cid" xmlns:w16se="http://schemas.microsoft.com/office/word/2015/wordml/symex" xmlns:wpg="http://schemas.microsoft.com/office/word/2010/wordprocessingGroup" xmlns:wpi="http://schemas.microsoft.com/office/word/2010/wordprocessingInk" xmlns:wne="http://schemas.microsoft.com/office/word/2006/wordml" xmlns:wps="http://schemas.microsoft.com/office/word/2010/wordprocessingShape" mc:Ignorable="w14 w15 w16se w16cid wp14">
   <w:sdt>
     <w:sdtPr>
       <w:id w:val="99477641"/>
@@ -3977,20 +4779,43 @@
         <w:docPartUnique/>
       </w:docPartObj>
     </w:sdtPr>
+    <w:sdtEndPr/>
     <w:sdtContent>
       <w:p>
         <w:pPr>
           <w:pStyle w:val="Pieddepage"/>
           <w:jc w:val="right"/>
         </w:pPr>
-        <w:fldSimple w:instr=" PAGE   \* MERGEFORMAT ">
-          <w:r>
-            <w:rPr>
-              <w:noProof/>
-            </w:rPr>
-            <w:t>5</w:t>
-          </w:r>
-        </w:fldSimple>
+        <w:r>
+          <w:rPr>
+            <w:noProof/>
+          </w:rPr>
+          <w:fldChar w:fldCharType="begin"/>
+        </w:r>
+        <w:r>
+          <w:rPr>
+            <w:noProof/>
+          </w:rPr>
+          <w:instrText xml:space="preserve"> PAGE   \* MERGEFORMAT </w:instrText>
+        </w:r>
+        <w:r>
+          <w:rPr>
+            <w:noProof/>
+          </w:rPr>
+          <w:fldChar w:fldCharType="separate"/>
+        </w:r>
+        <w:r>
+          <w:rPr>
+            <w:noProof/>
+          </w:rPr>
+          <w:t>5</w:t>
+        </w:r>
+        <w:r>
+          <w:rPr>
+            <w:noProof/>
+          </w:rPr>
+          <w:fldChar w:fldCharType="end"/>
+        </w:r>
       </w:p>
     </w:sdtContent>
   </w:sdt>
@@ -4003,7 +4828,7 @@
 </file>
 
 <file path=word/footnotes.xml><?xml version="1.0" encoding="utf-8"?>
-<w:footnotes xmlns:ve="http://schemas.openxmlformats.org/markup-compatibility/2006" xmlns:o="urn:schemas-microsoft-com:office:office" xmlns:r="http://schemas.openxmlformats.org/officeDocument/2006/relationships" xmlns:m="http://schemas.openxmlformats.org/officeDocument/2006/math" xmlns:v="urn:schemas-microsoft-com:vml" xmlns:wp="http://schemas.openxmlformats.org/drawingml/2006/wordprocessingDrawing" xmlns:w10="urn:schemas-microsoft-com:office:word" xmlns:w="http://schemas.openxmlformats.org/wordprocessingml/2006/main" xmlns:wne="http://schemas.microsoft.com/office/word/2006/wordml">
+<w:footnotes xmlns:wpc="http://schemas.microsoft.com/office/word/2010/wordprocessingCanvas" xmlns:cx="http://schemas.microsoft.com/office/drawing/2014/chartex" xmlns:cx1="http://schemas.microsoft.com/office/drawing/2015/9/8/chartex" xmlns:cx2="http://schemas.microsoft.com/office/drawing/2015/10/21/chartex" xmlns:cx3="http://schemas.microsoft.com/office/drawing/2016/5/9/chartex" xmlns:cx4="http://schemas.microsoft.com/office/drawing/2016/5/10/chartex" xmlns:cx5="http://schemas.microsoft.com/office/drawing/2016/5/11/chartex" xmlns:cx6="http://schemas.microsoft.com/office/drawing/2016/5/12/chartex" xmlns:cx7="http://schemas.microsoft.com/office/drawing/2016/5/13/chartex" xmlns:cx8="http://schemas.microsoft.com/office/drawing/2016/5/14/chartex" xmlns:mc="http://schemas.openxmlformats.org/markup-compatibility/2006" xmlns:aink="http://schemas.microsoft.com/office/drawing/2016/ink" xmlns:am3d="http://schemas.microsoft.com/office/drawing/2017/model3d" xmlns:o="urn:schemas-microsoft-com:office:office" xmlns:r="http://schemas.openxmlformats.org/officeDocument/2006/relationships" xmlns:m="http://schemas.openxmlformats.org/officeDocument/2006/math" xmlns:v="urn:schemas-microsoft-com:vml" xmlns:wp14="http://schemas.microsoft.com/office/word/2010/wordprocessingDrawing" xmlns:wp="http://schemas.openxmlformats.org/drawingml/2006/wordprocessingDrawing" xmlns:w10="urn:schemas-microsoft-com:office:word" xmlns:w="http://schemas.openxmlformats.org/wordprocessingml/2006/main" xmlns:w14="http://schemas.microsoft.com/office/word/2010/wordml" xmlns:w15="http://schemas.microsoft.com/office/word/2012/wordml" xmlns:w16cid="http://schemas.microsoft.com/office/word/2016/wordml/cid" xmlns:w16se="http://schemas.microsoft.com/office/word/2015/wordml/symex" xmlns:wpg="http://schemas.microsoft.com/office/word/2010/wordprocessingGroup" xmlns:wpi="http://schemas.microsoft.com/office/word/2010/wordprocessingInk" xmlns:wne="http://schemas.microsoft.com/office/word/2006/wordml" xmlns:wps="http://schemas.microsoft.com/office/word/2010/wordprocessingShape" mc:Ignorable="w14 w15 w16se w16cid wp14">
   <w:footnote w:type="separator" w:id="-1">
     <w:p>
       <w:r>
@@ -4022,8 +4847,8 @@
 </file>
 
 <file path=word/numbering.xml><?xml version="1.0" encoding="utf-8"?>
-<w:numbering xmlns:ve="http://schemas.openxmlformats.org/markup-compatibility/2006" xmlns:o="urn:schemas-microsoft-com:office:office" xmlns:r="http://schemas.openxmlformats.org/officeDocument/2006/relationships" xmlns:m="http://schemas.openxmlformats.org/officeDocument/2006/math" xmlns:v="urn:schemas-microsoft-com:vml" xmlns:wp="http://schemas.openxmlformats.org/drawingml/2006/wordprocessingDrawing" xmlns:w10="urn:schemas-microsoft-com:office:word" xmlns:w="http://schemas.openxmlformats.org/wordprocessingml/2006/main" xmlns:wne="http://schemas.microsoft.com/office/word/2006/wordml">
-  <w:abstractNum w:abstractNumId="0">
+<w:numbering xmlns:wpc="http://schemas.microsoft.com/office/word/2010/wordprocessingCanvas" xmlns:cx="http://schemas.microsoft.com/office/drawing/2014/chartex" xmlns:cx1="http://schemas.microsoft.com/office/drawing/2015/9/8/chartex" xmlns:cx2="http://schemas.microsoft.com/office/drawing/2015/10/21/chartex" xmlns:cx3="http://schemas.microsoft.com/office/drawing/2016/5/9/chartex" xmlns:cx4="http://schemas.microsoft.com/office/drawing/2016/5/10/chartex" xmlns:cx5="http://schemas.microsoft.com/office/drawing/2016/5/11/chartex" xmlns:cx6="http://schemas.microsoft.com/office/drawing/2016/5/12/chartex" xmlns:cx7="http://schemas.microsoft.com/office/drawing/2016/5/13/chartex" xmlns:cx8="http://schemas.microsoft.com/office/drawing/2016/5/14/chartex" xmlns:mc="http://schemas.openxmlformats.org/markup-compatibility/2006" xmlns:aink="http://schemas.microsoft.com/office/drawing/2016/ink" xmlns:am3d="http://schemas.microsoft.com/office/drawing/2017/model3d" xmlns:o="urn:schemas-microsoft-com:office:office" xmlns:r="http://schemas.openxmlformats.org/officeDocument/2006/relationships" xmlns:m="http://schemas.openxmlformats.org/officeDocument/2006/math" xmlns:v="urn:schemas-microsoft-com:vml" xmlns:wp14="http://schemas.microsoft.com/office/word/2010/wordprocessingDrawing" xmlns:wp="http://schemas.openxmlformats.org/drawingml/2006/wordprocessingDrawing" xmlns:w10="urn:schemas-microsoft-com:office:word" xmlns:w="http://schemas.openxmlformats.org/wordprocessingml/2006/main" xmlns:w14="http://schemas.microsoft.com/office/word/2010/wordml" xmlns:w15="http://schemas.microsoft.com/office/word/2012/wordml" xmlns:w16cid="http://schemas.microsoft.com/office/word/2016/wordml/cid" xmlns:w16se="http://schemas.microsoft.com/office/word/2015/wordml/symex" xmlns:wpg="http://schemas.microsoft.com/office/word/2010/wordprocessingGroup" xmlns:wpi="http://schemas.microsoft.com/office/word/2010/wordprocessingInk" xmlns:wne="http://schemas.microsoft.com/office/word/2006/wordml" xmlns:wps="http://schemas.microsoft.com/office/word/2010/wordprocessingShape" mc:Ignorable="w14 w15 w16se w16cid wp14">
+  <w:abstractNum w:abstractNumId="0" w15:restartNumberingAfterBreak="0">
     <w:nsid w:val="34304C83"/>
     <w:multiLevelType w:val="hybridMultilevel"/>
     <w:tmpl w:val="0BFACB28"/>
@@ -4143,7 +4968,7 @@
 </file>
 
 <file path=word/styles.xml><?xml version="1.0" encoding="utf-8"?>
-<w:styles xmlns:r="http://schemas.openxmlformats.org/officeDocument/2006/relationships" xmlns:w="http://schemas.openxmlformats.org/wordprocessingml/2006/main">
+<w:styles xmlns:mc="http://schemas.openxmlformats.org/markup-compatibility/2006" xmlns:r="http://schemas.openxmlformats.org/officeDocument/2006/relationships" xmlns:w="http://schemas.openxmlformats.org/wordprocessingml/2006/main" xmlns:w14="http://schemas.microsoft.com/office/word/2010/wordml" xmlns:w15="http://schemas.microsoft.com/office/word/2012/wordml" xmlns:w16cid="http://schemas.microsoft.com/office/word/2016/wordml/cid" xmlns:w16se="http://schemas.microsoft.com/office/word/2015/wordml/symex" mc:Ignorable="w14 w15 w16se w16cid">
   <w:docDefaults>
     <w:rPrDefault>
       <w:rPr>
@@ -4155,144 +4980,382 @@
     </w:rPrDefault>
     <w:pPrDefault/>
   </w:docDefaults>
-  <w:latentStyles w:defLockedState="0" w:defUIPriority="99" w:defSemiHidden="1" w:defUnhideWhenUsed="1" w:defQFormat="0" w:count="267">
-    <w:lsdException w:name="Normal" w:semiHidden="0" w:uiPriority="0" w:unhideWhenUsed="0" w:qFormat="1"/>
-    <w:lsdException w:name="heading 1" w:semiHidden="0" w:uiPriority="9" w:unhideWhenUsed="0" w:qFormat="1"/>
-    <w:lsdException w:name="heading 2" w:uiPriority="9" w:qFormat="1"/>
-    <w:lsdException w:name="heading 3" w:uiPriority="9" w:qFormat="1"/>
-    <w:lsdException w:name="heading 4" w:uiPriority="9" w:qFormat="1"/>
-    <w:lsdException w:name="heading 5" w:uiPriority="9" w:qFormat="1"/>
-    <w:lsdException w:name="heading 6" w:uiPriority="9" w:qFormat="1"/>
-    <w:lsdException w:name="heading 7" w:uiPriority="9" w:qFormat="1"/>
-    <w:lsdException w:name="heading 8" w:uiPriority="9" w:qFormat="1"/>
-    <w:lsdException w:name="heading 9" w:uiPriority="9" w:qFormat="1"/>
-    <w:lsdException w:name="toc 1" w:uiPriority="39"/>
-    <w:lsdException w:name="toc 2" w:uiPriority="39"/>
-    <w:lsdException w:name="toc 3" w:uiPriority="39"/>
-    <w:lsdException w:name="toc 4" w:uiPriority="39"/>
-    <w:lsdException w:name="toc 5" w:uiPriority="39"/>
-    <w:lsdException w:name="toc 6" w:uiPriority="39"/>
-    <w:lsdException w:name="toc 7" w:uiPriority="39"/>
-    <w:lsdException w:name="toc 8" w:uiPriority="39"/>
-    <w:lsdException w:name="toc 9" w:uiPriority="39"/>
-    <w:lsdException w:name="caption" w:uiPriority="35" w:qFormat="1"/>
-    <w:lsdException w:name="Title" w:semiHidden="0" w:uiPriority="10" w:unhideWhenUsed="0" w:qFormat="1"/>
-    <w:lsdException w:name="Default Paragraph Font" w:uiPriority="1"/>
-    <w:lsdException w:name="Subtitle" w:semiHidden="0" w:uiPriority="11" w:unhideWhenUsed="0" w:qFormat="1"/>
-    <w:lsdException w:name="Strong" w:semiHidden="0" w:uiPriority="22" w:unhideWhenUsed="0" w:qFormat="1"/>
-    <w:lsdException w:name="Emphasis" w:semiHidden="0" w:uiPriority="20" w:unhideWhenUsed="0" w:qFormat="1"/>
-    <w:lsdException w:name="Table Grid" w:semiHidden="0" w:uiPriority="59" w:unhideWhenUsed="0"/>
-    <w:lsdException w:name="Placeholder Text" w:unhideWhenUsed="0"/>
-    <w:lsdException w:name="No Spacing" w:semiHidden="0" w:uiPriority="1" w:unhideWhenUsed="0" w:qFormat="1"/>
-    <w:lsdException w:name="Light Shading" w:semiHidden="0" w:uiPriority="60" w:unhideWhenUsed="0"/>
-    <w:lsdException w:name="Light List" w:semiHidden="0" w:uiPriority="61" w:unhideWhenUsed="0"/>
-    <w:lsdException w:name="Light Grid" w:semiHidden="0" w:uiPriority="62" w:unhideWhenUsed="0"/>
-    <w:lsdException w:name="Medium Shading 1" w:semiHidden="0" w:uiPriority="63" w:unhideWhenUsed="0"/>
-    <w:lsdException w:name="Medium Shading 2" w:semiHidden="0" w:uiPriority="64" w:unhideWhenUsed="0"/>
-    <w:lsdException w:name="Medium List 1" w:semiHidden="0" w:uiPriority="65" w:unhideWhenUsed="0"/>
-    <w:lsdException w:name="Medium List 2" w:semiHidden="0" w:uiPriority="66" w:unhideWhenUsed="0"/>
-    <w:lsdException w:name="Medium Grid 1" w:semiHidden="0" w:uiPriority="67" w:unhideWhenUsed="0"/>
-    <w:lsdException w:name="Medium Grid 2" w:semiHidden="0" w:uiPriority="68" w:unhideWhenUsed="0"/>
-    <w:lsdException w:name="Medium Grid 3" w:semiHidden="0" w:uiPriority="69" w:unhideWhenUsed="0"/>
-    <w:lsdException w:name="Dark List" w:semiHidden="0" w:uiPriority="70" w:unhideWhenUsed="0"/>
-    <w:lsdException w:name="Colorful Shading" w:semiHidden="0" w:uiPriority="71" w:unhideWhenUsed="0"/>
-    <w:lsdException w:name="Colorful List" w:semiHidden="0" w:uiPriority="72" w:unhideWhenUsed="0"/>
-    <w:lsdException w:name="Colorful Grid" w:semiHidden="0" w:uiPriority="73" w:unhideWhenUsed="0"/>
-    <w:lsdException w:name="Light Shading Accent 1" w:semiHidden="0" w:uiPriority="60" w:unhideWhenUsed="0"/>
-    <w:lsdException w:name="Light List Accent 1" w:semiHidden="0" w:uiPriority="61" w:unhideWhenUsed="0"/>
-    <w:lsdException w:name="Light Grid Accent 1" w:semiHidden="0" w:uiPriority="62" w:unhideWhenUsed="0"/>
-    <w:lsdException w:name="Medium Shading 1 Accent 1" w:semiHidden="0" w:uiPriority="63" w:unhideWhenUsed="0"/>
-    <w:lsdException w:name="Medium Shading 2 Accent 1" w:semiHidden="0" w:uiPriority="64" w:unhideWhenUsed="0"/>
-    <w:lsdException w:name="Medium List 1 Accent 1" w:semiHidden="0" w:uiPriority="65" w:unhideWhenUsed="0"/>
-    <w:lsdException w:name="Revision" w:unhideWhenUsed="0"/>
-    <w:lsdException w:name="List Paragraph" w:semiHidden="0" w:uiPriority="34" w:unhideWhenUsed="0" w:qFormat="1"/>
-    <w:lsdException w:name="Quote" w:semiHidden="0" w:uiPriority="29" w:unhideWhenUsed="0" w:qFormat="1"/>
-    <w:lsdException w:name="Intense Quote" w:semiHidden="0" w:uiPriority="30" w:unhideWhenUsed="0" w:qFormat="1"/>
-    <w:lsdException w:name="Medium List 2 Accent 1" w:semiHidden="0" w:uiPriority="66" w:unhideWhenUsed="0"/>
-    <w:lsdException w:name="Medium Grid 1 Accent 1" w:semiHidden="0" w:uiPriority="67" w:unhideWhenUsed="0"/>
-    <w:lsdException w:name="Medium Grid 2 Accent 1" w:semiHidden="0" w:uiPriority="68" w:unhideWhenUsed="0"/>
-    <w:lsdException w:name="Medium Grid 3 Accent 1" w:semiHidden="0" w:uiPriority="69" w:unhideWhenUsed="0"/>
-    <w:lsdException w:name="Dark List Accent 1" w:semiHidden="0" w:uiPriority="70" w:unhideWhenUsed="0"/>
-    <w:lsdException w:name="Colorful Shading Accent 1" w:semiHidden="0" w:uiPriority="71" w:unhideWhenUsed="0"/>
-    <w:lsdException w:name="Colorful List Accent 1" w:semiHidden="0" w:uiPriority="72" w:unhideWhenUsed="0"/>
-    <w:lsdException w:name="Colorful Grid Accent 1" w:semiHidden="0" w:uiPriority="73" w:unhideWhenUsed="0"/>
-    <w:lsdException w:name="Light Shading Accent 2" w:semiHidden="0" w:uiPriority="60" w:unhideWhenUsed="0"/>
-    <w:lsdException w:name="Light List Accent 2" w:semiHidden="0" w:uiPriority="61" w:unhideWhenUsed="0"/>
-    <w:lsdException w:name="Light Grid Accent 2" w:semiHidden="0" w:uiPriority="62" w:unhideWhenUsed="0"/>
-    <w:lsdException w:name="Medium Shading 1 Accent 2" w:semiHidden="0" w:uiPriority="63" w:unhideWhenUsed="0"/>
-    <w:lsdException w:name="Medium Shading 2 Accent 2" w:semiHidden="0" w:uiPriority="64" w:unhideWhenUsed="0"/>
-    <w:lsdException w:name="Medium List 1 Accent 2" w:semiHidden="0" w:uiPriority="65" w:unhideWhenUsed="0"/>
-    <w:lsdException w:name="Medium List 2 Accent 2" w:semiHidden="0" w:uiPriority="66" w:unhideWhenUsed="0"/>
-    <w:lsdException w:name="Medium Grid 1 Accent 2" w:semiHidden="0" w:uiPriority="67" w:unhideWhenUsed="0"/>
-    <w:lsdException w:name="Medium Grid 2 Accent 2" w:semiHidden="0" w:uiPriority="68" w:unhideWhenUsed="0"/>
-    <w:lsdException w:name="Medium Grid 3 Accent 2" w:semiHidden="0" w:uiPriority="69" w:unhideWhenUsed="0"/>
-    <w:lsdException w:name="Dark List Accent 2" w:semiHidden="0" w:uiPriority="70" w:unhideWhenUsed="0"/>
-    <w:lsdException w:name="Colorful Shading Accent 2" w:semiHidden="0" w:uiPriority="71" w:unhideWhenUsed="0"/>
-    <w:lsdException w:name="Colorful List Accent 2" w:semiHidden="0" w:uiPriority="72" w:unhideWhenUsed="0"/>
-    <w:lsdException w:name="Colorful Grid Accent 2" w:semiHidden="0" w:uiPriority="73" w:unhideWhenUsed="0"/>
-    <w:lsdException w:name="Light Shading Accent 3" w:semiHidden="0" w:uiPriority="60" w:unhideWhenUsed="0"/>
-    <w:lsdException w:name="Light List Accent 3" w:semiHidden="0" w:uiPriority="61" w:unhideWhenUsed="0"/>
-    <w:lsdException w:name="Light Grid Accent 3" w:semiHidden="0" w:uiPriority="62" w:unhideWhenUsed="0"/>
-    <w:lsdException w:name="Medium Shading 1 Accent 3" w:semiHidden="0" w:uiPriority="63" w:unhideWhenUsed="0"/>
-    <w:lsdException w:name="Medium Shading 2 Accent 3" w:semiHidden="0" w:uiPriority="64" w:unhideWhenUsed="0"/>
-    <w:lsdException w:name="Medium List 1 Accent 3" w:semiHidden="0" w:uiPriority="65" w:unhideWhenUsed="0"/>
-    <w:lsdException w:name="Medium List 2 Accent 3" w:semiHidden="0" w:uiPriority="66" w:unhideWhenUsed="0"/>
-    <w:lsdException w:name="Medium Grid 1 Accent 3" w:semiHidden="0" w:uiPriority="67" w:unhideWhenUsed="0"/>
-    <w:lsdException w:name="Medium Grid 2 Accent 3" w:semiHidden="0" w:uiPriority="68" w:unhideWhenUsed="0"/>
-    <w:lsdException w:name="Medium Grid 3 Accent 3" w:semiHidden="0" w:uiPriority="69" w:unhideWhenUsed="0"/>
-    <w:lsdException w:name="Dark List Accent 3" w:semiHidden="0" w:uiPriority="70" w:unhideWhenUsed="0"/>
-    <w:lsdException w:name="Colorful Shading Accent 3" w:semiHidden="0" w:uiPriority="71" w:unhideWhenUsed="0"/>
-    <w:lsdException w:name="Colorful List Accent 3" w:semiHidden="0" w:uiPriority="72" w:unhideWhenUsed="0"/>
-    <w:lsdException w:name="Colorful Grid Accent 3" w:semiHidden="0" w:uiPriority="73" w:unhideWhenUsed="0"/>
-    <w:lsdException w:name="Light Shading Accent 4" w:semiHidden="0" w:uiPriority="60" w:unhideWhenUsed="0"/>
-    <w:lsdException w:name="Light List Accent 4" w:semiHidden="0" w:uiPriority="61" w:unhideWhenUsed="0"/>
-    <w:lsdException w:name="Light Grid Accent 4" w:semiHidden="0" w:uiPriority="62" w:unhideWhenUsed="0"/>
-    <w:lsdException w:name="Medium Shading 1 Accent 4" w:semiHidden="0" w:uiPriority="63" w:unhideWhenUsed="0"/>
-    <w:lsdException w:name="Medium Shading 2 Accent 4" w:semiHidden="0" w:uiPriority="64" w:unhideWhenUsed="0"/>
-    <w:lsdException w:name="Medium List 1 Accent 4" w:semiHidden="0" w:uiPriority="65" w:unhideWhenUsed="0"/>
-    <w:lsdException w:name="Medium List 2 Accent 4" w:semiHidden="0" w:uiPriority="66" w:unhideWhenUsed="0"/>
-    <w:lsdException w:name="Medium Grid 1 Accent 4" w:semiHidden="0" w:uiPriority="67" w:unhideWhenUsed="0"/>
-    <w:lsdException w:name="Medium Grid 2 Accent 4" w:semiHidden="0" w:uiPriority="68" w:unhideWhenUsed="0"/>
-    <w:lsdException w:name="Medium Grid 3 Accent 4" w:semiHidden="0" w:uiPriority="69" w:unhideWhenUsed="0"/>
-    <w:lsdException w:name="Dark List Accent 4" w:semiHidden="0" w:uiPriority="70" w:unhideWhenUsed="0"/>
-    <w:lsdException w:name="Colorful Shading Accent 4" w:semiHidden="0" w:uiPriority="71" w:unhideWhenUsed="0"/>
-    <w:lsdException w:name="Colorful List Accent 4" w:semiHidden="0" w:uiPriority="72" w:unhideWhenUsed="0"/>
-    <w:lsdException w:name="Colorful Grid Accent 4" w:semiHidden="0" w:uiPriority="73" w:unhideWhenUsed="0"/>
-    <w:lsdException w:name="Light Shading Accent 5" w:semiHidden="0" w:uiPriority="60" w:unhideWhenUsed="0"/>
-    <w:lsdException w:name="Light List Accent 5" w:semiHidden="0" w:uiPriority="61" w:unhideWhenUsed="0"/>
-    <w:lsdException w:name="Light Grid Accent 5" w:semiHidden="0" w:uiPriority="62" w:unhideWhenUsed="0"/>
-    <w:lsdException w:name="Medium Shading 1 Accent 5" w:semiHidden="0" w:uiPriority="63" w:unhideWhenUsed="0"/>
-    <w:lsdException w:name="Medium Shading 2 Accent 5" w:semiHidden="0" w:uiPriority="64" w:unhideWhenUsed="0"/>
-    <w:lsdException w:name="Medium List 1 Accent 5" w:semiHidden="0" w:uiPriority="65" w:unhideWhenUsed="0"/>
-    <w:lsdException w:name="Medium List 2 Accent 5" w:semiHidden="0" w:uiPriority="66" w:unhideWhenUsed="0"/>
-    <w:lsdException w:name="Medium Grid 1 Accent 5" w:semiHidden="0" w:uiPriority="67" w:unhideWhenUsed="0"/>
-    <w:lsdException w:name="Medium Grid 2 Accent 5" w:semiHidden="0" w:uiPriority="68" w:unhideWhenUsed="0"/>
-    <w:lsdException w:name="Medium Grid 3 Accent 5" w:semiHidden="0" w:uiPriority="69" w:unhideWhenUsed="0"/>
-    <w:lsdException w:name="Dark List Accent 5" w:semiHidden="0" w:uiPriority="70" w:unhideWhenUsed="0"/>
-    <w:lsdException w:name="Colorful Shading Accent 5" w:semiHidden="0" w:uiPriority="71" w:unhideWhenUsed="0"/>
-    <w:lsdException w:name="Colorful List Accent 5" w:semiHidden="0" w:uiPriority="72" w:unhideWhenUsed="0"/>
-    <w:lsdException w:name="Colorful Grid Accent 5" w:semiHidden="0" w:uiPriority="73" w:unhideWhenUsed="0"/>
-    <w:lsdException w:name="Light Shading Accent 6" w:semiHidden="0" w:uiPriority="60" w:unhideWhenUsed="0"/>
-    <w:lsdException w:name="Light List Accent 6" w:semiHidden="0" w:uiPriority="61" w:unhideWhenUsed="0"/>
-    <w:lsdException w:name="Light Grid Accent 6" w:semiHidden="0" w:uiPriority="62" w:unhideWhenUsed="0"/>
-    <w:lsdException w:name="Medium Shading 1 Accent 6" w:semiHidden="0" w:uiPriority="63" w:unhideWhenUsed="0"/>
-    <w:lsdException w:name="Medium Shading 2 Accent 6" w:semiHidden="0" w:uiPriority="64" w:unhideWhenUsed="0"/>
-    <w:lsdException w:name="Medium List 1 Accent 6" w:semiHidden="0" w:uiPriority="65" w:unhideWhenUsed="0"/>
-    <w:lsdException w:name="Medium List 2 Accent 6" w:semiHidden="0" w:uiPriority="66" w:unhideWhenUsed="0"/>
-    <w:lsdException w:name="Medium Grid 1 Accent 6" w:semiHidden="0" w:uiPriority="67" w:unhideWhenUsed="0"/>
-    <w:lsdException w:name="Medium Grid 2 Accent 6" w:semiHidden="0" w:uiPriority="68" w:unhideWhenUsed="0"/>
-    <w:lsdException w:name="Medium Grid 3 Accent 6" w:semiHidden="0" w:uiPriority="69" w:unhideWhenUsed="0"/>
-    <w:lsdException w:name="Dark List Accent 6" w:semiHidden="0" w:uiPriority="70" w:unhideWhenUsed="0"/>
-    <w:lsdException w:name="Colorful Shading Accent 6" w:semiHidden="0" w:uiPriority="71" w:unhideWhenUsed="0"/>
-    <w:lsdException w:name="Colorful List Accent 6" w:semiHidden="0" w:uiPriority="72" w:unhideWhenUsed="0"/>
-    <w:lsdException w:name="Colorful Grid Accent 6" w:semiHidden="0" w:uiPriority="73" w:unhideWhenUsed="0"/>
-    <w:lsdException w:name="Subtle Emphasis" w:semiHidden="0" w:uiPriority="19" w:unhideWhenUsed="0" w:qFormat="1"/>
-    <w:lsdException w:name="Intense Emphasis" w:semiHidden="0" w:uiPriority="21" w:unhideWhenUsed="0" w:qFormat="1"/>
-    <w:lsdException w:name="Subtle Reference" w:semiHidden="0" w:uiPriority="31" w:unhideWhenUsed="0" w:qFormat="1"/>
-    <w:lsdException w:name="Intense Reference" w:semiHidden="0" w:uiPriority="32" w:unhideWhenUsed="0" w:qFormat="1"/>
-    <w:lsdException w:name="Book Title" w:semiHidden="0" w:uiPriority="33" w:unhideWhenUsed="0" w:qFormat="1"/>
-    <w:lsdException w:name="Bibliography" w:uiPriority="37"/>
-    <w:lsdException w:name="TOC Heading" w:uiPriority="39" w:qFormat="1"/>
+  <w:latentStyles w:defLockedState="0" w:defUIPriority="99" w:defSemiHidden="0" w:defUnhideWhenUsed="0" w:defQFormat="0" w:count="375">
+    <w:lsdException w:name="Normal" w:uiPriority="0" w:qFormat="1"/>
+    <w:lsdException w:name="heading 1" w:uiPriority="9" w:qFormat="1"/>
+    <w:lsdException w:name="heading 2" w:semiHidden="1" w:uiPriority="9" w:unhideWhenUsed="1" w:qFormat="1"/>
+    <w:lsdException w:name="heading 3" w:semiHidden="1" w:uiPriority="9" w:unhideWhenUsed="1" w:qFormat="1"/>
+    <w:lsdException w:name="heading 4" w:semiHidden="1" w:uiPriority="9" w:unhideWhenUsed="1" w:qFormat="1"/>
+    <w:lsdException w:name="heading 5" w:semiHidden="1" w:uiPriority="9" w:unhideWhenUsed="1" w:qFormat="1"/>
+    <w:lsdException w:name="heading 6" w:semiHidden="1" w:uiPriority="9" w:unhideWhenUsed="1" w:qFormat="1"/>
+    <w:lsdException w:name="heading 7" w:semiHidden="1" w:uiPriority="9" w:unhideWhenUsed="1" w:qFormat="1"/>
+    <w:lsdException w:name="heading 8" w:semiHidden="1" w:uiPriority="9" w:unhideWhenUsed="1" w:qFormat="1"/>
+    <w:lsdException w:name="heading 9" w:semiHidden="1" w:uiPriority="9" w:unhideWhenUsed="1" w:qFormat="1"/>
+    <w:lsdException w:name="index 1" w:semiHidden="1" w:unhideWhenUsed="1"/>
+    <w:lsdException w:name="index 2" w:semiHidden="1" w:unhideWhenUsed="1"/>
+    <w:lsdException w:name="index 3" w:semiHidden="1" w:unhideWhenUsed="1"/>
+    <w:lsdException w:name="index 4" w:semiHidden="1" w:unhideWhenUsed="1"/>
+    <w:lsdException w:name="index 5" w:semiHidden="1" w:unhideWhenUsed="1"/>
+    <w:lsdException w:name="index 6" w:semiHidden="1" w:unhideWhenUsed="1"/>
+    <w:lsdException w:name="index 7" w:semiHidden="1" w:unhideWhenUsed="1"/>
+    <w:lsdException w:name="index 8" w:semiHidden="1" w:unhideWhenUsed="1"/>
+    <w:lsdException w:name="index 9" w:semiHidden="1" w:unhideWhenUsed="1"/>
+    <w:lsdException w:name="toc 1" w:semiHidden="1" w:uiPriority="39" w:unhideWhenUsed="1"/>
+    <w:lsdException w:name="toc 2" w:semiHidden="1" w:uiPriority="39" w:unhideWhenUsed="1"/>
+    <w:lsdException w:name="toc 3" w:semiHidden="1" w:uiPriority="39" w:unhideWhenUsed="1"/>
+    <w:lsdException w:name="toc 4" w:semiHidden="1" w:uiPriority="39" w:unhideWhenUsed="1"/>
+    <w:lsdException w:name="toc 5" w:semiHidden="1" w:uiPriority="39" w:unhideWhenUsed="1"/>
+    <w:lsdException w:name="toc 6" w:semiHidden="1" w:uiPriority="39" w:unhideWhenUsed="1"/>
+    <w:lsdException w:name="toc 7" w:semiHidden="1" w:uiPriority="39" w:unhideWhenUsed="1"/>
+    <w:lsdException w:name="toc 8" w:semiHidden="1" w:uiPriority="39" w:unhideWhenUsed="1"/>
+    <w:lsdException w:name="toc 9" w:semiHidden="1" w:uiPriority="39" w:unhideWhenUsed="1"/>
+    <w:lsdException w:name="Normal Indent" w:semiHidden="1" w:unhideWhenUsed="1"/>
+    <w:lsdException w:name="footnote text" w:semiHidden="1" w:unhideWhenUsed="1"/>
+    <w:lsdException w:name="annotation text" w:semiHidden="1" w:unhideWhenUsed="1"/>
+    <w:lsdException w:name="header" w:semiHidden="1" w:unhideWhenUsed="1"/>
+    <w:lsdException w:name="footer" w:semiHidden="1" w:unhideWhenUsed="1"/>
+    <w:lsdException w:name="index heading" w:semiHidden="1" w:unhideWhenUsed="1"/>
+    <w:lsdException w:name="caption" w:semiHidden="1" w:uiPriority="35" w:unhideWhenUsed="1" w:qFormat="1"/>
+    <w:lsdException w:name="table of figures" w:semiHidden="1" w:unhideWhenUsed="1"/>
+    <w:lsdException w:name="envelope address" w:semiHidden="1" w:unhideWhenUsed="1"/>
+    <w:lsdException w:name="envelope return" w:semiHidden="1" w:unhideWhenUsed="1"/>
+    <w:lsdException w:name="footnote reference" w:semiHidden="1" w:unhideWhenUsed="1"/>
+    <w:lsdException w:name="annotation reference" w:semiHidden="1" w:unhideWhenUsed="1"/>
+    <w:lsdException w:name="line number" w:semiHidden="1" w:unhideWhenUsed="1"/>
+    <w:lsdException w:name="page number" w:semiHidden="1" w:unhideWhenUsed="1"/>
+    <w:lsdException w:name="endnote reference" w:semiHidden="1" w:unhideWhenUsed="1"/>
+    <w:lsdException w:name="endnote text" w:semiHidden="1" w:unhideWhenUsed="1"/>
+    <w:lsdException w:name="table of authorities" w:semiHidden="1" w:unhideWhenUsed="1"/>
+    <w:lsdException w:name="macro" w:semiHidden="1" w:unhideWhenUsed="1"/>
+    <w:lsdException w:name="toa heading" w:semiHidden="1" w:unhideWhenUsed="1"/>
+    <w:lsdException w:name="List" w:semiHidden="1" w:unhideWhenUsed="1"/>
+    <w:lsdException w:name="List Bullet" w:semiHidden="1" w:unhideWhenUsed="1"/>
+    <w:lsdException w:name="List Number" w:semiHidden="1" w:unhideWhenUsed="1"/>
+    <w:lsdException w:name="List 2" w:semiHidden="1" w:unhideWhenUsed="1"/>
+    <w:lsdException w:name="List 3" w:semiHidden="1" w:unhideWhenUsed="1"/>
+    <w:lsdException w:name="List 4" w:semiHidden="1" w:unhideWhenUsed="1"/>
+    <w:lsdException w:name="List 5" w:semiHidden="1" w:unhideWhenUsed="1"/>
+    <w:lsdException w:name="List Bullet 2" w:semiHidden="1" w:unhideWhenUsed="1"/>
+    <w:lsdException w:name="List Bullet 3" w:semiHidden="1" w:unhideWhenUsed="1"/>
+    <w:lsdException w:name="List Bullet 4" w:semiHidden="1" w:unhideWhenUsed="1"/>
+    <w:lsdException w:name="List Bullet 5" w:semiHidden="1" w:unhideWhenUsed="1"/>
+    <w:lsdException w:name="List Number 2" w:semiHidden="1" w:unhideWhenUsed="1"/>
+    <w:lsdException w:name="List Number 3" w:semiHidden="1" w:unhideWhenUsed="1"/>
+    <w:lsdException w:name="List Number 4" w:semiHidden="1" w:unhideWhenUsed="1"/>
+    <w:lsdException w:name="List Number 5" w:semiHidden="1" w:unhideWhenUsed="1"/>
+    <w:lsdException w:name="Title" w:uiPriority="10" w:qFormat="1"/>
+    <w:lsdException w:name="Closing" w:semiHidden="1" w:unhideWhenUsed="1"/>
+    <w:lsdException w:name="Signature" w:semiHidden="1" w:unhideWhenUsed="1"/>
+    <w:lsdException w:name="Default Paragraph Font" w:semiHidden="1" w:uiPriority="1" w:unhideWhenUsed="1"/>
+    <w:lsdException w:name="Body Text" w:semiHidden="1" w:unhideWhenUsed="1"/>
+    <w:lsdException w:name="Body Text Indent" w:semiHidden="1" w:unhideWhenUsed="1"/>
+    <w:lsdException w:name="List Continue" w:semiHidden="1" w:unhideWhenUsed="1"/>
+    <w:lsdException w:name="List Continue 2" w:semiHidden="1" w:unhideWhenUsed="1"/>
+    <w:lsdException w:name="List Continue 3" w:semiHidden="1" w:unhideWhenUsed="1"/>
+    <w:lsdException w:name="List Continue 4" w:semiHidden="1" w:unhideWhenUsed="1"/>
+    <w:lsdException w:name="List Continue 5" w:semiHidden="1" w:unhideWhenUsed="1"/>
+    <w:lsdException w:name="Message Header" w:semiHidden="1" w:unhideWhenUsed="1"/>
+    <w:lsdException w:name="Subtitle" w:uiPriority="11" w:qFormat="1"/>
+    <w:lsdException w:name="Salutation" w:semiHidden="1" w:unhideWhenUsed="1"/>
+    <w:lsdException w:name="Date" w:semiHidden="1" w:unhideWhenUsed="1"/>
+    <w:lsdException w:name="Body Text First Indent" w:semiHidden="1" w:unhideWhenUsed="1"/>
+    <w:lsdException w:name="Body Text First Indent 2" w:semiHidden="1" w:unhideWhenUsed="1"/>
+    <w:lsdException w:name="Note Heading" w:semiHidden="1" w:unhideWhenUsed="1"/>
+    <w:lsdException w:name="Body Text 2" w:semiHidden="1" w:unhideWhenUsed="1"/>
+    <w:lsdException w:name="Body Text 3" w:semiHidden="1" w:unhideWhenUsed="1"/>
+    <w:lsdException w:name="Body Text Indent 2" w:semiHidden="1" w:unhideWhenUsed="1"/>
+    <w:lsdException w:name="Body Text Indent 3" w:semiHidden="1" w:unhideWhenUsed="1"/>
+    <w:lsdException w:name="Block Text" w:semiHidden="1" w:unhideWhenUsed="1"/>
+    <w:lsdException w:name="Hyperlink" w:semiHidden="1" w:unhideWhenUsed="1"/>
+    <w:lsdException w:name="FollowedHyperlink" w:semiHidden="1" w:unhideWhenUsed="1"/>
+    <w:lsdException w:name="Strong" w:uiPriority="22" w:qFormat="1"/>
+    <w:lsdException w:name="Emphasis" w:uiPriority="20" w:qFormat="1"/>
+    <w:lsdException w:name="Document Map" w:semiHidden="1" w:unhideWhenUsed="1"/>
+    <w:lsdException w:name="Plain Text" w:semiHidden="1" w:unhideWhenUsed="1"/>
+    <w:lsdException w:name="E-mail Signature" w:semiHidden="1" w:unhideWhenUsed="1"/>
+    <w:lsdException w:name="HTML Top of Form" w:semiHidden="1" w:unhideWhenUsed="1"/>
+    <w:lsdException w:name="HTML Bottom of Form" w:semiHidden="1" w:unhideWhenUsed="1"/>
+    <w:lsdException w:name="Normal (Web)" w:semiHidden="1" w:unhideWhenUsed="1"/>
+    <w:lsdException w:name="HTML Acronym" w:semiHidden="1" w:unhideWhenUsed="1"/>
+    <w:lsdException w:name="HTML Address" w:semiHidden="1" w:unhideWhenUsed="1"/>
+    <w:lsdException w:name="HTML Cite" w:semiHidden="1" w:unhideWhenUsed="1"/>
+    <w:lsdException w:name="HTML Code" w:semiHidden="1" w:unhideWhenUsed="1"/>
+    <w:lsdException w:name="HTML Definition" w:semiHidden="1" w:unhideWhenUsed="1"/>
+    <w:lsdException w:name="HTML Keyboard" w:semiHidden="1" w:unhideWhenUsed="1"/>
+    <w:lsdException w:name="HTML Preformatted" w:semiHidden="1" w:unhideWhenUsed="1"/>
+    <w:lsdException w:name="HTML Sample" w:semiHidden="1" w:unhideWhenUsed="1"/>
+    <w:lsdException w:name="HTML Typewriter" w:semiHidden="1" w:unhideWhenUsed="1"/>
+    <w:lsdException w:name="HTML Variable" w:semiHidden="1" w:unhideWhenUsed="1"/>
+    <w:lsdException w:name="Normal Table" w:semiHidden="1" w:unhideWhenUsed="1"/>
+    <w:lsdException w:name="annotation subject" w:semiHidden="1" w:unhideWhenUsed="1"/>
+    <w:lsdException w:name="No List" w:semiHidden="1" w:unhideWhenUsed="1"/>
+    <w:lsdException w:name="Outline List 1" w:semiHidden="1" w:unhideWhenUsed="1"/>
+    <w:lsdException w:name="Outline List 2" w:semiHidden="1" w:unhideWhenUsed="1"/>
+    <w:lsdException w:name="Outline List 3" w:semiHidden="1" w:unhideWhenUsed="1"/>
+    <w:lsdException w:name="Table Simple 1" w:semiHidden="1" w:unhideWhenUsed="1"/>
+    <w:lsdException w:name="Table Simple 2" w:semiHidden="1" w:unhideWhenUsed="1"/>
+    <w:lsdException w:name="Table Simple 3" w:semiHidden="1" w:unhideWhenUsed="1"/>
+    <w:lsdException w:name="Table Classic 1" w:semiHidden="1" w:unhideWhenUsed="1"/>
+    <w:lsdException w:name="Table Classic 2" w:semiHidden="1" w:unhideWhenUsed="1"/>
+    <w:lsdException w:name="Table Classic 3" w:semiHidden="1" w:unhideWhenUsed="1"/>
+    <w:lsdException w:name="Table Classic 4" w:semiHidden="1" w:unhideWhenUsed="1"/>
+    <w:lsdException w:name="Table Colorful 1" w:semiHidden="1" w:unhideWhenUsed="1"/>
+    <w:lsdException w:name="Table Colorful 2" w:semiHidden="1" w:unhideWhenUsed="1"/>
+    <w:lsdException w:name="Table Colorful 3" w:semiHidden="1" w:unhideWhenUsed="1"/>
+    <w:lsdException w:name="Table Columns 1" w:semiHidden="1" w:unhideWhenUsed="1"/>
+    <w:lsdException w:name="Table Columns 2" w:semiHidden="1" w:unhideWhenUsed="1"/>
+    <w:lsdException w:name="Table Columns 3" w:semiHidden="1" w:unhideWhenUsed="1"/>
+    <w:lsdException w:name="Table Columns 4" w:semiHidden="1" w:unhideWhenUsed="1"/>
+    <w:lsdException w:name="Table Columns 5" w:semiHidden="1" w:unhideWhenUsed="1"/>
+    <w:lsdException w:name="Table Grid 1" w:semiHidden="1" w:unhideWhenUsed="1"/>
+    <w:lsdException w:name="Table Grid 2" w:semiHidden="1" w:unhideWhenUsed="1"/>
+    <w:lsdException w:name="Table Grid 3" w:semiHidden="1" w:unhideWhenUsed="1"/>
+    <w:lsdException w:name="Table Grid 4" w:semiHidden="1" w:unhideWhenUsed="1"/>
+    <w:lsdException w:name="Table Grid 5" w:semiHidden="1" w:unhideWhenUsed="1"/>
+    <w:lsdException w:name="Table Grid 6" w:semiHidden="1" w:unhideWhenUsed="1"/>
+    <w:lsdException w:name="Table Grid 7" w:semiHidden="1" w:unhideWhenUsed="1"/>
+    <w:lsdException w:name="Table Grid 8" w:semiHidden="1" w:unhideWhenUsed="1"/>
+    <w:lsdException w:name="Table List 1" w:semiHidden="1" w:unhideWhenUsed="1"/>
+    <w:lsdException w:name="Table List 2" w:semiHidden="1" w:unhideWhenUsed="1"/>
+    <w:lsdException w:name="Table List 3" w:semiHidden="1" w:unhideWhenUsed="1"/>
+    <w:lsdException w:name="Table List 4" w:semiHidden="1" w:unhideWhenUsed="1"/>
+    <w:lsdException w:name="Table List 5" w:semiHidden="1" w:unhideWhenUsed="1"/>
+    <w:lsdException w:name="Table List 6" w:semiHidden="1" w:unhideWhenUsed="1"/>
+    <w:lsdException w:name="Table List 7" w:semiHidden="1" w:unhideWhenUsed="1"/>
+    <w:lsdException w:name="Table List 8" w:semiHidden="1" w:unhideWhenUsed="1"/>
+    <w:lsdException w:name="Table 3D effects 1" w:semiHidden="1" w:unhideWhenUsed="1"/>
+    <w:lsdException w:name="Table 3D effects 2" w:semiHidden="1" w:unhideWhenUsed="1"/>
+    <w:lsdException w:name="Table 3D effects 3" w:semiHidden="1" w:unhideWhenUsed="1"/>
+    <w:lsdException w:name="Table Contemporary" w:semiHidden="1" w:unhideWhenUsed="1"/>
+    <w:lsdException w:name="Table Elegant" w:semiHidden="1" w:unhideWhenUsed="1"/>
+    <w:lsdException w:name="Table Professional" w:semiHidden="1" w:unhideWhenUsed="1"/>
+    <w:lsdException w:name="Table Subtle 1" w:semiHidden="1" w:unhideWhenUsed="1"/>
+    <w:lsdException w:name="Table Subtle 2" w:semiHidden="1" w:unhideWhenUsed="1"/>
+    <w:lsdException w:name="Table Web 1" w:semiHidden="1" w:unhideWhenUsed="1"/>
+    <w:lsdException w:name="Table Web 2" w:semiHidden="1" w:unhideWhenUsed="1"/>
+    <w:lsdException w:name="Table Web 3" w:semiHidden="1" w:unhideWhenUsed="1"/>
+    <w:lsdException w:name="Balloon Text" w:semiHidden="1" w:unhideWhenUsed="1"/>
+    <w:lsdException w:name="Table Grid" w:semiHidden="1" w:uiPriority="59" w:unhideWhenUsed="1"/>
+    <w:lsdException w:name="Table Theme" w:semiHidden="1" w:unhideWhenUsed="1"/>
+    <w:lsdException w:name="Placeholder Text" w:semiHidden="1"/>
+    <w:lsdException w:name="No Spacing" w:uiPriority="1" w:qFormat="1"/>
+    <w:lsdException w:name="Light Shading" w:uiPriority="60"/>
+    <w:lsdException w:name="Light List" w:uiPriority="61"/>
+    <w:lsdException w:name="Light Grid" w:uiPriority="62"/>
+    <w:lsdException w:name="Medium Shading 1" w:uiPriority="63"/>
+    <w:lsdException w:name="Medium Shading 2" w:uiPriority="64"/>
+    <w:lsdException w:name="Medium List 1" w:uiPriority="65"/>
+    <w:lsdException w:name="Medium List 2" w:uiPriority="66"/>
+    <w:lsdException w:name="Medium Grid 1" w:uiPriority="67"/>
+    <w:lsdException w:name="Medium Grid 2" w:uiPriority="68"/>
+    <w:lsdException w:name="Medium Grid 3" w:uiPriority="69"/>
+    <w:lsdException w:name="Dark List" w:uiPriority="70"/>
+    <w:lsdException w:name="Colorful Shading" w:uiPriority="71"/>
+    <w:lsdException w:name="Colorful List" w:uiPriority="72"/>
+    <w:lsdException w:name="Colorful Grid" w:uiPriority="73"/>
+    <w:lsdException w:name="Light Shading Accent 1" w:uiPriority="60"/>
+    <w:lsdException w:name="Light List Accent 1" w:uiPriority="61"/>
+    <w:lsdException w:name="Light Grid Accent 1" w:uiPriority="62"/>
+    <w:lsdException w:name="Medium Shading 1 Accent 1" w:uiPriority="63"/>
+    <w:lsdException w:name="Medium Shading 2 Accent 1" w:uiPriority="64"/>
+    <w:lsdException w:name="Medium List 1 Accent 1" w:uiPriority="65"/>
+    <w:lsdException w:name="Revision" w:semiHidden="1"/>
+    <w:lsdException w:name="List Paragraph" w:uiPriority="34" w:qFormat="1"/>
+    <w:lsdException w:name="Quote" w:uiPriority="29" w:qFormat="1"/>
+    <w:lsdException w:name="Intense Quote" w:uiPriority="30" w:qFormat="1"/>
+    <w:lsdException w:name="Medium List 2 Accent 1" w:uiPriority="66"/>
+    <w:lsdException w:name="Medium Grid 1 Accent 1" w:uiPriority="67"/>
+    <w:lsdException w:name="Medium Grid 2 Accent 1" w:uiPriority="68"/>
+    <w:lsdException w:name="Medium Grid 3 Accent 1" w:uiPriority="69"/>
+    <w:lsdException w:name="Dark List Accent 1" w:uiPriority="70"/>
+    <w:lsdException w:name="Colorful Shading Accent 1" w:uiPriority="71"/>
+    <w:lsdException w:name="Colorful List Accent 1" w:uiPriority="72"/>
+    <w:lsdException w:name="Colorful Grid Accent 1" w:uiPriority="73"/>
+    <w:lsdException w:name="Light Shading Accent 2" w:uiPriority="60"/>
+    <w:lsdException w:name="Light List Accent 2" w:uiPriority="61"/>
+    <w:lsdException w:name="Light Grid Accent 2" w:uiPriority="62"/>
+    <w:lsdException w:name="Medium Shading 1 Accent 2" w:uiPriority="63"/>
+    <w:lsdException w:name="Medium Shading 2 Accent 2" w:uiPriority="64"/>
+    <w:lsdException w:name="Medium List 1 Accent 2" w:uiPriority="65"/>
+    <w:lsdException w:name="Medium List 2 Accent 2" w:uiPriority="66"/>
+    <w:lsdException w:name="Medium Grid 1 Accent 2" w:uiPriority="67"/>
+    <w:lsdException w:name="Medium Grid 2 Accent 2" w:uiPriority="68"/>
+    <w:lsdException w:name="Medium Grid 3 Accent 2" w:uiPriority="69"/>
+    <w:lsdException w:name="Dark List Accent 2" w:uiPriority="70"/>
+    <w:lsdException w:name="Colorful Shading Accent 2" w:uiPriority="71"/>
+    <w:lsdException w:name="Colorful List Accent 2" w:uiPriority="72"/>
+    <w:lsdException w:name="Colorful Grid Accent 2" w:uiPriority="73"/>
+    <w:lsdException w:name="Light Shading Accent 3" w:uiPriority="60"/>
+    <w:lsdException w:name="Light List Accent 3" w:uiPriority="61"/>
+    <w:lsdException w:name="Light Grid Accent 3" w:uiPriority="62"/>
+    <w:lsdException w:name="Medium Shading 1 Accent 3" w:uiPriority="63"/>
+    <w:lsdException w:name="Medium Shading 2 Accent 3" w:uiPriority="64"/>
+    <w:lsdException w:name="Medium List 1 Accent 3" w:uiPriority="65"/>
+    <w:lsdException w:name="Medium List 2 Accent 3" w:uiPriority="66"/>
+    <w:lsdException w:name="Medium Grid 1 Accent 3" w:uiPriority="67"/>
+    <w:lsdException w:name="Medium Grid 2 Accent 3" w:uiPriority="68"/>
+    <w:lsdException w:name="Medium Grid 3 Accent 3" w:uiPriority="69"/>
+    <w:lsdException w:name="Dark List Accent 3" w:uiPriority="70"/>
+    <w:lsdException w:name="Colorful Shading Accent 3" w:uiPriority="71"/>
+    <w:lsdException w:name="Colorful List Accent 3" w:uiPriority="72"/>
+    <w:lsdException w:name="Colorful Grid Accent 3" w:uiPriority="73"/>
+    <w:lsdException w:name="Light Shading Accent 4" w:uiPriority="60"/>
+    <w:lsdException w:name="Light List Accent 4" w:uiPriority="61"/>
+    <w:lsdException w:name="Light Grid Accent 4" w:uiPriority="62"/>
+    <w:lsdException w:name="Medium Shading 1 Accent 4" w:uiPriority="63"/>
+    <w:lsdException w:name="Medium Shading 2 Accent 4" w:uiPriority="64"/>
+    <w:lsdException w:name="Medium List 1 Accent 4" w:uiPriority="65"/>
+    <w:lsdException w:name="Medium List 2 Accent 4" w:uiPriority="66"/>
+    <w:lsdException w:name="Medium Grid 1 Accent 4" w:uiPriority="67"/>
+    <w:lsdException w:name="Medium Grid 2 Accent 4" w:uiPriority="68"/>
+    <w:lsdException w:name="Medium Grid 3 Accent 4" w:uiPriority="69"/>
+    <w:lsdException w:name="Dark List Accent 4" w:uiPriority="70"/>
+    <w:lsdException w:name="Colorful Shading Accent 4" w:uiPriority="71"/>
+    <w:lsdException w:name="Colorful List Accent 4" w:uiPriority="72"/>
+    <w:lsdException w:name="Colorful Grid Accent 4" w:uiPriority="73"/>
+    <w:lsdException w:name="Light Shading Accent 5" w:uiPriority="60"/>
+    <w:lsdException w:name="Light List Accent 5" w:uiPriority="61"/>
+    <w:lsdException w:name="Light Grid Accent 5" w:uiPriority="62"/>
+    <w:lsdException w:name="Medium Shading 1 Accent 5" w:uiPriority="63"/>
+    <w:lsdException w:name="Medium Shading 2 Accent 5" w:uiPriority="64"/>
+    <w:lsdException w:name="Medium List 1 Accent 5" w:uiPriority="65"/>
+    <w:lsdException w:name="Medium List 2 Accent 5" w:uiPriority="66"/>
+    <w:lsdException w:name="Medium Grid 1 Accent 5" w:uiPriority="67"/>
+    <w:lsdException w:name="Medium Grid 2 Accent 5" w:uiPriority="68"/>
+    <w:lsdException w:name="Medium Grid 3 Accent 5" w:uiPriority="69"/>
+    <w:lsdException w:name="Dark List Accent 5" w:uiPriority="70"/>
+    <w:lsdException w:name="Colorful Shading Accent 5" w:uiPriority="71"/>
+    <w:lsdException w:name="Colorful List Accent 5" w:uiPriority="72"/>
+    <w:lsdException w:name="Colorful Grid Accent 5" w:uiPriority="73"/>
+    <w:lsdException w:name="Light Shading Accent 6" w:uiPriority="60"/>
+    <w:lsdException w:name="Light List Accent 6" w:uiPriority="61"/>
+    <w:lsdException w:name="Light Grid Accent 6" w:uiPriority="62"/>
+    <w:lsdException w:name="Medium Shading 1 Accent 6" w:uiPriority="63"/>
+    <w:lsdException w:name="Medium Shading 2 Accent 6" w:uiPriority="64"/>
+    <w:lsdException w:name="Medium List 1 Accent 6" w:uiPriority="65"/>
+    <w:lsdException w:name="Medium List 2 Accent 6" w:uiPriority="66"/>
+    <w:lsdException w:name="Medium Grid 1 Accent 6" w:uiPriority="67"/>
+    <w:lsdException w:name="Medium Grid 2 Accent 6" w:uiPriority="68"/>
+    <w:lsdException w:name="Medium Grid 3 Accent 6" w:uiPriority="69"/>
+    <w:lsdException w:name="Dark List Accent 6" w:uiPriority="70"/>
+    <w:lsdException w:name="Colorful Shading Accent 6" w:uiPriority="71"/>
+    <w:lsdException w:name="Colorful List Accent 6" w:uiPriority="72"/>
+    <w:lsdException w:name="Colorful Grid Accent 6" w:uiPriority="73"/>
+    <w:lsdException w:name="Subtle Emphasis" w:uiPriority="19" w:qFormat="1"/>
+    <w:lsdException w:name="Intense Emphasis" w:uiPriority="21" w:qFormat="1"/>
+    <w:lsdException w:name="Subtle Reference" w:uiPriority="31" w:qFormat="1"/>
+    <w:lsdException w:name="Intense Reference" w:uiPriority="32" w:qFormat="1"/>
+    <w:lsdException w:name="Book Title" w:uiPriority="33" w:qFormat="1"/>
+    <w:lsdException w:name="Bibliography" w:semiHidden="1" w:uiPriority="37" w:unhideWhenUsed="1"/>
+    <w:lsdException w:name="TOC Heading" w:semiHidden="1" w:uiPriority="39" w:unhideWhenUsed="1" w:qFormat="1"/>
+    <w:lsdException w:name="Plain Table 1" w:uiPriority="41"/>
+    <w:lsdException w:name="Plain Table 2" w:uiPriority="42"/>
+    <w:lsdException w:name="Plain Table 3" w:uiPriority="43"/>
+    <w:lsdException w:name="Plain Table 4" w:uiPriority="44"/>
+    <w:lsdException w:name="Plain Table 5" w:uiPriority="45"/>
+    <w:lsdException w:name="Grid Table Light" w:uiPriority="40"/>
+    <w:lsdException w:name="Grid Table 1 Light" w:uiPriority="46"/>
+    <w:lsdException w:name="Grid Table 2" w:uiPriority="47"/>
+    <w:lsdException w:name="Grid Table 3" w:uiPriority="48"/>
+    <w:lsdException w:name="Grid Table 4" w:uiPriority="49"/>
+    <w:lsdException w:name="Grid Table 5 Dark" w:uiPriority="50"/>
+    <w:lsdException w:name="Grid Table 6 Colorful" w:uiPriority="51"/>
+    <w:lsdException w:name="Grid Table 7 Colorful" w:uiPriority="52"/>
+    <w:lsdException w:name="Grid Table 1 Light Accent 1" w:uiPriority="46"/>
+    <w:lsdException w:name="Grid Table 2 Accent 1" w:uiPriority="47"/>
+    <w:lsdException w:name="Grid Table 3 Accent 1" w:uiPriority="48"/>
+    <w:lsdException w:name="Grid Table 4 Accent 1" w:uiPriority="49"/>
+    <w:lsdException w:name="Grid Table 5 Dark Accent 1" w:uiPriority="50"/>
+    <w:lsdException w:name="Grid Table 6 Colorful Accent 1" w:uiPriority="51"/>
+    <w:lsdException w:name="Grid Table 7 Colorful Accent 1" w:uiPriority="52"/>
+    <w:lsdException w:name="Grid Table 1 Light Accent 2" w:uiPriority="46"/>
+    <w:lsdException w:name="Grid Table 2 Accent 2" w:uiPriority="47"/>
+    <w:lsdException w:name="Grid Table 3 Accent 2" w:uiPriority="48"/>
+    <w:lsdException w:name="Grid Table 4 Accent 2" w:uiPriority="49"/>
+    <w:lsdException w:name="Grid Table 5 Dark Accent 2" w:uiPriority="50"/>
+    <w:lsdException w:name="Grid Table 6 Colorful Accent 2" w:uiPriority="51"/>
+    <w:lsdException w:name="Grid Table 7 Colorful Accent 2" w:uiPriority="52"/>
+    <w:lsdException w:name="Grid Table 1 Light Accent 3" w:uiPriority="46"/>
+    <w:lsdException w:name="Grid Table 2 Accent 3" w:uiPriority="47"/>
+    <w:lsdException w:name="Grid Table 3 Accent 3" w:uiPriority="48"/>
+    <w:lsdException w:name="Grid Table 4 Accent 3" w:uiPriority="49"/>
+    <w:lsdException w:name="Grid Table 5 Dark Accent 3" w:uiPriority="50"/>
+    <w:lsdException w:name="Grid Table 6 Colorful Accent 3" w:uiPriority="51"/>
+    <w:lsdException w:name="Grid Table 7 Colorful Accent 3" w:uiPriority="52"/>
+    <w:lsdException w:name="Grid Table 1 Light Accent 4" w:uiPriority="46"/>
+    <w:lsdException w:name="Grid Table 2 Accent 4" w:uiPriority="47"/>
+    <w:lsdException w:name="Grid Table 3 Accent 4" w:uiPriority="48"/>
+    <w:lsdException w:name="Grid Table 4 Accent 4" w:uiPriority="49"/>
+    <w:lsdException w:name="Grid Table 5 Dark Accent 4" w:uiPriority="50"/>
+    <w:lsdException w:name="Grid Table 6 Colorful Accent 4" w:uiPriority="51"/>
+    <w:lsdException w:name="Grid Table 7 Colorful Accent 4" w:uiPriority="52"/>
+    <w:lsdException w:name="Grid Table 1 Light Accent 5" w:uiPriority="46"/>
+    <w:lsdException w:name="Grid Table 2 Accent 5" w:uiPriority="47"/>
+    <w:lsdException w:name="Grid Table 3 Accent 5" w:uiPriority="48"/>
+    <w:lsdException w:name="Grid Table 4 Accent 5" w:uiPriority="49"/>
+    <w:lsdException w:name="Grid Table 5 Dark Accent 5" w:uiPriority="50"/>
+    <w:lsdException w:name="Grid Table 6 Colorful Accent 5" w:uiPriority="51"/>
+    <w:lsdException w:name="Grid Table 7 Colorful Accent 5" w:uiPriority="52"/>
+    <w:lsdException w:name="Grid Table 1 Light Accent 6" w:uiPriority="46"/>
+    <w:lsdException w:name="Grid Table 2 Accent 6" w:uiPriority="47"/>
+    <w:lsdException w:name="Grid Table 3 Accent 6" w:uiPriority="48"/>
+    <w:lsdException w:name="Grid Table 4 Accent 6" w:uiPriority="49"/>
+    <w:lsdException w:name="Grid Table 5 Dark Accent 6" w:uiPriority="50"/>
+    <w:lsdException w:name="Grid Table 6 Colorful Accent 6" w:uiPriority="51"/>
+    <w:lsdException w:name="Grid Table 7 Colorful Accent 6" w:uiPriority="52"/>
+    <w:lsdException w:name="List Table 1 Light" w:uiPriority="46"/>
+    <w:lsdException w:name="List Table 2" w:uiPriority="47"/>
+    <w:lsdException w:name="List Table 3" w:uiPriority="48"/>
+    <w:lsdException w:name="List Table 4" w:uiPriority="49"/>
+    <w:lsdException w:name="List Table 5 Dark" w:uiPriority="50"/>
+    <w:lsdException w:name="List Table 6 Colorful" w:uiPriority="51"/>
+    <w:lsdException w:name="List Table 7 Colorful" w:uiPriority="52"/>
+    <w:lsdException w:name="List Table 1 Light Accent 1" w:uiPriority="46"/>
+    <w:lsdException w:name="List Table 2 Accent 1" w:uiPriority="47"/>
+    <w:lsdException w:name="List Table 3 Accent 1" w:uiPriority="48"/>
+    <w:lsdException w:name="List Table 4 Accent 1" w:uiPriority="49"/>
+    <w:lsdException w:name="List Table 5 Dark Accent 1" w:uiPriority="50"/>
+    <w:lsdException w:name="List Table 6 Colorful Accent 1" w:uiPriority="51"/>
+    <w:lsdException w:name="List Table 7 Colorful Accent 1" w:uiPriority="52"/>
+    <w:lsdException w:name="List Table 1 Light Accent 2" w:uiPriority="46"/>
+    <w:lsdException w:name="List Table 2 Accent 2" w:uiPriority="47"/>
+    <w:lsdException w:name="List Table 3 Accent 2" w:uiPriority="48"/>
+    <w:lsdException w:name="List Table 4 Accent 2" w:uiPriority="49"/>
+    <w:lsdException w:name="List Table 5 Dark Accent 2" w:uiPriority="50"/>
+    <w:lsdException w:name="List Table 6 Colorful Accent 2" w:uiPriority="51"/>
+    <w:lsdException w:name="List Table 7 Colorful Accent 2" w:uiPriority="52"/>
+    <w:lsdException w:name="List Table 1 Light Accent 3" w:uiPriority="46"/>
+    <w:lsdException w:name="List Table 2 Accent 3" w:uiPriority="47"/>
+    <w:lsdException w:name="List Table 3 Accent 3" w:uiPriority="48"/>
+    <w:lsdException w:name="List Table 4 Accent 3" w:uiPriority="49"/>
+    <w:lsdException w:name="List Table 5 Dark Accent 3" w:uiPriority="50"/>
+    <w:lsdException w:name="List Table 6 Colorful Accent 3" w:uiPriority="51"/>
+    <w:lsdException w:name="List Table 7 Colorful Accent 3" w:uiPriority="52"/>
+    <w:lsdException w:name="List Table 1 Light Accent 4" w:uiPriority="46"/>
+    <w:lsdException w:name="List Table 2 Accent 4" w:uiPriority="47"/>
+    <w:lsdException w:name="List Table 3 Accent 4" w:uiPriority="48"/>
+    <w:lsdException w:name="List Table 4 Accent 4" w:uiPriority="49"/>
+    <w:lsdException w:name="List Table 5 Dark Accent 4" w:uiPriority="50"/>
+    <w:lsdException w:name="List Table 6 Colorful Accent 4" w:uiPriority="51"/>
+    <w:lsdException w:name="List Table 7 Colorful Accent 4" w:uiPriority="52"/>
+    <w:lsdException w:name="List Table 1 Light Accent 5" w:uiPriority="46"/>
+    <w:lsdException w:name="List Table 2 Accent 5" w:uiPriority="47"/>
+    <w:lsdException w:name="List Table 3 Accent 5" w:uiPriority="48"/>
+    <w:lsdException w:name="List Table 4 Accent 5" w:uiPriority="49"/>
+    <w:lsdException w:name="List Table 5 Dark Accent 5" w:uiPriority="50"/>
+    <w:lsdException w:name="List Table 6 Colorful Accent 5" w:uiPriority="51"/>
+    <w:lsdException w:name="List Table 7 Colorful Accent 5" w:uiPriority="52"/>
+    <w:lsdException w:name="List Table 1 Light Accent 6" w:uiPriority="46"/>
+    <w:lsdException w:name="List Table 2 Accent 6" w:uiPriority="47"/>
+    <w:lsdException w:name="List Table 3 Accent 6" w:uiPriority="48"/>
+    <w:lsdException w:name="List Table 4 Accent 6" w:uiPriority="49"/>
+    <w:lsdException w:name="List Table 5 Dark Accent 6" w:uiPriority="50"/>
+    <w:lsdException w:name="List Table 6 Colorful Accent 6" w:uiPriority="51"/>
+    <w:lsdException w:name="List Table 7 Colorful Accent 6" w:uiPriority="52"/>
+    <w:lsdException w:name="Mention" w:semiHidden="1" w:unhideWhenUsed="1"/>
+    <w:lsdException w:name="Smart Hyperlink" w:semiHidden="1" w:unhideWhenUsed="1"/>
+    <w:lsdException w:name="Hashtag" w:semiHidden="1" w:unhideWhenUsed="1"/>
+    <w:lsdException w:name="Unresolved Mention" w:semiHidden="1" w:unhideWhenUsed="1"/>
   </w:latentStyles>
   <w:style w:type="paragraph" w:default="1" w:styleId="Normal">
     <w:name w:val="Normal"/>
@@ -4357,7 +5420,6 @@
     <w:uiPriority w:val="99"/>
     <w:semiHidden/>
     <w:unhideWhenUsed/>
-    <w:qFormat/>
     <w:tblPr>
       <w:tblInd w:w="0" w:type="dxa"/>
       <w:tblCellMar>
@@ -4425,8 +5487,8 @@
     <w:basedOn w:val="Corpsdetexte"/>
     <w:rsid w:val="001F316B"/>
   </w:style>
-  <w:style w:type="paragraph" w:customStyle="1" w:styleId="Caption">
-    <w:name w:val="Caption"/>
+  <w:style w:type="paragraph" w:customStyle="1" w:styleId="Lgende1">
+    <w:name w:val="Légende1"/>
     <w:basedOn w:val="Normal"/>
     <w:qFormat/>
     <w:rsid w:val="001F316B"/>
@@ -4992,7 +6054,7 @@
 </file>
 
 <file path=customXml/itemProps1.xml><?xml version="1.0" encoding="utf-8"?>
-<ds:datastoreItem xmlns:ds="http://schemas.openxmlformats.org/officeDocument/2006/customXml" ds:itemID="{325D47C4-2DD7-41A5-9E7D-E91863A199AA}">
+<ds:datastoreItem xmlns:ds="http://schemas.openxmlformats.org/officeDocument/2006/customXml" ds:itemID="{ED541CA0-99F0-4C94-B7E0-C16E2A80A826}">
   <ds:schemaRefs>
     <ds:schemaRef ds:uri="http://schemas.openxmlformats.org/officeDocument/2006/bibliography"/>
   </ds:schemaRefs>

</xml_diff>

<commit_message>
redaction rapport de projet
</commit_message>
<xml_diff>
--- a/Rapport de projet.docx
+++ b/Rapport de projet.docx
@@ -739,6 +739,7 @@
           <w:docPartUnique/>
         </w:docPartObj>
       </w:sdtPr>
+      <w:sdtEndPr/>
       <w:sdtContent>
         <w:p>
           <w:pPr>
@@ -2814,7 +2815,7 @@
           <w:sz w:val="20"/>
           <w:szCs w:val="20"/>
         </w:rPr>
-        <w:t xml:space="preserve">Etape 1 : création d’un super-triangle englobant tous les points </w:t>
+        <w:t xml:space="preserve">Etape 1 : création d’un super-triangle englobant </w:t>
       </w:r>
       <w:r>
         <w:rPr>
@@ -2822,7 +2823,7 @@
           <w:sz w:val="20"/>
           <w:szCs w:val="20"/>
         </w:rPr>
-        <w:tab/>
+        <w:t>et ajout du premier point</w:t>
       </w:r>
       <w:r>
         <w:rPr>
@@ -2830,7 +2831,31 @@
           <w:sz w:val="20"/>
           <w:szCs w:val="20"/>
         </w:rPr>
-        <w:t>Etape 2 : insertion du premier point</w:t>
+        <w:tab/>
+      </w:r>
+      <w:r>
+        <w:rPr>
+          <w:rFonts w:asciiTheme="minorHAnsi" w:hAnsiTheme="minorHAnsi" w:cstheme="minorHAnsi"/>
+          <w:sz w:val="20"/>
+          <w:szCs w:val="20"/>
+        </w:rPr>
+        <w:t xml:space="preserve">Etape 2 : insertion du </w:t>
+      </w:r>
+      <w:r>
+        <w:rPr>
+          <w:rFonts w:asciiTheme="minorHAnsi" w:hAnsiTheme="minorHAnsi" w:cstheme="minorHAnsi"/>
+          <w:sz w:val="20"/>
+          <w:szCs w:val="20"/>
+        </w:rPr>
+        <w:t>second</w:t>
+      </w:r>
+      <w:r>
+        <w:rPr>
+          <w:rFonts w:asciiTheme="minorHAnsi" w:hAnsiTheme="minorHAnsi" w:cstheme="minorHAnsi"/>
+          <w:sz w:val="20"/>
+          <w:szCs w:val="20"/>
+        </w:rPr>
+        <w:t xml:space="preserve"> point</w:t>
       </w:r>
     </w:p>
     <w:p>
@@ -2944,7 +2969,7 @@
           <w:sz w:val="20"/>
           <w:szCs w:val="22"/>
         </w:rPr>
-        <w:t xml:space="preserve">Etape 3 : insertion du second point </w:t>
+        <w:t xml:space="preserve">Etape 3 : insertion du </w:t>
       </w:r>
       <w:r>
         <w:rPr>
@@ -2952,6 +2977,22 @@
           <w:sz w:val="20"/>
           <w:szCs w:val="22"/>
         </w:rPr>
+        <w:t>troisième</w:t>
+      </w:r>
+      <w:r>
+        <w:rPr>
+          <w:rFonts w:asciiTheme="minorHAnsi" w:hAnsiTheme="minorHAnsi" w:cstheme="minorHAnsi"/>
+          <w:sz w:val="20"/>
+          <w:szCs w:val="22"/>
+        </w:rPr>
+        <w:t xml:space="preserve"> point </w:t>
+      </w:r>
+      <w:r>
+        <w:rPr>
+          <w:rFonts w:asciiTheme="minorHAnsi" w:hAnsiTheme="minorHAnsi" w:cstheme="minorHAnsi"/>
+          <w:sz w:val="20"/>
+          <w:szCs w:val="22"/>
+        </w:rPr>
         <w:tab/>
       </w:r>
       <w:r>
@@ -2969,7 +3010,23 @@
           <w:szCs w:val="22"/>
         </w:rPr>
         <w:tab/>
-        <w:t>Etape 4 : insertion du troisième point</w:t>
+        <w:t xml:space="preserve">Etape 4 : insertion du </w:t>
+      </w:r>
+      <w:r>
+        <w:rPr>
+          <w:rFonts w:asciiTheme="minorHAnsi" w:hAnsiTheme="minorHAnsi" w:cstheme="minorHAnsi"/>
+          <w:sz w:val="20"/>
+          <w:szCs w:val="22"/>
+        </w:rPr>
+        <w:t>quatr</w:t>
+      </w:r>
+      <w:r>
+        <w:rPr>
+          <w:rFonts w:asciiTheme="minorHAnsi" w:hAnsiTheme="minorHAnsi" w:cstheme="minorHAnsi"/>
+          <w:sz w:val="20"/>
+          <w:szCs w:val="22"/>
+        </w:rPr>
+        <w:t>ième point</w:t>
       </w:r>
     </w:p>
     <w:p>
@@ -3295,6 +3352,45 @@
           <w:szCs w:val="22"/>
         </w:rPr>
       </w:pPr>
+      <w:r>
+        <w:rPr>
+          <w:rFonts w:asciiTheme="minorHAnsi" w:hAnsiTheme="minorHAnsi" w:cstheme="minorHAnsi"/>
+          <w:szCs w:val="22"/>
+        </w:rPr>
+        <w:t>La méthode d’élimination de Gauss est une méthode de résolution de système X équations X inconnues, améliorée par le choix d’un pivot idéal à chaque itération. De ce fait, on est sûr de faire moins d’erreur sur les calculs (division par des flottants trop petits, …) et donc que nos résultats seront le moins possible approximés.</w:t>
+      </w:r>
+    </w:p>
+    <w:p>
+      <w:pPr>
+        <w:jc w:val="both"/>
+        <w:rPr>
+          <w:rFonts w:asciiTheme="minorHAnsi" w:hAnsiTheme="minorHAnsi" w:cstheme="minorHAnsi"/>
+          <w:szCs w:val="22"/>
+        </w:rPr>
+      </w:pPr>
+      <w:r>
+        <w:rPr>
+          <w:rFonts w:asciiTheme="minorHAnsi" w:hAnsiTheme="minorHAnsi" w:cstheme="minorHAnsi"/>
+          <w:szCs w:val="22"/>
+        </w:rPr>
+        <w:t xml:space="preserve">C’est pour cela et également pour ne pas perdre inutilement de temps sur un algorithme déjà existant et </w:t>
+      </w:r>
+      <w:r>
+        <w:rPr>
+          <w:rFonts w:asciiTheme="minorHAnsi" w:hAnsiTheme="minorHAnsi" w:cstheme="minorHAnsi"/>
+          <w:szCs w:val="22"/>
+        </w:rPr>
+        <w:t xml:space="preserve">largement répandu (avec de très bonnes complexités temporelle et spatiale) que nous avons choisi de récupérer une implémentation et non </w:t>
+      </w:r>
+    </w:p>
+    <w:p>
+      <w:pPr>
+        <w:jc w:val="both"/>
+        <w:rPr>
+          <w:rFonts w:asciiTheme="minorHAnsi" w:hAnsiTheme="minorHAnsi" w:cstheme="minorHAnsi"/>
+          <w:szCs w:val="22"/>
+        </w:rPr>
+      </w:pPr>
     </w:p>
     <w:p>
       <w:pPr>
@@ -3311,7 +3407,59 @@
           <w:color w:val="FF0000"/>
           <w:szCs w:val="22"/>
         </w:rPr>
-        <w:t>// Détailler module solve //</w:t>
+        <w:t xml:space="preserve">// Détailler module solve </w:t>
+      </w:r>
+      <w:r>
+        <w:rPr>
+          <w:rFonts w:asciiTheme="minorHAnsi" w:hAnsiTheme="minorHAnsi" w:cstheme="minorHAnsi"/>
+          <w:color w:val="FF0000"/>
+          <w:szCs w:val="22"/>
+        </w:rPr>
+        <w:t xml:space="preserve">+ </w:t>
+      </w:r>
+      <w:proofErr w:type="spellStart"/>
+      <w:r>
+        <w:rPr>
+          <w:rFonts w:asciiTheme="minorHAnsi" w:hAnsiTheme="minorHAnsi" w:cstheme="minorHAnsi"/>
+          <w:color w:val="FF0000"/>
+          <w:szCs w:val="22"/>
+        </w:rPr>
+        <w:t>methode</w:t>
+      </w:r>
+      <w:proofErr w:type="spellEnd"/>
+      <w:r>
+        <w:rPr>
+          <w:rFonts w:asciiTheme="minorHAnsi" w:hAnsiTheme="minorHAnsi" w:cstheme="minorHAnsi"/>
+          <w:color w:val="FF0000"/>
+          <w:szCs w:val="22"/>
+        </w:rPr>
+        <w:t xml:space="preserve"> </w:t>
+      </w:r>
+      <w:proofErr w:type="spellStart"/>
+      <w:r>
+        <w:rPr>
+          <w:rFonts w:asciiTheme="minorHAnsi" w:hAnsiTheme="minorHAnsi" w:cstheme="minorHAnsi"/>
+          <w:color w:val="FF0000"/>
+          <w:szCs w:val="22"/>
+        </w:rPr>
+        <w:t>implementation</w:t>
+      </w:r>
+      <w:proofErr w:type="spellEnd"/>
+      <w:r>
+        <w:rPr>
+          <w:rFonts w:asciiTheme="minorHAnsi" w:hAnsiTheme="minorHAnsi" w:cstheme="minorHAnsi"/>
+          <w:color w:val="FF0000"/>
+          <w:szCs w:val="22"/>
+        </w:rPr>
+        <w:t xml:space="preserve"> de Gauss mieux expliquée</w:t>
+      </w:r>
+      <w:r>
+        <w:rPr>
+          <w:rFonts w:asciiTheme="minorHAnsi" w:hAnsiTheme="minorHAnsi" w:cstheme="minorHAnsi"/>
+          <w:color w:val="FF0000"/>
+          <w:szCs w:val="22"/>
+        </w:rPr>
+        <w:t>//</w:t>
       </w:r>
     </w:p>
     <w:p>
@@ -3374,6 +3522,13 @@
         </w:rPr>
         <w:t>et pouvoir calculer des pentes entre 2 points qui devront nécessairement appartenir au même triangle.</w:t>
       </w:r>
+      <w:r>
+        <w:rPr>
+          <w:rFonts w:asciiTheme="minorHAnsi" w:hAnsiTheme="minorHAnsi" w:cstheme="minorHAnsi"/>
+          <w:szCs w:val="22"/>
+        </w:rPr>
+        <w:t xml:space="preserve"> De cette manière, une fois qu’on sait qu’un point appartient à un triangle, on peut calculer son altitude en se servant de l’équation du triangle.</w:t>
+      </w:r>
     </w:p>
     <w:p>
       <w:pPr>
@@ -3455,6 +3610,7 @@
         </w:rPr>
       </w:pPr>
       <w:r>
+        <w:lastRenderedPageBreak/>
         <w:tab/>
       </w:r>
       <w:bookmarkStart w:id="4" w:name="_Toc532550443"/>
@@ -3495,7 +3651,21 @@
           <w:rFonts w:asciiTheme="minorHAnsi" w:hAnsiTheme="minorHAnsi" w:cstheme="minorHAnsi"/>
           <w:szCs w:val="22"/>
         </w:rPr>
-        <w:t>Il nous a été fourni une liste des avions circulant sur l’aéroport Roissy – Charles de Gaulle lors d’une journée type. Ces avions sont notamment décrits par un ensemble de coordonnées : ces coordonnées sont celles des points formant la trajectoire de chaque avion.</w:t>
+        <w:t>Il nous a été fourni une liste des avions circulant sur l’aéroport Roissy – Charles de Gaulle lors d’une journée type. Ces avions sont notamment décrits par un ensemble de coordonnées : ces coordonnées sont celles des points</w:t>
+      </w:r>
+      <w:r>
+        <w:rPr>
+          <w:rFonts w:asciiTheme="minorHAnsi" w:hAnsiTheme="minorHAnsi" w:cstheme="minorHAnsi"/>
+          <w:szCs w:val="22"/>
+        </w:rPr>
+        <w:t xml:space="preserve"> (x et y)</w:t>
+      </w:r>
+      <w:r>
+        <w:rPr>
+          <w:rFonts w:asciiTheme="minorHAnsi" w:hAnsiTheme="minorHAnsi" w:cstheme="minorHAnsi"/>
+          <w:szCs w:val="22"/>
+        </w:rPr>
+        <w:t xml:space="preserve"> formant la trajectoire de chaque avion.</w:t>
       </w:r>
     </w:p>
     <w:p>
@@ -3521,740 +3691,1028 @@
           <w:rFonts w:asciiTheme="minorHAnsi" w:hAnsiTheme="minorHAnsi" w:cstheme="minorHAnsi"/>
           <w:szCs w:val="22"/>
         </w:rPr>
+        <w:t xml:space="preserve">Nous avons précédemment réussi à déterminer l’équation de tous les triangles formant </w:t>
+      </w:r>
+      <w:r>
+        <w:rPr>
+          <w:rFonts w:asciiTheme="minorHAnsi" w:hAnsiTheme="minorHAnsi" w:cstheme="minorHAnsi"/>
+          <w:szCs w:val="22"/>
+        </w:rPr>
+        <w:t>le secteur de l’aéroport. Il nous est  donc maintenant possible de déterminer l’altitude de tous les points de l’espace à l’aide de ces équations.</w:t>
+      </w:r>
+    </w:p>
+    <w:p>
+      <w:pPr>
+        <w:jc w:val="both"/>
+        <w:rPr>
+          <w:rFonts w:asciiTheme="minorHAnsi" w:hAnsiTheme="minorHAnsi" w:cstheme="minorHAnsi"/>
+          <w:szCs w:val="22"/>
+        </w:rPr>
+      </w:pPr>
+    </w:p>
+    <w:p>
+      <w:pPr>
+        <w:ind w:firstLine="709"/>
+        <w:jc w:val="both"/>
+        <w:rPr>
+          <w:rFonts w:asciiTheme="minorHAnsi" w:hAnsiTheme="minorHAnsi" w:cstheme="minorHAnsi"/>
+          <w:szCs w:val="22"/>
+        </w:rPr>
+      </w:pPr>
+      <w:r>
+        <w:rPr>
+          <w:rFonts w:asciiTheme="minorHAnsi" w:hAnsiTheme="minorHAnsi" w:cstheme="minorHAnsi"/>
+          <w:szCs w:val="22"/>
+        </w:rPr>
+        <w:t>Pour un point donné d’une trajectoire, s’il est prouvé comme appartenant à un triangle T (grâce au test décrit dans le point II/ 2/) d’équation</w:t>
+      </w:r>
+      <w:r>
+        <w:rPr>
+          <w:rFonts w:asciiTheme="minorHAnsi" w:hAnsiTheme="minorHAnsi" w:cstheme="minorHAnsi"/>
+          <w:szCs w:val="22"/>
+        </w:rPr>
+        <w:t xml:space="preserve"> z =</w:t>
+      </w:r>
+      <w:r>
+        <w:rPr>
+          <w:rFonts w:asciiTheme="minorHAnsi" w:hAnsiTheme="minorHAnsi" w:cstheme="minorHAnsi"/>
+          <w:szCs w:val="22"/>
+        </w:rPr>
+        <w:t xml:space="preserve"> a</w:t>
+      </w:r>
+      <w:r>
+        <w:rPr>
+          <w:rFonts w:asciiTheme="minorHAnsi" w:hAnsiTheme="minorHAnsi" w:cstheme="minorHAnsi"/>
+          <w:szCs w:val="22"/>
+        </w:rPr>
+        <w:t>*</w:t>
+      </w:r>
+      <w:r>
+        <w:rPr>
+          <w:rFonts w:asciiTheme="minorHAnsi" w:hAnsiTheme="minorHAnsi" w:cstheme="minorHAnsi"/>
+          <w:szCs w:val="22"/>
+        </w:rPr>
+        <w:t>x + b</w:t>
+      </w:r>
+      <w:r>
+        <w:rPr>
+          <w:rFonts w:asciiTheme="minorHAnsi" w:hAnsiTheme="minorHAnsi" w:cstheme="minorHAnsi"/>
+          <w:szCs w:val="22"/>
+        </w:rPr>
+        <w:t>*</w:t>
+      </w:r>
+      <w:r>
+        <w:rPr>
+          <w:rFonts w:asciiTheme="minorHAnsi" w:hAnsiTheme="minorHAnsi" w:cstheme="minorHAnsi"/>
+          <w:szCs w:val="22"/>
+        </w:rPr>
+        <w:t>y + c, alors il vérifie lui-même l’équation et il est donc aisé de déterminer sa coordonnée verticale</w:t>
+      </w:r>
+      <w:r>
+        <w:rPr>
+          <w:rFonts w:asciiTheme="minorHAnsi" w:hAnsiTheme="minorHAnsi" w:cstheme="minorHAnsi"/>
+          <w:szCs w:val="22"/>
+        </w:rPr>
+        <w:t xml:space="preserve"> en utilisant les coefficients a, b et c du triangle T et ses coordonnées x et y.</w:t>
+      </w:r>
+    </w:p>
+    <w:p>
+      <w:pPr>
+        <w:jc w:val="both"/>
+        <w:rPr>
+          <w:rFonts w:asciiTheme="minorHAnsi" w:hAnsiTheme="minorHAnsi" w:cstheme="minorHAnsi"/>
+          <w:szCs w:val="22"/>
+        </w:rPr>
+      </w:pPr>
+    </w:p>
+    <w:p>
+      <w:pPr>
+        <w:ind w:firstLine="709"/>
+        <w:jc w:val="both"/>
+        <w:rPr>
+          <w:rFonts w:asciiTheme="minorHAnsi" w:hAnsiTheme="minorHAnsi" w:cstheme="minorHAnsi"/>
+          <w:szCs w:val="22"/>
+        </w:rPr>
+      </w:pPr>
+      <w:r>
+        <w:rPr>
+          <w:rFonts w:asciiTheme="minorHAnsi" w:hAnsiTheme="minorHAnsi" w:cstheme="minorHAnsi"/>
+          <w:szCs w:val="22"/>
+        </w:rPr>
+        <w:t xml:space="preserve">Lorsque les z de tous les points de toutes les trajectoires ont été déterminées, on peut alors </w:t>
+      </w:r>
+      <w:r>
+        <w:rPr>
+          <w:rFonts w:asciiTheme="minorHAnsi" w:hAnsiTheme="minorHAnsi" w:cstheme="minorHAnsi"/>
+          <w:szCs w:val="22"/>
+        </w:rPr>
+        <w:t>calculer</w:t>
+      </w:r>
+      <w:r>
+        <w:rPr>
+          <w:rFonts w:asciiTheme="minorHAnsi" w:hAnsiTheme="minorHAnsi" w:cstheme="minorHAnsi"/>
+          <w:szCs w:val="22"/>
+        </w:rPr>
+        <w:t xml:space="preserve"> les pentes tout au long d’une trajectoire</w:t>
+      </w:r>
+      <w:r>
+        <w:rPr>
+          <w:rFonts w:asciiTheme="minorHAnsi" w:hAnsiTheme="minorHAnsi" w:cstheme="minorHAnsi"/>
+          <w:szCs w:val="22"/>
+        </w:rPr>
+        <w:t>.</w:t>
+      </w:r>
+      <w:r>
+        <w:rPr>
+          <w:rFonts w:asciiTheme="minorHAnsi" w:hAnsiTheme="minorHAnsi" w:cstheme="minorHAnsi"/>
+          <w:color w:val="FF0000"/>
+          <w:szCs w:val="22"/>
+        </w:rPr>
+        <w:t xml:space="preserve"> </w:t>
+      </w:r>
+      <w:r>
+        <w:rPr>
+          <w:rFonts w:asciiTheme="minorHAnsi" w:hAnsiTheme="minorHAnsi" w:cstheme="minorHAnsi"/>
+          <w:szCs w:val="22"/>
+        </w:rPr>
+        <w:t xml:space="preserve">Si 2 points appartiennent à un même triangle, </w:t>
+      </w:r>
+      <w:r>
+        <w:rPr>
+          <w:rFonts w:asciiTheme="minorHAnsi" w:hAnsiTheme="minorHAnsi" w:cstheme="minorHAnsi"/>
+          <w:szCs w:val="22"/>
+        </w:rPr>
+        <w:t xml:space="preserve">il suffit de </w:t>
+      </w:r>
+      <w:r>
+        <w:rPr>
+          <w:rFonts w:asciiTheme="minorHAnsi" w:hAnsiTheme="minorHAnsi" w:cstheme="minorHAnsi"/>
+          <w:szCs w:val="22"/>
+        </w:rPr>
+        <w:t xml:space="preserve">diviser la différence d’altitude entre les points par la distance entre ces 2 points pour obtenir un pourcentage de pente. Dans le cas où les 2 points n’appartiendraient pas au même triangle, il faudra trouver le ou les points d’intersection et calculer les pentes résultantes entre chaque point. En effet, le but est que la </w:t>
+      </w:r>
+      <w:r>
+        <w:rPr>
+          <w:rFonts w:asciiTheme="minorHAnsi" w:hAnsiTheme="minorHAnsi" w:cstheme="minorHAnsi"/>
+          <w:szCs w:val="22"/>
+        </w:rPr>
+        <w:t xml:space="preserve">nouvelle trajectoire de l’avion colle au mieux à la modélisation 3d de l’aéroport. </w:t>
+      </w:r>
+    </w:p>
+    <w:p>
+      <w:pPr>
+        <w:jc w:val="both"/>
+        <w:rPr>
+          <w:rFonts w:asciiTheme="minorHAnsi" w:hAnsiTheme="minorHAnsi" w:cstheme="minorHAnsi"/>
+          <w:szCs w:val="22"/>
+        </w:rPr>
+      </w:pPr>
+    </w:p>
+    <w:p>
+      <w:pPr>
+        <w:jc w:val="both"/>
+        <w:rPr>
+          <w:rFonts w:asciiTheme="minorHAnsi" w:hAnsiTheme="minorHAnsi" w:cstheme="minorHAnsi"/>
+          <w:color w:val="00B050"/>
+          <w:szCs w:val="22"/>
+        </w:rPr>
+      </w:pPr>
+      <w:r>
+        <w:rPr>
+          <w:rFonts w:asciiTheme="minorHAnsi" w:hAnsiTheme="minorHAnsi" w:cstheme="minorHAnsi"/>
+          <w:color w:val="00B050"/>
+          <w:szCs w:val="22"/>
+        </w:rPr>
+        <w:t xml:space="preserve">// pente.ml ?? Détermine la distance entre 2 points d’une trajectoire, mais pas la pente. Manque une fonction </w:t>
+      </w:r>
+      <w:proofErr w:type="gramStart"/>
+      <w:r>
+        <w:rPr>
+          <w:rFonts w:asciiTheme="minorHAnsi" w:hAnsiTheme="minorHAnsi" w:cstheme="minorHAnsi"/>
+          <w:color w:val="00B050"/>
+          <w:szCs w:val="22"/>
+        </w:rPr>
+        <w:t>pente(</w:t>
+      </w:r>
+      <w:proofErr w:type="gramEnd"/>
+      <w:r>
+        <w:rPr>
+          <w:rFonts w:asciiTheme="minorHAnsi" w:hAnsiTheme="minorHAnsi" w:cstheme="minorHAnsi"/>
+          <w:color w:val="00B050"/>
+          <w:szCs w:val="22"/>
+        </w:rPr>
+        <w:t xml:space="preserve">) qui calcule la pente = distance3D / </w:t>
+      </w:r>
+      <w:proofErr w:type="spellStart"/>
+      <w:r>
+        <w:rPr>
+          <w:rFonts w:asciiTheme="minorHAnsi" w:hAnsiTheme="minorHAnsi" w:cstheme="minorHAnsi"/>
+          <w:color w:val="00B050"/>
+          <w:szCs w:val="22"/>
+        </w:rPr>
+        <w:t>deltaZ</w:t>
+      </w:r>
+      <w:proofErr w:type="spellEnd"/>
+      <w:r>
+        <w:rPr>
+          <w:rFonts w:asciiTheme="minorHAnsi" w:hAnsiTheme="minorHAnsi" w:cstheme="minorHAnsi"/>
+          <w:color w:val="00B050"/>
+          <w:szCs w:val="22"/>
+        </w:rPr>
+        <w:t>) //</w:t>
+      </w:r>
+      <w:r>
+        <w:rPr>
+          <w:rFonts w:asciiTheme="minorHAnsi" w:hAnsiTheme="minorHAnsi" w:cstheme="minorHAnsi"/>
+          <w:szCs w:val="22"/>
+        </w:rPr>
+        <w:t>.</w:t>
+      </w:r>
+    </w:p>
+    <w:p>
+      <w:pPr>
+        <w:pStyle w:val="Titre1"/>
+        <w:jc w:val="both"/>
+      </w:pPr>
+      <w:bookmarkStart w:id="5" w:name="_Toc532550444"/>
+      <w:r>
+        <w:t>III/ Implémentation du modèle d'accélération</w:t>
+      </w:r>
+      <w:bookmarkEnd w:id="5"/>
+    </w:p>
+    <w:p>
+      <w:pPr>
+        <w:pStyle w:val="Titre2"/>
+        <w:jc w:val="both"/>
+      </w:pPr>
+      <w:r>
+        <w:tab/>
+      </w:r>
+      <w:bookmarkStart w:id="6" w:name="_Toc532550445"/>
+      <w:r>
+        <w:t xml:space="preserve">1/ Calcul du </w:t>
+      </w:r>
+      <w:r>
+        <w:rPr>
+          <w:sz w:val="28"/>
+        </w:rPr>
+        <w:t>modèle</w:t>
+      </w:r>
+      <w:r>
+        <w:t xml:space="preserve"> d’accélération</w:t>
+      </w:r>
+      <w:bookmarkEnd w:id="6"/>
+    </w:p>
+    <w:p>
+      <w:pPr>
+        <w:jc w:val="both"/>
+        <w:rPr>
+          <w:rFonts w:asciiTheme="minorHAnsi" w:hAnsiTheme="minorHAnsi" w:cstheme="minorHAnsi"/>
+          <w:szCs w:val="22"/>
+        </w:rPr>
+      </w:pPr>
+    </w:p>
+    <w:p>
+      <w:pPr>
+        <w:ind w:firstLine="709"/>
+        <w:jc w:val="both"/>
+        <w:rPr>
+          <w:rFonts w:asciiTheme="minorHAnsi" w:hAnsiTheme="minorHAnsi" w:cstheme="minorHAnsi"/>
+          <w:szCs w:val="22"/>
+        </w:rPr>
+      </w:pPr>
+      <w:r>
+        <w:rPr>
+          <w:rFonts w:asciiTheme="minorHAnsi" w:hAnsiTheme="minorHAnsi" w:cstheme="minorHAnsi"/>
+          <w:szCs w:val="22"/>
+        </w:rPr>
+        <w:t>Notre but étant de déterminer</w:t>
+      </w:r>
+      <w:r>
+        <w:rPr>
+          <w:rFonts w:asciiTheme="minorHAnsi" w:hAnsiTheme="minorHAnsi" w:cstheme="minorHAnsi"/>
+          <w:szCs w:val="22"/>
+        </w:rPr>
+        <w:t xml:space="preserve"> les éventuels retards que pourraient causer le système EGTS, il nous faut donc calculer les vitesses des avions avec un tel système et les comparer au système classique avec l’utilisation des réacteurs.</w:t>
+      </w:r>
+    </w:p>
+    <w:p>
+      <w:pPr>
+        <w:jc w:val="both"/>
+        <w:rPr>
+          <w:rFonts w:asciiTheme="minorHAnsi" w:hAnsiTheme="minorHAnsi" w:cstheme="minorHAnsi"/>
+          <w:szCs w:val="22"/>
+        </w:rPr>
+      </w:pPr>
+      <w:r>
+        <w:rPr>
+          <w:rFonts w:asciiTheme="minorHAnsi" w:hAnsiTheme="minorHAnsi" w:cstheme="minorHAnsi"/>
+          <w:szCs w:val="22"/>
+        </w:rPr>
+        <w:t xml:space="preserve">Nous avons donc </w:t>
+      </w:r>
+      <w:r>
+        <w:rPr>
+          <w:rFonts w:asciiTheme="minorHAnsi" w:hAnsiTheme="minorHAnsi" w:cstheme="minorHAnsi"/>
+          <w:szCs w:val="22"/>
+        </w:rPr>
+        <w:t>implémenté</w:t>
+      </w:r>
+      <w:r>
+        <w:rPr>
+          <w:rFonts w:asciiTheme="minorHAnsi" w:hAnsiTheme="minorHAnsi" w:cstheme="minorHAnsi"/>
+          <w:szCs w:val="22"/>
+        </w:rPr>
+        <w:t xml:space="preserve"> le modèle d’accélération, pour déterminer la vitesse 5 secondes plus tard à partir de la vitesse courante</w:t>
+      </w:r>
+      <w:r>
+        <w:rPr>
+          <w:rFonts w:asciiTheme="minorHAnsi" w:hAnsiTheme="minorHAnsi" w:cstheme="minorHAnsi"/>
+          <w:szCs w:val="22"/>
+        </w:rPr>
+        <w:t> :</w:t>
+      </w:r>
+    </w:p>
+    <w:p>
+      <w:pPr>
+        <w:pStyle w:val="Paragraphedeliste"/>
+        <w:numPr>
+          <w:ilvl w:val="0"/>
+          <w:numId w:val="3"/>
+        </w:numPr>
+        <w:jc w:val="both"/>
+        <w:rPr>
+          <w:rFonts w:asciiTheme="minorHAnsi" w:hAnsiTheme="minorHAnsi" w:cstheme="minorHAnsi"/>
+          <w:szCs w:val="22"/>
+        </w:rPr>
+      </w:pPr>
+      <w:r>
+        <w:rPr>
+          <w:rFonts w:asciiTheme="minorHAnsi" w:hAnsiTheme="minorHAnsi" w:cstheme="minorHAnsi"/>
+          <w:szCs w:val="22"/>
+        </w:rPr>
+        <w:t>Pour le système classique, le modèle est simple : la vitesse augmente de 0.9</w:t>
+      </w:r>
+      <w:r>
+        <w:rPr>
+          <w:rFonts w:asciiTheme="minorHAnsi" w:hAnsiTheme="minorHAnsi" w:cstheme="minorHAnsi"/>
+          <w:szCs w:val="22"/>
+        </w:rPr>
+        <w:t xml:space="preserve">m/s </w:t>
+      </w:r>
+      <w:r>
+        <w:rPr>
+          <w:rFonts w:asciiTheme="minorHAnsi" w:hAnsiTheme="minorHAnsi" w:cstheme="minorHAnsi"/>
+          <w:szCs w:val="22"/>
+        </w:rPr>
+        <w:t>toutes les 5 secondes</w:t>
+      </w:r>
+      <w:r>
+        <w:rPr>
+          <w:rFonts w:asciiTheme="minorHAnsi" w:hAnsiTheme="minorHAnsi" w:cstheme="minorHAnsi"/>
+          <w:szCs w:val="22"/>
+        </w:rPr>
+        <w:t xml:space="preserve"> si l’avion n’est pas à sa vitesse maximale (au roulage).</w:t>
+      </w:r>
+      <w:r>
+        <w:rPr>
+          <w:rFonts w:asciiTheme="minorHAnsi" w:hAnsiTheme="minorHAnsi" w:cstheme="minorHAnsi"/>
+          <w:szCs w:val="22"/>
+        </w:rPr>
+        <w:t xml:space="preserve"> Sinon il roule à la vitesse maximale définie par la trajectoire avec un pas de temps fixe de 5s.</w:t>
+      </w:r>
+    </w:p>
+    <w:p>
+      <w:pPr>
+        <w:pStyle w:val="Paragraphedeliste"/>
+        <w:numPr>
+          <w:ilvl w:val="0"/>
+          <w:numId w:val="3"/>
+        </w:numPr>
+        <w:jc w:val="both"/>
+        <w:rPr>
+          <w:rFonts w:asciiTheme="minorHAnsi" w:hAnsiTheme="minorHAnsi" w:cstheme="minorHAnsi"/>
+          <w:szCs w:val="22"/>
+        </w:rPr>
+      </w:pPr>
+      <w:r>
+        <w:rPr>
+          <w:rFonts w:asciiTheme="minorHAnsi" w:hAnsiTheme="minorHAnsi" w:cstheme="minorHAnsi"/>
+          <w:szCs w:val="22"/>
+        </w:rPr>
+        <w:t xml:space="preserve">Pour le système EGTS, le modèle est plus complexe : la vitesse </w:t>
+      </w:r>
+      <w:r>
+        <w:rPr>
+          <w:rFonts w:asciiTheme="minorHAnsi" w:hAnsiTheme="minorHAnsi" w:cstheme="minorHAnsi"/>
+          <w:szCs w:val="22"/>
+        </w:rPr>
+        <w:t xml:space="preserve">dans 5 secondes </w:t>
+      </w:r>
+      <w:r>
+        <w:rPr>
+          <w:rFonts w:asciiTheme="minorHAnsi" w:hAnsiTheme="minorHAnsi" w:cstheme="minorHAnsi"/>
+          <w:szCs w:val="22"/>
+        </w:rPr>
+        <w:t xml:space="preserve">(V_5) </w:t>
+      </w:r>
+      <w:r>
+        <w:rPr>
+          <w:rFonts w:asciiTheme="minorHAnsi" w:hAnsiTheme="minorHAnsi" w:cstheme="minorHAnsi"/>
+          <w:szCs w:val="22"/>
+        </w:rPr>
+        <w:t>dépend de la vitesse courante</w:t>
+      </w:r>
+      <w:r>
+        <w:rPr>
+          <w:rFonts w:asciiTheme="minorHAnsi" w:hAnsiTheme="minorHAnsi" w:cstheme="minorHAnsi"/>
+          <w:szCs w:val="22"/>
+        </w:rPr>
+        <w:t xml:space="preserve"> (V)</w:t>
+      </w:r>
+      <w:r>
+        <w:rPr>
+          <w:rFonts w:asciiTheme="minorHAnsi" w:hAnsiTheme="minorHAnsi" w:cstheme="minorHAnsi"/>
+          <w:szCs w:val="22"/>
+        </w:rPr>
+        <w:t xml:space="preserve">, mais aussi de la masse </w:t>
+      </w:r>
+      <w:r>
+        <w:rPr>
+          <w:rFonts w:asciiTheme="minorHAnsi" w:hAnsiTheme="minorHAnsi" w:cstheme="minorHAnsi"/>
+          <w:szCs w:val="22"/>
+        </w:rPr>
+        <w:t xml:space="preserve">(M) </w:t>
+      </w:r>
+      <w:r>
+        <w:rPr>
+          <w:rFonts w:asciiTheme="minorHAnsi" w:hAnsiTheme="minorHAnsi" w:cstheme="minorHAnsi"/>
+          <w:szCs w:val="22"/>
+        </w:rPr>
+        <w:t>de l’avion et de la pente du terrain</w:t>
+      </w:r>
+      <w:r>
+        <w:rPr>
+          <w:rFonts w:asciiTheme="minorHAnsi" w:hAnsiTheme="minorHAnsi" w:cstheme="minorHAnsi"/>
+          <w:szCs w:val="22"/>
+        </w:rPr>
+        <w:t xml:space="preserve"> et bien entendu des capacités du moteur é</w:t>
+      </w:r>
+      <w:r>
+        <w:rPr>
+          <w:rFonts w:asciiTheme="minorHAnsi" w:hAnsiTheme="minorHAnsi" w:cstheme="minorHAnsi"/>
+          <w:szCs w:val="22"/>
+        </w:rPr>
+        <w:t>l</w:t>
+      </w:r>
+      <w:r>
+        <w:rPr>
+          <w:rFonts w:asciiTheme="minorHAnsi" w:hAnsiTheme="minorHAnsi" w:cstheme="minorHAnsi"/>
+          <w:szCs w:val="22"/>
+        </w:rPr>
+        <w:t>ectriques</w:t>
+      </w:r>
+      <w:r>
+        <w:rPr>
+          <w:rFonts w:asciiTheme="minorHAnsi" w:hAnsiTheme="minorHAnsi" w:cstheme="minorHAnsi"/>
+          <w:szCs w:val="22"/>
+        </w:rPr>
+        <w:t>.</w:t>
+      </w:r>
+    </w:p>
+    <w:p>
+      <w:pPr>
+        <w:jc w:val="both"/>
+        <w:rPr>
+          <w:rFonts w:asciiTheme="minorHAnsi" w:hAnsiTheme="minorHAnsi" w:cstheme="minorHAnsi"/>
+          <w:szCs w:val="22"/>
+        </w:rPr>
+      </w:pPr>
+      <w:r>
+        <w:rPr>
+          <w:rFonts w:asciiTheme="minorHAnsi" w:hAnsiTheme="minorHAnsi" w:cstheme="minorHAnsi"/>
+          <w:szCs w:val="22"/>
+        </w:rPr>
+        <w:t>Cela permet de ne pas dépasser la vitesse</w:t>
+      </w:r>
+      <w:r>
+        <w:rPr>
+          <w:rFonts w:asciiTheme="minorHAnsi" w:hAnsiTheme="minorHAnsi" w:cstheme="minorHAnsi"/>
+          <w:szCs w:val="22"/>
+        </w:rPr>
+        <w:t xml:space="preserve"> et l’accélération maximales </w:t>
+      </w:r>
+      <w:r>
+        <w:rPr>
+          <w:rFonts w:asciiTheme="minorHAnsi" w:hAnsiTheme="minorHAnsi" w:cstheme="minorHAnsi"/>
+          <w:szCs w:val="22"/>
+        </w:rPr>
+        <w:t>autorisée</w:t>
+      </w:r>
+      <w:r>
+        <w:rPr>
+          <w:rFonts w:asciiTheme="minorHAnsi" w:hAnsiTheme="minorHAnsi" w:cstheme="minorHAnsi"/>
+          <w:szCs w:val="22"/>
+        </w:rPr>
+        <w:t>s</w:t>
+      </w:r>
+      <w:r>
+        <w:rPr>
+          <w:rFonts w:asciiTheme="minorHAnsi" w:hAnsiTheme="minorHAnsi" w:cstheme="minorHAnsi"/>
+          <w:szCs w:val="22"/>
+        </w:rPr>
+        <w:t xml:space="preserve"> par le moteur électrique, alors que dans le cas d’une utilisation des réacteurs, la vitesse </w:t>
+      </w:r>
+      <w:r>
+        <w:rPr>
+          <w:rFonts w:asciiTheme="minorHAnsi" w:hAnsiTheme="minorHAnsi" w:cstheme="minorHAnsi"/>
+          <w:szCs w:val="22"/>
+        </w:rPr>
+        <w:t xml:space="preserve">et l’accélération </w:t>
+      </w:r>
+      <w:r>
+        <w:rPr>
+          <w:rFonts w:asciiTheme="minorHAnsi" w:hAnsiTheme="minorHAnsi" w:cstheme="minorHAnsi"/>
+          <w:szCs w:val="22"/>
+        </w:rPr>
+        <w:t>aurai</w:t>
+      </w:r>
+      <w:r>
+        <w:rPr>
+          <w:rFonts w:asciiTheme="minorHAnsi" w:hAnsiTheme="minorHAnsi" w:cstheme="minorHAnsi"/>
+          <w:szCs w:val="22"/>
+        </w:rPr>
+        <w:t>en</w:t>
+      </w:r>
+      <w:r>
+        <w:rPr>
+          <w:rFonts w:asciiTheme="minorHAnsi" w:hAnsiTheme="minorHAnsi" w:cstheme="minorHAnsi"/>
+          <w:szCs w:val="22"/>
+        </w:rPr>
+        <w:t>t été plus grande</w:t>
+      </w:r>
+      <w:r>
+        <w:rPr>
+          <w:rFonts w:asciiTheme="minorHAnsi" w:hAnsiTheme="minorHAnsi" w:cstheme="minorHAnsi"/>
+          <w:szCs w:val="22"/>
+        </w:rPr>
+        <w:t>s</w:t>
+      </w:r>
+      <w:r>
+        <w:rPr>
+          <w:rFonts w:asciiTheme="minorHAnsi" w:hAnsiTheme="minorHAnsi" w:cstheme="minorHAnsi"/>
+          <w:szCs w:val="22"/>
+        </w:rPr>
+        <w:t xml:space="preserve"> (plus de puissance donc maintien de la vitesse maximale possible malgré une plus forte pente</w:t>
+      </w:r>
+      <w:r>
+        <w:rPr>
+          <w:rFonts w:asciiTheme="minorHAnsi" w:hAnsiTheme="minorHAnsi" w:cstheme="minorHAnsi"/>
+          <w:szCs w:val="22"/>
+        </w:rPr>
+        <w:t xml:space="preserve"> car l’accélération possible est plus importante</w:t>
+      </w:r>
+      <w:r>
+        <w:rPr>
+          <w:rFonts w:asciiTheme="minorHAnsi" w:hAnsiTheme="minorHAnsi" w:cstheme="minorHAnsi"/>
+          <w:szCs w:val="22"/>
+        </w:rPr>
+        <w:t xml:space="preserve">). </w:t>
+      </w:r>
+    </w:p>
+    <w:p>
+      <w:pPr>
+        <w:jc w:val="both"/>
+        <w:rPr>
+          <w:rFonts w:asciiTheme="minorHAnsi" w:hAnsiTheme="minorHAnsi" w:cstheme="minorHAnsi"/>
+          <w:szCs w:val="22"/>
+        </w:rPr>
+      </w:pPr>
+    </w:p>
+    <w:p>
+      <w:pPr>
+        <w:ind w:firstLine="709"/>
+        <w:jc w:val="both"/>
+        <w:rPr>
+          <w:rFonts w:asciiTheme="minorHAnsi" w:hAnsiTheme="minorHAnsi" w:cstheme="minorHAnsi"/>
+          <w:szCs w:val="22"/>
+        </w:rPr>
+      </w:pPr>
+      <w:r>
+        <w:rPr>
+          <w:rFonts w:asciiTheme="minorHAnsi" w:hAnsiTheme="minorHAnsi" w:cstheme="minorHAnsi"/>
+          <w:szCs w:val="22"/>
+        </w:rPr>
+        <w:t>Nous pouvons alors, grâce à l’implémentation des 2 modèles d’accélération, calculer les vitesses des avions sur des segments de parcours en distinguant le cas des avions avec moteurs électriques et ceux utilisant leurs réacteurs.</w:t>
+      </w:r>
+    </w:p>
+    <w:p>
+      <w:pPr>
+        <w:jc w:val="both"/>
+        <w:rPr>
+          <w:rFonts w:asciiTheme="minorHAnsi" w:hAnsiTheme="minorHAnsi" w:cstheme="minorHAnsi"/>
+          <w:szCs w:val="22"/>
+        </w:rPr>
+      </w:pPr>
+    </w:p>
+    <w:p>
+      <w:pPr>
+        <w:jc w:val="both"/>
+        <w:rPr>
+          <w:rFonts w:asciiTheme="minorHAnsi" w:hAnsiTheme="minorHAnsi" w:cstheme="minorHAnsi"/>
+          <w:color w:val="FF0000"/>
+          <w:szCs w:val="22"/>
+        </w:rPr>
+      </w:pPr>
+      <w:r>
+        <w:rPr>
+          <w:rFonts w:asciiTheme="minorHAnsi" w:hAnsiTheme="minorHAnsi" w:cstheme="minorHAnsi"/>
+          <w:color w:val="FF0000"/>
+          <w:szCs w:val="22"/>
+        </w:rPr>
+        <w:t>// Détail du modèle d’accélération //</w:t>
+      </w:r>
+    </w:p>
+    <w:p>
+      <w:pPr>
+        <w:pStyle w:val="Titre2"/>
+      </w:pPr>
+      <w:r>
+        <w:tab/>
+      </w:r>
+      <w:bookmarkStart w:id="7" w:name="_Toc532550446"/>
+      <w:r>
+        <w:t xml:space="preserve">2/ </w:t>
+      </w:r>
+      <w:r>
+        <w:t>C</w:t>
+      </w:r>
+      <w:r>
+        <w:t xml:space="preserve">alcul des </w:t>
+      </w:r>
+      <w:r>
+        <w:t xml:space="preserve">nouvelles </w:t>
+      </w:r>
+      <w:r>
+        <w:t>trajectoires en fonction du modèle d'accélération</w:t>
+      </w:r>
+      <w:bookmarkEnd w:id="7"/>
+    </w:p>
+    <w:p>
+      <w:pPr>
+        <w:rPr>
+          <w:rFonts w:asciiTheme="minorHAnsi" w:hAnsiTheme="minorHAnsi" w:cstheme="minorHAnsi"/>
+          <w:sz w:val="22"/>
+          <w:szCs w:val="22"/>
+        </w:rPr>
+      </w:pPr>
+    </w:p>
+    <w:p>
+      <w:pPr>
+        <w:ind w:firstLine="709"/>
+        <w:jc w:val="both"/>
+        <w:rPr>
+          <w:rFonts w:asciiTheme="minorHAnsi" w:hAnsiTheme="minorHAnsi" w:cstheme="minorHAnsi"/>
+          <w:szCs w:val="22"/>
+        </w:rPr>
+      </w:pPr>
+      <w:r>
+        <w:rPr>
+          <w:rFonts w:asciiTheme="minorHAnsi" w:hAnsiTheme="minorHAnsi" w:cstheme="minorHAnsi"/>
+          <w:szCs w:val="22"/>
+        </w:rPr>
+        <w:t>Nous sommes donc à un stade où nous possédons des points, avec altitude, qui forment une trajectoire et un modèle 3d de notre aéroport. Il faut donc adapter notre trajectoire pour qu’elle suive au mieux les différents plans, définis par des triangles, de notre aéroport.</w:t>
+      </w:r>
+      <w:r>
+        <w:rPr>
+          <w:rFonts w:asciiTheme="minorHAnsi" w:hAnsiTheme="minorHAnsi" w:cstheme="minorHAnsi"/>
+          <w:szCs w:val="22"/>
+        </w:rPr>
+        <w:t xml:space="preserve"> C’est pourquoi, il a fallu vérifier que 2 points consécutifs appartenaient au même triangle. </w:t>
+      </w:r>
+      <w:r>
+        <w:rPr>
+          <w:rFonts w:asciiTheme="minorHAnsi" w:hAnsiTheme="minorHAnsi" w:cstheme="minorHAnsi"/>
+          <w:szCs w:val="22"/>
+        </w:rPr>
+        <w:t xml:space="preserve">En effet, le but est que la nouvelle trajectoire de l’avion colle au mieux à la modélisation 3d de l’aéroport et cela passe par suivre les différents plans de notre modélisation. </w:t>
+      </w:r>
+      <w:r>
+        <w:rPr>
+          <w:rFonts w:asciiTheme="minorHAnsi" w:hAnsiTheme="minorHAnsi" w:cstheme="minorHAnsi"/>
+          <w:szCs w:val="22"/>
+        </w:rPr>
+        <w:t>Ainsi, en calculant des points d’intersection entre les différents triangles et nos segments composant la trajectoire d’un avion, on peut récupérer une liste de points conformes à nos attentes. Cette liste constitue notre nouvelle trajectoire qui est sensible à la modélisation 3d de notre aéroport.</w:t>
+      </w:r>
+      <w:r>
+        <w:rPr>
+          <w:rFonts w:asciiTheme="minorHAnsi" w:hAnsiTheme="minorHAnsi" w:cstheme="minorHAnsi"/>
+          <w:szCs w:val="22"/>
+        </w:rPr>
+        <w:t xml:space="preserve"> </w:t>
+      </w:r>
+    </w:p>
+    <w:p>
+      <w:pPr>
+        <w:jc w:val="both"/>
+        <w:rPr>
+          <w:rFonts w:asciiTheme="minorHAnsi" w:hAnsiTheme="minorHAnsi" w:cstheme="minorHAnsi"/>
+          <w:szCs w:val="22"/>
+        </w:rPr>
+      </w:pPr>
+    </w:p>
+    <w:p>
+      <w:pPr>
+        <w:ind w:firstLine="709"/>
+        <w:jc w:val="both"/>
+        <w:rPr>
+          <w:rFonts w:asciiTheme="minorHAnsi" w:hAnsiTheme="minorHAnsi" w:cstheme="minorHAnsi"/>
+          <w:szCs w:val="22"/>
+        </w:rPr>
+      </w:pPr>
+      <w:r>
+        <w:rPr>
+          <w:rFonts w:asciiTheme="minorHAnsi" w:hAnsiTheme="minorHAnsi" w:cstheme="minorHAnsi"/>
+          <w:szCs w:val="22"/>
+        </w:rPr>
+        <w:t xml:space="preserve">Néanmoins, même si cette idée semblait prometteuse, nous sommes confrontés à un problème de taille : comment conserver un pas de temps exploitable pour gérer la visualisation graphique mais également la gestion de conflits ? </w:t>
+      </w:r>
+    </w:p>
+    <w:p>
+      <w:pPr>
+        <w:jc w:val="both"/>
+        <w:rPr>
+          <w:rFonts w:asciiTheme="minorHAnsi" w:hAnsiTheme="minorHAnsi" w:cstheme="minorHAnsi"/>
+          <w:szCs w:val="22"/>
+        </w:rPr>
+      </w:pPr>
+      <w:r>
+        <w:rPr>
+          <w:rFonts w:asciiTheme="minorHAnsi" w:hAnsiTheme="minorHAnsi" w:cstheme="minorHAnsi"/>
+          <w:szCs w:val="22"/>
+        </w:rPr>
+        <w:t>Impossible de le faire simplement de cette manière… C’est pourquoi nous avons repris entièrement le calcul de la nouvelle trajectoire en imposant un pas de temps fixe. Désormais, en conservant la même base de recherche, nous calculons le temps que nous prend le parcours d’une distance entre 2 points d’un même triangle et si ce temps est supérieur au pas de temps T, on cherche le point situé sur le segment défini et à une distance correspondant à ce pas de temps T et on l’ajoute à la nouvelle trajectoire.</w:t>
+      </w:r>
+    </w:p>
+    <w:p>
+      <w:pPr>
+        <w:jc w:val="both"/>
+        <w:rPr>
+          <w:rFonts w:asciiTheme="minorHAnsi" w:hAnsiTheme="minorHAnsi" w:cstheme="minorHAnsi"/>
+          <w:szCs w:val="22"/>
+        </w:rPr>
+      </w:pPr>
+    </w:p>
+    <w:p>
+      <w:pPr>
+        <w:jc w:val="both"/>
+        <w:rPr>
+          <w:rFonts w:asciiTheme="minorHAnsi" w:hAnsiTheme="minorHAnsi" w:cstheme="minorHAnsi"/>
+          <w:szCs w:val="22"/>
+        </w:rPr>
+      </w:pPr>
+      <w:r>
+        <w:rPr>
+          <w:rFonts w:asciiTheme="minorHAnsi" w:hAnsiTheme="minorHAnsi" w:cstheme="minorHAnsi"/>
+          <w:szCs w:val="22"/>
+        </w:rPr>
+        <w:t>Ainsi nous obtenons une nouvelle trajectoire, pour un avion avec moteur électrique, qui est constituée de points à pas de temps fixe, ce qui sera aisé pour les afficher à l’écran pour la simulation et pour résoudre d’éventuels conflits par la suite.</w:t>
+      </w:r>
+    </w:p>
+    <w:p>
+      <w:pPr>
+        <w:jc w:val="both"/>
+        <w:rPr>
+          <w:rFonts w:asciiTheme="minorHAnsi" w:hAnsiTheme="minorHAnsi" w:cstheme="minorHAnsi"/>
+          <w:szCs w:val="22"/>
+        </w:rPr>
+      </w:pPr>
+    </w:p>
+    <w:p>
+      <w:pPr>
+        <w:pStyle w:val="Titre2"/>
+        <w:jc w:val="both"/>
+        <w:rPr>
+          <w:sz w:val="28"/>
+        </w:rPr>
+      </w:pPr>
+      <w:r>
+        <w:tab/>
+      </w:r>
+      <w:bookmarkStart w:id="8" w:name="_Toc532550447"/>
+      <w:r>
+        <w:rPr>
+          <w:sz w:val="28"/>
+        </w:rPr>
+        <w:t>3/ Mesure et comparaison des temps de roulage</w:t>
+      </w:r>
+      <w:bookmarkEnd w:id="8"/>
+    </w:p>
+    <w:p>
+      <w:pPr>
+        <w:rPr>
+          <w:rFonts w:asciiTheme="minorHAnsi" w:hAnsiTheme="minorHAnsi" w:cstheme="minorHAnsi"/>
+          <w:szCs w:val="22"/>
+        </w:rPr>
+      </w:pPr>
+    </w:p>
+    <w:p>
+      <w:pPr>
+        <w:ind w:firstLine="709"/>
+        <w:jc w:val="both"/>
+        <w:rPr>
+          <w:rFonts w:asciiTheme="minorHAnsi" w:hAnsiTheme="minorHAnsi" w:cstheme="minorHAnsi"/>
+          <w:szCs w:val="22"/>
+        </w:rPr>
+      </w:pPr>
+      <w:r>
+        <w:rPr>
+          <w:rFonts w:asciiTheme="minorHAnsi" w:hAnsiTheme="minorHAnsi" w:cstheme="minorHAnsi"/>
+          <w:szCs w:val="22"/>
+        </w:rPr>
+        <w:t xml:space="preserve">Grâce aux étapes précédentes, </w:t>
+      </w:r>
+      <w:r>
+        <w:rPr>
+          <w:rFonts w:asciiTheme="minorHAnsi" w:hAnsiTheme="minorHAnsi" w:cstheme="minorHAnsi"/>
+          <w:szCs w:val="22"/>
+        </w:rPr>
+        <w:t>nous possédons pour chaque avions 2 trajectoires : celle initiale avec les moteurs habituels et celle calculée avec les moteurs électriques. De plus nous savons que la première à un pas de temps fixe de 5s et la seconde le pas de temps que nous avons choisi. Il est, donc, aisé de calculer les temps totaux que prennent chacune des trajectoires ([nombre de points – 1] * pas de temps).</w:t>
+      </w:r>
+    </w:p>
+    <w:p>
+      <w:pPr>
+        <w:rPr>
+          <w:rFonts w:asciiTheme="minorHAnsi" w:hAnsiTheme="minorHAnsi" w:cstheme="minorHAnsi"/>
+          <w:szCs w:val="22"/>
+        </w:rPr>
+      </w:pPr>
+      <w:r>
+        <w:rPr>
+          <w:rFonts w:asciiTheme="minorHAnsi" w:hAnsiTheme="minorHAnsi" w:cstheme="minorHAnsi"/>
+          <w:szCs w:val="22"/>
+        </w:rPr>
+        <w:t>Graphiquement, grâce à l’interface on peut également visualiser les 2 trajectoires et voir laquelle est la plus rapide.</w:t>
+      </w:r>
+    </w:p>
+    <w:p>
+      <w:pPr>
+        <w:jc w:val="both"/>
+        <w:rPr>
+          <w:rFonts w:asciiTheme="minorHAnsi" w:hAnsiTheme="minorHAnsi" w:cstheme="minorHAnsi"/>
+          <w:szCs w:val="22"/>
+        </w:rPr>
+      </w:pPr>
+      <w:r>
+        <w:rPr>
+          <w:rFonts w:asciiTheme="minorHAnsi" w:hAnsiTheme="minorHAnsi" w:cstheme="minorHAnsi"/>
+          <w:szCs w:val="22"/>
+        </w:rPr>
+        <w:t>Certains paramètres sont également à prendre en compte : un avion avec des moteurs normaux perdra du temps lors de la sortie de sa place de parking tandis que celui possédant un moteur électrique pourra partir directement (pas de camion pour l’aider à sortir)</w:t>
+      </w:r>
+      <w:r>
+        <w:rPr>
+          <w:rFonts w:asciiTheme="minorHAnsi" w:hAnsiTheme="minorHAnsi" w:cstheme="minorHAnsi"/>
+          <w:szCs w:val="22"/>
+        </w:rPr>
+        <w:t>.</w:t>
+      </w:r>
+    </w:p>
+    <w:p>
+      <w:pPr>
+        <w:jc w:val="both"/>
+        <w:rPr>
+          <w:rFonts w:asciiTheme="minorHAnsi" w:hAnsiTheme="minorHAnsi" w:cstheme="minorHAnsi"/>
+          <w:szCs w:val="22"/>
+        </w:rPr>
+      </w:pPr>
+    </w:p>
+    <w:p>
+      <w:pPr>
+        <w:jc w:val="both"/>
+        <w:rPr>
+          <w:rFonts w:asciiTheme="minorHAnsi" w:hAnsiTheme="minorHAnsi" w:cstheme="minorHAnsi"/>
+          <w:color w:val="00B050"/>
+          <w:szCs w:val="22"/>
+        </w:rPr>
+      </w:pPr>
+      <w:r>
+        <w:rPr>
+          <w:rFonts w:asciiTheme="minorHAnsi" w:hAnsiTheme="minorHAnsi" w:cstheme="minorHAnsi"/>
+          <w:color w:val="00B050"/>
+          <w:szCs w:val="22"/>
+        </w:rPr>
+        <w:t>//explication résultats</w:t>
+      </w:r>
+    </w:p>
+    <w:p>
+      <w:pPr>
+        <w:jc w:val="both"/>
+        <w:rPr>
+          <w:rFonts w:asciiTheme="minorHAnsi" w:hAnsiTheme="minorHAnsi" w:cstheme="minorHAnsi"/>
+          <w:color w:val="00B050"/>
+          <w:szCs w:val="22"/>
+        </w:rPr>
+      </w:pPr>
+      <w:r>
+        <w:rPr>
+          <w:rFonts w:asciiTheme="minorHAnsi" w:hAnsiTheme="minorHAnsi" w:cstheme="minorHAnsi"/>
+          <w:color w:val="00B050"/>
+          <w:szCs w:val="22"/>
+        </w:rPr>
+        <w:t>//explication résultats</w:t>
+      </w:r>
+    </w:p>
+    <w:p>
+      <w:pPr>
+        <w:jc w:val="both"/>
+        <w:rPr>
+          <w:rFonts w:asciiTheme="minorHAnsi" w:hAnsiTheme="minorHAnsi" w:cstheme="minorHAnsi"/>
+          <w:color w:val="00B050"/>
+          <w:szCs w:val="22"/>
+        </w:rPr>
+      </w:pPr>
+      <w:r>
+        <w:rPr>
+          <w:rFonts w:asciiTheme="minorHAnsi" w:hAnsiTheme="minorHAnsi" w:cstheme="minorHAnsi"/>
+          <w:color w:val="00B050"/>
+          <w:szCs w:val="22"/>
+        </w:rPr>
+        <w:t>//explication résultats</w:t>
+      </w:r>
+    </w:p>
+    <w:p>
+      <w:pPr>
+        <w:jc w:val="both"/>
+        <w:rPr>
+          <w:rFonts w:asciiTheme="minorHAnsi" w:hAnsiTheme="minorHAnsi" w:cstheme="minorHAnsi"/>
+          <w:color w:val="00B050"/>
+          <w:szCs w:val="22"/>
+        </w:rPr>
+      </w:pPr>
+      <w:r>
+        <w:rPr>
+          <w:rFonts w:asciiTheme="minorHAnsi" w:hAnsiTheme="minorHAnsi" w:cstheme="minorHAnsi"/>
+          <w:color w:val="00B050"/>
+          <w:szCs w:val="22"/>
+        </w:rPr>
+        <w:t>//explication résultats</w:t>
+      </w:r>
+    </w:p>
+    <w:p>
+      <w:pPr>
+        <w:jc w:val="both"/>
+        <w:rPr>
+          <w:rFonts w:asciiTheme="minorHAnsi" w:hAnsiTheme="minorHAnsi" w:cstheme="minorHAnsi"/>
+          <w:color w:val="00B050"/>
+          <w:szCs w:val="22"/>
+        </w:rPr>
+      </w:pPr>
+      <w:r>
+        <w:rPr>
+          <w:rFonts w:asciiTheme="minorHAnsi" w:hAnsiTheme="minorHAnsi" w:cstheme="minorHAnsi"/>
+          <w:color w:val="00B050"/>
+          <w:szCs w:val="22"/>
+        </w:rPr>
+        <w:t>//explication résultats</w:t>
+      </w:r>
+    </w:p>
+    <w:p>
+      <w:pPr>
+        <w:jc w:val="both"/>
+        <w:rPr>
+          <w:rFonts w:asciiTheme="minorHAnsi" w:hAnsiTheme="minorHAnsi" w:cstheme="minorHAnsi"/>
+          <w:color w:val="00B050"/>
+          <w:szCs w:val="22"/>
+        </w:rPr>
+      </w:pPr>
+      <w:r>
+        <w:rPr>
+          <w:rFonts w:asciiTheme="minorHAnsi" w:hAnsiTheme="minorHAnsi" w:cstheme="minorHAnsi"/>
+          <w:color w:val="00B050"/>
+          <w:szCs w:val="22"/>
+        </w:rPr>
+        <w:t>//explication résultats</w:t>
+      </w:r>
+      <w:r>
+        <w:rPr>
+          <w:rFonts w:asciiTheme="minorHAnsi" w:hAnsiTheme="minorHAnsi" w:cstheme="minorHAnsi"/>
+          <w:color w:val="00B050"/>
+          <w:szCs w:val="22"/>
+        </w:rPr>
+        <w:t xml:space="preserve"> -&gt; tableau comparatif ?</w:t>
+      </w:r>
+    </w:p>
+    <w:p>
+      <w:pPr>
+        <w:pStyle w:val="Titre1"/>
+        <w:rPr>
+          <w:sz w:val="32"/>
+        </w:rPr>
+      </w:pPr>
+      <w:bookmarkStart w:id="9" w:name="_Toc532550448"/>
+      <w:r>
         <w:lastRenderedPageBreak/>
-        <w:t xml:space="preserve">Nous avons précédemment réussi à déterminer l’équation de tous les triangles formant </w:t>
-      </w:r>
-      <w:r>
-        <w:rPr>
-          <w:rFonts w:asciiTheme="minorHAnsi" w:hAnsiTheme="minorHAnsi" w:cstheme="minorHAnsi"/>
-          <w:szCs w:val="22"/>
-        </w:rPr>
-        <w:t>le secteur de l’aéroport. Il nous est  donc maintenant possible de déterminer l’altitude de tous les points de l’espace à l’aide de ces équations.</w:t>
-      </w:r>
-    </w:p>
-    <w:p>
-      <w:pPr>
-        <w:jc w:val="both"/>
-        <w:rPr>
-          <w:rFonts w:asciiTheme="minorHAnsi" w:hAnsiTheme="minorHAnsi" w:cstheme="minorHAnsi"/>
-          <w:szCs w:val="22"/>
-        </w:rPr>
-      </w:pPr>
-    </w:p>
-    <w:p>
-      <w:pPr>
-        <w:ind w:firstLine="709"/>
-        <w:jc w:val="both"/>
-        <w:rPr>
-          <w:rFonts w:asciiTheme="minorHAnsi" w:hAnsiTheme="minorHAnsi" w:cstheme="minorHAnsi"/>
-          <w:szCs w:val="22"/>
-        </w:rPr>
-      </w:pPr>
-      <w:r>
-        <w:rPr>
-          <w:rFonts w:asciiTheme="minorHAnsi" w:hAnsiTheme="minorHAnsi" w:cstheme="minorHAnsi"/>
-          <w:szCs w:val="22"/>
-        </w:rPr>
-        <w:t>Pour un point donné d’une trajectoire, s’il est prouvé comme appartenant à un triangle T (grâce au test décrit dans le point II/ 2/) d’équation</w:t>
-      </w:r>
-      <w:r>
-        <w:rPr>
-          <w:rFonts w:asciiTheme="minorHAnsi" w:hAnsiTheme="minorHAnsi" w:cstheme="minorHAnsi"/>
-          <w:szCs w:val="22"/>
-        </w:rPr>
-        <w:t xml:space="preserve"> z =</w:t>
-      </w:r>
-      <w:r>
-        <w:rPr>
-          <w:rFonts w:asciiTheme="minorHAnsi" w:hAnsiTheme="minorHAnsi" w:cstheme="minorHAnsi"/>
-          <w:szCs w:val="22"/>
-        </w:rPr>
-        <w:t xml:space="preserve"> a</w:t>
-      </w:r>
-      <w:r>
-        <w:rPr>
-          <w:rFonts w:asciiTheme="minorHAnsi" w:hAnsiTheme="minorHAnsi" w:cstheme="minorHAnsi"/>
-          <w:szCs w:val="22"/>
-        </w:rPr>
-        <w:t>*</w:t>
-      </w:r>
-      <w:r>
-        <w:rPr>
-          <w:rFonts w:asciiTheme="minorHAnsi" w:hAnsiTheme="minorHAnsi" w:cstheme="minorHAnsi"/>
-          <w:szCs w:val="22"/>
-        </w:rPr>
-        <w:t>x + b</w:t>
-      </w:r>
-      <w:r>
-        <w:rPr>
-          <w:rFonts w:asciiTheme="minorHAnsi" w:hAnsiTheme="minorHAnsi" w:cstheme="minorHAnsi"/>
-          <w:szCs w:val="22"/>
-        </w:rPr>
-        <w:t>*</w:t>
-      </w:r>
-      <w:r>
-        <w:rPr>
-          <w:rFonts w:asciiTheme="minorHAnsi" w:hAnsiTheme="minorHAnsi" w:cstheme="minorHAnsi"/>
-          <w:szCs w:val="22"/>
-        </w:rPr>
-        <w:t>y + c, alors il vérifie lui-même l’équation et il est donc aisé de déterminer sa coordonnée verticale</w:t>
-      </w:r>
-      <w:r>
-        <w:rPr>
-          <w:rFonts w:asciiTheme="minorHAnsi" w:hAnsiTheme="minorHAnsi" w:cstheme="minorHAnsi"/>
-          <w:szCs w:val="22"/>
-        </w:rPr>
-        <w:t xml:space="preserve"> en utilisant les coefficients a, b et c du triangle T et ses coordonnées x et y.</w:t>
-      </w:r>
-    </w:p>
-    <w:p>
-      <w:pPr>
-        <w:jc w:val="both"/>
-        <w:rPr>
-          <w:rFonts w:asciiTheme="minorHAnsi" w:hAnsiTheme="minorHAnsi" w:cstheme="minorHAnsi"/>
-          <w:szCs w:val="22"/>
-        </w:rPr>
-      </w:pPr>
-    </w:p>
-    <w:p>
-      <w:pPr>
-        <w:ind w:firstLine="709"/>
-        <w:jc w:val="both"/>
-        <w:rPr>
-          <w:rFonts w:asciiTheme="minorHAnsi" w:hAnsiTheme="minorHAnsi" w:cstheme="minorHAnsi"/>
-          <w:szCs w:val="22"/>
-        </w:rPr>
-      </w:pPr>
-      <w:r>
-        <w:rPr>
-          <w:rFonts w:asciiTheme="minorHAnsi" w:hAnsiTheme="minorHAnsi" w:cstheme="minorHAnsi"/>
-          <w:szCs w:val="22"/>
-        </w:rPr>
-        <w:t>Lorsque les z de tous les points de toutes les trajectoires ont été déterminées, on peut alors déterminer les pentes tout au long d’une trajectoire</w:t>
-      </w:r>
-      <w:r>
-        <w:rPr>
-          <w:rFonts w:asciiTheme="minorHAnsi" w:hAnsiTheme="minorHAnsi" w:cstheme="minorHAnsi"/>
-          <w:szCs w:val="22"/>
-        </w:rPr>
-        <w:t>.</w:t>
-      </w:r>
-      <w:r>
-        <w:rPr>
-          <w:rFonts w:asciiTheme="minorHAnsi" w:hAnsiTheme="minorHAnsi" w:cstheme="minorHAnsi"/>
-          <w:color w:val="FF0000"/>
-          <w:szCs w:val="22"/>
-        </w:rPr>
-        <w:t xml:space="preserve"> </w:t>
-      </w:r>
-      <w:r>
-        <w:rPr>
-          <w:rFonts w:asciiTheme="minorHAnsi" w:hAnsiTheme="minorHAnsi" w:cstheme="minorHAnsi"/>
-          <w:szCs w:val="22"/>
-        </w:rPr>
-        <w:t xml:space="preserve">Si 2 points appartiennent à un même triangle, </w:t>
-      </w:r>
-      <w:r>
-        <w:rPr>
-          <w:rFonts w:asciiTheme="minorHAnsi" w:hAnsiTheme="minorHAnsi" w:cstheme="minorHAnsi"/>
-          <w:szCs w:val="22"/>
-        </w:rPr>
-        <w:t xml:space="preserve">il suffit de </w:t>
-      </w:r>
-      <w:r>
-        <w:rPr>
-          <w:rFonts w:asciiTheme="minorHAnsi" w:hAnsiTheme="minorHAnsi" w:cstheme="minorHAnsi"/>
-          <w:szCs w:val="22"/>
-        </w:rPr>
-        <w:t xml:space="preserve">diviser la différence d’altitude entre les points par la distance entre ces 2 points pour obtenir un pourcentage de pente. Dans le cas où les 2 points n’appartiendraient pas au même triangle, il faudra trouver le ou les points d’intersection et calculer les pentes résultantes entre chaque point. En effet, le but est que la </w:t>
-      </w:r>
-      <w:r>
-        <w:rPr>
-          <w:rFonts w:asciiTheme="minorHAnsi" w:hAnsiTheme="minorHAnsi" w:cstheme="minorHAnsi"/>
-          <w:szCs w:val="22"/>
-        </w:rPr>
-        <w:t xml:space="preserve">nouvelle trajectoire de l’avion colle au mieux à la modélisation 3d de l’aéroport. </w:t>
-      </w:r>
-    </w:p>
-    <w:p>
-      <w:pPr>
-        <w:jc w:val="both"/>
-        <w:rPr>
-          <w:rFonts w:asciiTheme="minorHAnsi" w:hAnsiTheme="minorHAnsi" w:cstheme="minorHAnsi"/>
-          <w:szCs w:val="22"/>
-        </w:rPr>
-      </w:pPr>
-    </w:p>
-    <w:p>
-      <w:pPr>
-        <w:jc w:val="both"/>
-        <w:rPr>
-          <w:rFonts w:asciiTheme="minorHAnsi" w:hAnsiTheme="minorHAnsi" w:cstheme="minorHAnsi"/>
-          <w:color w:val="00B050"/>
-          <w:szCs w:val="22"/>
-        </w:rPr>
-      </w:pPr>
-      <w:r>
-        <w:rPr>
-          <w:rFonts w:asciiTheme="minorHAnsi" w:hAnsiTheme="minorHAnsi" w:cstheme="minorHAnsi"/>
-          <w:color w:val="00B050"/>
-          <w:szCs w:val="22"/>
-        </w:rPr>
-        <w:t xml:space="preserve">// pente.ml ?? Détermine la distance entre 2 points d’une trajectoire, mais pas la pente. Manque une fonction </w:t>
-      </w:r>
-      <w:proofErr w:type="gramStart"/>
-      <w:r>
-        <w:rPr>
-          <w:rFonts w:asciiTheme="minorHAnsi" w:hAnsiTheme="minorHAnsi" w:cstheme="minorHAnsi"/>
-          <w:color w:val="00B050"/>
-          <w:szCs w:val="22"/>
-        </w:rPr>
-        <w:t>pente(</w:t>
-      </w:r>
-      <w:proofErr w:type="gramEnd"/>
-      <w:r>
-        <w:rPr>
-          <w:rFonts w:asciiTheme="minorHAnsi" w:hAnsiTheme="minorHAnsi" w:cstheme="minorHAnsi"/>
-          <w:color w:val="00B050"/>
-          <w:szCs w:val="22"/>
-        </w:rPr>
-        <w:t xml:space="preserve">) qui calcule la pente = distance3D / </w:t>
-      </w:r>
-      <w:proofErr w:type="spellStart"/>
-      <w:r>
-        <w:rPr>
-          <w:rFonts w:asciiTheme="minorHAnsi" w:hAnsiTheme="minorHAnsi" w:cstheme="minorHAnsi"/>
-          <w:color w:val="00B050"/>
-          <w:szCs w:val="22"/>
-        </w:rPr>
-        <w:t>deltaZ</w:t>
-      </w:r>
-      <w:proofErr w:type="spellEnd"/>
-      <w:r>
-        <w:rPr>
-          <w:rFonts w:asciiTheme="minorHAnsi" w:hAnsiTheme="minorHAnsi" w:cstheme="minorHAnsi"/>
-          <w:color w:val="00B050"/>
-          <w:szCs w:val="22"/>
-        </w:rPr>
-        <w:t>) //</w:t>
-      </w:r>
-      <w:r>
-        <w:rPr>
-          <w:rFonts w:asciiTheme="minorHAnsi" w:hAnsiTheme="minorHAnsi" w:cstheme="minorHAnsi"/>
-          <w:szCs w:val="22"/>
-        </w:rPr>
-        <w:t>.</w:t>
-      </w:r>
-    </w:p>
-    <w:p>
-      <w:pPr>
-        <w:pStyle w:val="Titre1"/>
-        <w:jc w:val="both"/>
-      </w:pPr>
-      <w:bookmarkStart w:id="5" w:name="_Toc532550444"/>
-      <w:r>
-        <w:t>III/ Implémentation du modèle d'accélération</w:t>
-      </w:r>
-      <w:bookmarkEnd w:id="5"/>
-    </w:p>
-    <w:p>
-      <w:pPr>
-        <w:pStyle w:val="Titre2"/>
-        <w:jc w:val="both"/>
-      </w:pPr>
-      <w:r>
-        <w:tab/>
-      </w:r>
-      <w:bookmarkStart w:id="6" w:name="_Toc532550445"/>
-      <w:r>
-        <w:t xml:space="preserve">1/ Calcul du </w:t>
-      </w:r>
-      <w:r>
-        <w:rPr>
-          <w:sz w:val="28"/>
-        </w:rPr>
-        <w:t>modèle</w:t>
-      </w:r>
-      <w:r>
-        <w:t xml:space="preserve"> d’accélération</w:t>
-      </w:r>
-      <w:bookmarkEnd w:id="6"/>
-    </w:p>
-    <w:p>
-      <w:pPr>
-        <w:jc w:val="both"/>
-        <w:rPr>
-          <w:rFonts w:asciiTheme="minorHAnsi" w:hAnsiTheme="minorHAnsi" w:cstheme="minorHAnsi"/>
-          <w:szCs w:val="22"/>
-        </w:rPr>
-      </w:pPr>
-    </w:p>
-    <w:p>
-      <w:pPr>
-        <w:ind w:firstLine="709"/>
-        <w:jc w:val="both"/>
-        <w:rPr>
-          <w:rFonts w:asciiTheme="minorHAnsi" w:hAnsiTheme="minorHAnsi" w:cstheme="minorHAnsi"/>
-          <w:szCs w:val="22"/>
-        </w:rPr>
-      </w:pPr>
-      <w:r>
-        <w:rPr>
-          <w:rFonts w:asciiTheme="minorHAnsi" w:hAnsiTheme="minorHAnsi" w:cstheme="minorHAnsi"/>
-          <w:szCs w:val="22"/>
-        </w:rPr>
-        <w:t>Notre but étant de déterminer</w:t>
-      </w:r>
-      <w:r>
-        <w:rPr>
-          <w:rFonts w:asciiTheme="minorHAnsi" w:hAnsiTheme="minorHAnsi" w:cstheme="minorHAnsi"/>
-          <w:szCs w:val="22"/>
-        </w:rPr>
-        <w:t xml:space="preserve"> les éventuels retards que pourraient causer le système EGTS, il nous faut donc calculer les vitesses des avions avec un tel système et les comparer au système classique avec l’utilisation des réacteurs.</w:t>
-      </w:r>
-    </w:p>
-    <w:p>
-      <w:pPr>
-        <w:jc w:val="both"/>
-        <w:rPr>
-          <w:rFonts w:asciiTheme="minorHAnsi" w:hAnsiTheme="minorHAnsi" w:cstheme="minorHAnsi"/>
-          <w:szCs w:val="22"/>
-        </w:rPr>
-      </w:pPr>
-      <w:r>
-        <w:rPr>
-          <w:rFonts w:asciiTheme="minorHAnsi" w:hAnsiTheme="minorHAnsi" w:cstheme="minorHAnsi"/>
-          <w:szCs w:val="22"/>
-        </w:rPr>
-        <w:t>Nous avons donc calculé le modèle d’accélération, pour déterminer la vitesse 5 secondes plus tard à partir de la vitesse courante.</w:t>
-      </w:r>
-    </w:p>
-    <w:p>
-      <w:pPr>
-        <w:jc w:val="both"/>
-        <w:rPr>
-          <w:rFonts w:asciiTheme="minorHAnsi" w:hAnsiTheme="minorHAnsi" w:cstheme="minorHAnsi"/>
-          <w:szCs w:val="22"/>
-        </w:rPr>
-      </w:pPr>
-      <w:r>
-        <w:rPr>
-          <w:rFonts w:asciiTheme="minorHAnsi" w:hAnsiTheme="minorHAnsi" w:cstheme="minorHAnsi"/>
-          <w:szCs w:val="22"/>
-        </w:rPr>
-        <w:t xml:space="preserve">Pour le système classique, le modèle est simple : la vitesse augmente de 0.9 </w:t>
-      </w:r>
-      <w:r>
-        <w:rPr>
-          <w:rFonts w:asciiTheme="minorHAnsi" w:hAnsiTheme="minorHAnsi" w:cstheme="minorHAnsi"/>
-          <w:color w:val="FF0000"/>
-          <w:szCs w:val="22"/>
-        </w:rPr>
-        <w:t>(0.9 quoi ???)</w:t>
-      </w:r>
-      <w:r>
-        <w:rPr>
-          <w:rFonts w:asciiTheme="minorHAnsi" w:hAnsiTheme="minorHAnsi" w:cstheme="minorHAnsi"/>
-          <w:szCs w:val="22"/>
-        </w:rPr>
-        <w:t xml:space="preserve"> </w:t>
-      </w:r>
-      <w:r>
-        <w:rPr>
-          <w:rFonts w:asciiTheme="minorHAnsi" w:hAnsiTheme="minorHAnsi" w:cstheme="minorHAnsi"/>
-          <w:szCs w:val="22"/>
-        </w:rPr>
-        <w:t>toutes les 5 secondes.</w:t>
-      </w:r>
-    </w:p>
-    <w:p>
-      <w:pPr>
-        <w:jc w:val="both"/>
-        <w:rPr>
-          <w:rFonts w:asciiTheme="minorHAnsi" w:hAnsiTheme="minorHAnsi" w:cstheme="minorHAnsi"/>
-          <w:szCs w:val="22"/>
-        </w:rPr>
-      </w:pPr>
-      <w:r>
-        <w:rPr>
-          <w:rFonts w:asciiTheme="minorHAnsi" w:hAnsiTheme="minorHAnsi" w:cstheme="minorHAnsi"/>
-          <w:szCs w:val="22"/>
-        </w:rPr>
-        <w:t xml:space="preserve">Pour le système EGTS, le modèle est plus complexe : la vitesse </w:t>
-      </w:r>
-      <w:r>
-        <w:rPr>
-          <w:rFonts w:asciiTheme="minorHAnsi" w:hAnsiTheme="minorHAnsi" w:cstheme="minorHAnsi"/>
-          <w:szCs w:val="22"/>
-        </w:rPr>
-        <w:t xml:space="preserve">dans 5 secondes </w:t>
-      </w:r>
-      <w:r>
-        <w:rPr>
-          <w:rFonts w:asciiTheme="minorHAnsi" w:hAnsiTheme="minorHAnsi" w:cstheme="minorHAnsi"/>
-          <w:szCs w:val="22"/>
-        </w:rPr>
-        <w:t xml:space="preserve">(V_5) </w:t>
-      </w:r>
-      <w:r>
-        <w:rPr>
-          <w:rFonts w:asciiTheme="minorHAnsi" w:hAnsiTheme="minorHAnsi" w:cstheme="minorHAnsi"/>
-          <w:szCs w:val="22"/>
-        </w:rPr>
-        <w:t>dépend de la vitesse courante</w:t>
-      </w:r>
-      <w:r>
-        <w:rPr>
-          <w:rFonts w:asciiTheme="minorHAnsi" w:hAnsiTheme="minorHAnsi" w:cstheme="minorHAnsi"/>
-          <w:szCs w:val="22"/>
-        </w:rPr>
-        <w:t xml:space="preserve"> (V)</w:t>
-      </w:r>
-      <w:r>
-        <w:rPr>
-          <w:rFonts w:asciiTheme="minorHAnsi" w:hAnsiTheme="minorHAnsi" w:cstheme="minorHAnsi"/>
-          <w:szCs w:val="22"/>
-        </w:rPr>
-        <w:t xml:space="preserve">, mais aussi de la masse </w:t>
-      </w:r>
-      <w:r>
-        <w:rPr>
-          <w:rFonts w:asciiTheme="minorHAnsi" w:hAnsiTheme="minorHAnsi" w:cstheme="minorHAnsi"/>
-          <w:szCs w:val="22"/>
-        </w:rPr>
-        <w:t xml:space="preserve">(M) </w:t>
-      </w:r>
-      <w:r>
-        <w:rPr>
-          <w:rFonts w:asciiTheme="minorHAnsi" w:hAnsiTheme="minorHAnsi" w:cstheme="minorHAnsi"/>
-          <w:szCs w:val="22"/>
-        </w:rPr>
-        <w:t>de l’avion et de la pente du terrain</w:t>
-      </w:r>
-      <w:r>
-        <w:rPr>
-          <w:rFonts w:asciiTheme="minorHAnsi" w:hAnsiTheme="minorHAnsi" w:cstheme="minorHAnsi"/>
-          <w:szCs w:val="22"/>
-        </w:rPr>
-        <w:t xml:space="preserve"> et bien entendu des capacités du moteur é</w:t>
-      </w:r>
-      <w:r>
-        <w:rPr>
-          <w:rFonts w:asciiTheme="minorHAnsi" w:hAnsiTheme="minorHAnsi" w:cstheme="minorHAnsi"/>
-          <w:szCs w:val="22"/>
-        </w:rPr>
-        <w:t>l</w:t>
-      </w:r>
-      <w:r>
-        <w:rPr>
-          <w:rFonts w:asciiTheme="minorHAnsi" w:hAnsiTheme="minorHAnsi" w:cstheme="minorHAnsi"/>
-          <w:szCs w:val="22"/>
-        </w:rPr>
-        <w:t>ectriques</w:t>
-      </w:r>
-      <w:r>
-        <w:rPr>
-          <w:rFonts w:asciiTheme="minorHAnsi" w:hAnsiTheme="minorHAnsi" w:cstheme="minorHAnsi"/>
-          <w:szCs w:val="22"/>
-        </w:rPr>
-        <w:t>.</w:t>
-      </w:r>
-    </w:p>
-    <w:p>
-      <w:pPr>
-        <w:jc w:val="both"/>
-        <w:rPr>
-          <w:rFonts w:asciiTheme="minorHAnsi" w:hAnsiTheme="minorHAnsi" w:cstheme="minorHAnsi"/>
-          <w:szCs w:val="22"/>
-        </w:rPr>
-      </w:pPr>
-    </w:p>
-    <w:p>
-      <w:pPr>
-        <w:jc w:val="both"/>
-        <w:rPr>
-          <w:rFonts w:asciiTheme="minorHAnsi" w:hAnsiTheme="minorHAnsi" w:cstheme="minorHAnsi"/>
-          <w:szCs w:val="22"/>
-        </w:rPr>
-      </w:pPr>
-    </w:p>
-    <w:p>
-      <w:pPr>
-        <w:jc w:val="both"/>
-        <w:rPr>
-          <w:rFonts w:asciiTheme="minorHAnsi" w:hAnsiTheme="minorHAnsi" w:cstheme="minorHAnsi"/>
-          <w:color w:val="FF0000"/>
-          <w:szCs w:val="22"/>
-        </w:rPr>
-      </w:pPr>
-      <w:r>
-        <w:rPr>
-          <w:rFonts w:asciiTheme="minorHAnsi" w:hAnsiTheme="minorHAnsi" w:cstheme="minorHAnsi"/>
-          <w:color w:val="FF0000"/>
-          <w:szCs w:val="22"/>
-        </w:rPr>
-        <w:t>// Détail du modèle d’accélération //</w:t>
-      </w:r>
-    </w:p>
-    <w:p>
-      <w:pPr>
-        <w:jc w:val="both"/>
-        <w:rPr>
-          <w:rFonts w:asciiTheme="minorHAnsi" w:hAnsiTheme="minorHAnsi" w:cstheme="minorHAnsi"/>
-          <w:color w:val="FF0000"/>
-          <w:szCs w:val="22"/>
-        </w:rPr>
-      </w:pPr>
-    </w:p>
-    <w:p>
-      <w:pPr>
-        <w:pStyle w:val="Titre2"/>
-      </w:pPr>
-      <w:r>
-        <w:tab/>
-      </w:r>
-      <w:bookmarkStart w:id="7" w:name="_Toc532550446"/>
-      <w:r>
-        <w:t xml:space="preserve">2/ </w:t>
-      </w:r>
-      <w:r>
-        <w:t>C</w:t>
-      </w:r>
-      <w:r>
-        <w:t xml:space="preserve">alcul des </w:t>
-      </w:r>
-      <w:r>
-        <w:t xml:space="preserve">nouvelles </w:t>
-      </w:r>
-      <w:r>
-        <w:t>trajectoires en fonction du modèle d'accélération</w:t>
-      </w:r>
-      <w:bookmarkEnd w:id="7"/>
-    </w:p>
-    <w:p>
-      <w:pPr>
-        <w:rPr>
-          <w:rFonts w:asciiTheme="minorHAnsi" w:hAnsiTheme="minorHAnsi" w:cstheme="minorHAnsi"/>
-          <w:sz w:val="22"/>
-          <w:szCs w:val="22"/>
-        </w:rPr>
-      </w:pPr>
-    </w:p>
-    <w:p>
-      <w:pPr>
-        <w:ind w:firstLine="709"/>
-        <w:jc w:val="both"/>
-        <w:rPr>
-          <w:rFonts w:asciiTheme="minorHAnsi" w:hAnsiTheme="minorHAnsi" w:cstheme="minorHAnsi"/>
-          <w:szCs w:val="22"/>
-        </w:rPr>
-      </w:pPr>
-      <w:r>
-        <w:rPr>
-          <w:rFonts w:asciiTheme="minorHAnsi" w:hAnsiTheme="minorHAnsi" w:cstheme="minorHAnsi"/>
-          <w:szCs w:val="22"/>
-        </w:rPr>
-        <w:t>Nous sommes donc à un stade où nous possédons des points, avec altitude, qui forment une trajectoire et un modèle 3d de notre aéroport. Il faut donc adapter notre trajectoire pour qu’elle suive au mieux les différents plans, définis par des triangles, de notre aéroport.</w:t>
-      </w:r>
-      <w:r>
-        <w:rPr>
-          <w:rFonts w:asciiTheme="minorHAnsi" w:hAnsiTheme="minorHAnsi" w:cstheme="minorHAnsi"/>
-          <w:szCs w:val="22"/>
-        </w:rPr>
-        <w:t xml:space="preserve"> C’est pourquoi, il a fallu vérifier que 2 points consécutifs appartenaient au même triangle. </w:t>
-      </w:r>
-      <w:r>
-        <w:rPr>
-          <w:rFonts w:asciiTheme="minorHAnsi" w:hAnsiTheme="minorHAnsi" w:cstheme="minorHAnsi"/>
-          <w:szCs w:val="22"/>
-        </w:rPr>
-        <w:t xml:space="preserve">En effet, le but est que la nouvelle trajectoire de l’avion colle au mieux à la modélisation 3d de l’aéroport et cela passe par suivre les différents plans de notre modélisation. </w:t>
-      </w:r>
-      <w:r>
-        <w:rPr>
-          <w:rFonts w:asciiTheme="minorHAnsi" w:hAnsiTheme="minorHAnsi" w:cstheme="minorHAnsi"/>
-          <w:szCs w:val="22"/>
-        </w:rPr>
-        <w:t xml:space="preserve">Ainsi, en calculant des points d’intersection entre les différents triangles et nos segments composant la trajectoire d’un avion, </w:t>
-      </w:r>
-      <w:r>
-        <w:rPr>
-          <w:rFonts w:asciiTheme="minorHAnsi" w:hAnsiTheme="minorHAnsi" w:cstheme="minorHAnsi"/>
-          <w:szCs w:val="22"/>
-        </w:rPr>
-        <w:lastRenderedPageBreak/>
-        <w:t>on peut récupérer une liste de points conformes à nos attentes. Cette liste constitue notre nouvelle trajectoire qui est sensible à la modélisation 3d de notre aéroport.</w:t>
-      </w:r>
-      <w:r>
-        <w:rPr>
-          <w:rFonts w:asciiTheme="minorHAnsi" w:hAnsiTheme="minorHAnsi" w:cstheme="minorHAnsi"/>
-          <w:szCs w:val="22"/>
-        </w:rPr>
-        <w:t xml:space="preserve"> </w:t>
-      </w:r>
-    </w:p>
-    <w:p>
-      <w:pPr>
-        <w:jc w:val="both"/>
-        <w:rPr>
-          <w:rFonts w:asciiTheme="minorHAnsi" w:hAnsiTheme="minorHAnsi" w:cstheme="minorHAnsi"/>
-          <w:szCs w:val="22"/>
-        </w:rPr>
-      </w:pPr>
-    </w:p>
-    <w:p>
-      <w:pPr>
-        <w:ind w:firstLine="709"/>
-        <w:jc w:val="both"/>
-        <w:rPr>
-          <w:rFonts w:asciiTheme="minorHAnsi" w:hAnsiTheme="minorHAnsi" w:cstheme="minorHAnsi"/>
-          <w:szCs w:val="22"/>
-        </w:rPr>
-      </w:pPr>
-      <w:r>
-        <w:rPr>
-          <w:rFonts w:asciiTheme="minorHAnsi" w:hAnsiTheme="minorHAnsi" w:cstheme="minorHAnsi"/>
-          <w:szCs w:val="22"/>
-        </w:rPr>
-        <w:t>Néanmoins, même si cette idée semblait prometteuse, nous sommes confrontés à un problème de taille : comment conserver un pas de temps exploitable pour gérer la visualisation graphique mais également la gestion de conflits ? Impossible de le faire simplement de cette manière… C’est pourquoi nous avons repris entièrement le calcul de la nouvelle trajectoire en imposant un pas de temps fixe. Désormais, en conservant la même base de recherche, nous calculons le temps que nous prend le parcours d’une distance entre 2 points d’un même triangle et si ce temps est supérieur au pas de temps T, on cherche le point situé sur le segment défini et à une distance correspondant à ce pas de temps T et on l’ajoute à la nouvelle trajectoire.</w:t>
-      </w:r>
-    </w:p>
-    <w:p>
-      <w:pPr>
-        <w:ind w:firstLine="709"/>
-        <w:jc w:val="both"/>
-        <w:rPr>
-          <w:rFonts w:asciiTheme="minorHAnsi" w:hAnsiTheme="minorHAnsi" w:cstheme="minorHAnsi"/>
-          <w:szCs w:val="22"/>
-        </w:rPr>
-      </w:pPr>
-    </w:p>
-    <w:p>
-      <w:pPr>
-        <w:pStyle w:val="Titre2"/>
-        <w:jc w:val="both"/>
-        <w:rPr>
-          <w:sz w:val="28"/>
-        </w:rPr>
-      </w:pPr>
-      <w:r>
-        <w:tab/>
-      </w:r>
-      <w:bookmarkStart w:id="8" w:name="_Toc532550447"/>
-      <w:r>
-        <w:rPr>
-          <w:sz w:val="28"/>
-        </w:rPr>
-        <w:t>3/ Mesure et comparaison des temps de roulage</w:t>
-      </w:r>
-      <w:bookmarkEnd w:id="8"/>
-    </w:p>
-    <w:p>
-      <w:pPr>
-        <w:rPr>
-          <w:rFonts w:asciiTheme="minorHAnsi" w:hAnsiTheme="minorHAnsi" w:cstheme="minorHAnsi"/>
-          <w:szCs w:val="22"/>
-        </w:rPr>
-      </w:pPr>
-    </w:p>
-    <w:p>
-      <w:pPr>
-        <w:ind w:firstLine="709"/>
-        <w:jc w:val="both"/>
-        <w:rPr>
-          <w:rFonts w:asciiTheme="minorHAnsi" w:hAnsiTheme="minorHAnsi" w:cstheme="minorHAnsi"/>
-          <w:szCs w:val="22"/>
-        </w:rPr>
-      </w:pPr>
-      <w:r>
-        <w:rPr>
-          <w:rFonts w:asciiTheme="minorHAnsi" w:hAnsiTheme="minorHAnsi" w:cstheme="minorHAnsi"/>
-          <w:szCs w:val="22"/>
-        </w:rPr>
-        <w:t xml:space="preserve">Grâce aux étapes précédentes, </w:t>
-      </w:r>
-      <w:r>
-        <w:rPr>
-          <w:rFonts w:asciiTheme="minorHAnsi" w:hAnsiTheme="minorHAnsi" w:cstheme="minorHAnsi"/>
-          <w:szCs w:val="22"/>
-        </w:rPr>
-        <w:t>nous possédons pour chaque avions 2 trajectoires : celle initiale avec les moteurs habituels et celle calculée avec les moteurs électriques. De plus nous savons que la première à un pas de temps fixe de 5s et la seconde le pas de temps que nous avons choisi. Il est, donc, aisé de calculer les temps totaux que prennent chacune des trajectoires ([nombre de points – 1] * pas de temps).</w:t>
-      </w:r>
-    </w:p>
-    <w:p>
-      <w:pPr>
-        <w:rPr>
-          <w:rFonts w:asciiTheme="minorHAnsi" w:hAnsiTheme="minorHAnsi" w:cstheme="minorHAnsi"/>
-          <w:szCs w:val="22"/>
-        </w:rPr>
-      </w:pPr>
-      <w:r>
-        <w:rPr>
-          <w:rFonts w:asciiTheme="minorHAnsi" w:hAnsiTheme="minorHAnsi" w:cstheme="minorHAnsi"/>
-          <w:szCs w:val="22"/>
-        </w:rPr>
-        <w:t>Graphiquement, grâce à l’interface on peut également visualiser les 2 trajectoires et voir laquelle est la plus rapide.</w:t>
-      </w:r>
-    </w:p>
-    <w:p>
-      <w:pPr>
-        <w:jc w:val="both"/>
-        <w:rPr>
-          <w:rFonts w:asciiTheme="minorHAnsi" w:hAnsiTheme="minorHAnsi" w:cstheme="minorHAnsi"/>
-          <w:szCs w:val="22"/>
-        </w:rPr>
-      </w:pPr>
-      <w:r>
-        <w:rPr>
-          <w:rFonts w:asciiTheme="minorHAnsi" w:hAnsiTheme="minorHAnsi" w:cstheme="minorHAnsi"/>
-          <w:szCs w:val="22"/>
-        </w:rPr>
-        <w:t>Certains paramètres sont également à prendre en compte : un avion avec des moteurs normaux perdra du temps lors de la sortie de sa place de parking tandis que celui possédant un moteur électrique pourra partir directement (pas de camion pour l’aider à sortir)</w:t>
-      </w:r>
-      <w:r>
-        <w:rPr>
-          <w:rFonts w:asciiTheme="minorHAnsi" w:hAnsiTheme="minorHAnsi" w:cstheme="minorHAnsi"/>
-          <w:szCs w:val="22"/>
-        </w:rPr>
-        <w:t>.</w:t>
-      </w:r>
-    </w:p>
-    <w:p>
-      <w:pPr>
-        <w:jc w:val="both"/>
-        <w:rPr>
-          <w:rFonts w:asciiTheme="minorHAnsi" w:hAnsiTheme="minorHAnsi" w:cstheme="minorHAnsi"/>
-          <w:szCs w:val="22"/>
-        </w:rPr>
-      </w:pPr>
-    </w:p>
-    <w:p>
-      <w:pPr>
-        <w:jc w:val="both"/>
-        <w:rPr>
-          <w:rFonts w:asciiTheme="minorHAnsi" w:hAnsiTheme="minorHAnsi" w:cstheme="minorHAnsi"/>
-          <w:color w:val="00B050"/>
-          <w:szCs w:val="22"/>
-        </w:rPr>
-      </w:pPr>
-      <w:r>
-        <w:rPr>
-          <w:rFonts w:asciiTheme="minorHAnsi" w:hAnsiTheme="minorHAnsi" w:cstheme="minorHAnsi"/>
-          <w:color w:val="00B050"/>
-          <w:szCs w:val="22"/>
-        </w:rPr>
-        <w:t>//explication résultats</w:t>
-      </w:r>
-    </w:p>
-    <w:p>
-      <w:pPr>
-        <w:pStyle w:val="Titre1"/>
-        <w:rPr>
-          <w:sz w:val="32"/>
-        </w:rPr>
-      </w:pPr>
-      <w:bookmarkStart w:id="9" w:name="_Toc532550448"/>
-      <w:r>
         <w:t>IV/ Résolution des conflits</w:t>
       </w:r>
       <w:bookmarkEnd w:id="9"/>
@@ -4429,356 +4887,740 @@
         <w:pStyle w:val="Titre2"/>
       </w:pPr>
       <w:r>
+        <w:tab/>
+      </w:r>
+      <w:bookmarkStart w:id="11" w:name="_Toc532550450"/>
+      <w:r>
+        <w:t xml:space="preserve">2/ Mesure </w:t>
+      </w:r>
+      <w:r>
+        <w:rPr>
+          <w:sz w:val="28"/>
+        </w:rPr>
+        <w:t>des</w:t>
+      </w:r>
+      <w:r>
+        <w:t xml:space="preserve"> temps de roulage et des retards</w:t>
+      </w:r>
+      <w:bookmarkEnd w:id="11"/>
+    </w:p>
+    <w:p/>
+    <w:p>
+      <w:pPr>
+        <w:ind w:firstLine="709"/>
+        <w:rPr>
+          <w:rFonts w:asciiTheme="minorHAnsi" w:hAnsiTheme="minorHAnsi" w:cstheme="minorHAnsi"/>
+          <w:szCs w:val="22"/>
+        </w:rPr>
+      </w:pPr>
+      <w:r>
+        <w:rPr>
+          <w:rFonts w:asciiTheme="minorHAnsi" w:hAnsiTheme="minorHAnsi" w:cstheme="minorHAnsi"/>
+          <w:szCs w:val="22"/>
+        </w:rPr>
+        <w:t>Après recalcule des trajectoires qui permettent d’éviter les conflits</w:t>
+      </w:r>
+      <w:r>
+        <w:rPr>
+          <w:rFonts w:asciiTheme="minorHAnsi" w:hAnsiTheme="minorHAnsi" w:cstheme="minorHAnsi"/>
+          <w:szCs w:val="22"/>
+        </w:rPr>
+        <w:t>. Nous pouvons recalculer les nouveaux temps totaux et les comparer</w:t>
+      </w:r>
+      <w:r>
+        <w:rPr>
+          <w:rFonts w:asciiTheme="minorHAnsi" w:hAnsiTheme="minorHAnsi" w:cstheme="minorHAnsi"/>
+          <w:szCs w:val="22"/>
+        </w:rPr>
+        <w:t xml:space="preserve"> à nouveau.</w:t>
+      </w:r>
+      <w:r>
+        <w:rPr>
+          <w:rFonts w:asciiTheme="minorHAnsi" w:hAnsiTheme="minorHAnsi" w:cstheme="minorHAnsi"/>
+          <w:szCs w:val="22"/>
+        </w:rPr>
+        <w:t xml:space="preserve"> Et, en comparant ces nouveaux résultats aux anciens, nous pouvons en déduire le retard dû à la résolution de conflits.</w:t>
+      </w:r>
+    </w:p>
+    <w:p>
+      <w:pPr>
+        <w:rPr>
+          <w:rFonts w:asciiTheme="minorHAnsi" w:hAnsiTheme="minorHAnsi" w:cstheme="minorHAnsi"/>
+          <w:szCs w:val="22"/>
+        </w:rPr>
+      </w:pPr>
+    </w:p>
+    <w:p>
+      <w:pPr>
+        <w:jc w:val="both"/>
+        <w:rPr>
+          <w:rFonts w:asciiTheme="minorHAnsi" w:hAnsiTheme="minorHAnsi" w:cstheme="minorHAnsi"/>
+          <w:color w:val="00B050"/>
+          <w:szCs w:val="22"/>
+        </w:rPr>
+      </w:pPr>
+      <w:bookmarkStart w:id="12" w:name="_Toc532550451"/>
+      <w:bookmarkStart w:id="13" w:name="_Hlk532546395"/>
+      <w:r>
+        <w:rPr>
+          <w:rFonts w:asciiTheme="minorHAnsi" w:hAnsiTheme="minorHAnsi" w:cstheme="minorHAnsi"/>
+          <w:color w:val="00B050"/>
+          <w:szCs w:val="22"/>
+        </w:rPr>
+        <w:t>//explication résultats</w:t>
+      </w:r>
+    </w:p>
+    <w:p>
+      <w:pPr>
+        <w:jc w:val="both"/>
+        <w:rPr>
+          <w:rFonts w:asciiTheme="minorHAnsi" w:hAnsiTheme="minorHAnsi" w:cstheme="minorHAnsi"/>
+          <w:color w:val="00B050"/>
+          <w:szCs w:val="22"/>
+        </w:rPr>
+      </w:pPr>
+      <w:r>
+        <w:rPr>
+          <w:rFonts w:asciiTheme="minorHAnsi" w:hAnsiTheme="minorHAnsi" w:cstheme="minorHAnsi"/>
+          <w:color w:val="00B050"/>
+          <w:szCs w:val="22"/>
+        </w:rPr>
+        <w:t>//explication résultats</w:t>
+      </w:r>
+    </w:p>
+    <w:p>
+      <w:pPr>
+        <w:jc w:val="both"/>
+        <w:rPr>
+          <w:rFonts w:asciiTheme="minorHAnsi" w:hAnsiTheme="minorHAnsi" w:cstheme="minorHAnsi"/>
+          <w:color w:val="00B050"/>
+          <w:szCs w:val="22"/>
+        </w:rPr>
+      </w:pPr>
+      <w:r>
+        <w:rPr>
+          <w:rFonts w:asciiTheme="minorHAnsi" w:hAnsiTheme="minorHAnsi" w:cstheme="minorHAnsi"/>
+          <w:color w:val="00B050"/>
+          <w:szCs w:val="22"/>
+        </w:rPr>
+        <w:t>//explication résultats</w:t>
+      </w:r>
+    </w:p>
+    <w:p>
+      <w:pPr>
+        <w:jc w:val="both"/>
+        <w:rPr>
+          <w:rFonts w:asciiTheme="minorHAnsi" w:hAnsiTheme="minorHAnsi" w:cstheme="minorHAnsi"/>
+          <w:color w:val="00B050"/>
+          <w:szCs w:val="22"/>
+        </w:rPr>
+      </w:pPr>
+      <w:r>
+        <w:rPr>
+          <w:rFonts w:asciiTheme="minorHAnsi" w:hAnsiTheme="minorHAnsi" w:cstheme="minorHAnsi"/>
+          <w:color w:val="00B050"/>
+          <w:szCs w:val="22"/>
+        </w:rPr>
+        <w:t>//explication résultats</w:t>
+      </w:r>
+    </w:p>
+    <w:p>
+      <w:pPr>
+        <w:jc w:val="both"/>
+        <w:rPr>
+          <w:rFonts w:asciiTheme="minorHAnsi" w:hAnsiTheme="minorHAnsi" w:cstheme="minorHAnsi"/>
+          <w:color w:val="00B050"/>
+          <w:szCs w:val="22"/>
+        </w:rPr>
+      </w:pPr>
+      <w:r>
+        <w:rPr>
+          <w:rFonts w:asciiTheme="minorHAnsi" w:hAnsiTheme="minorHAnsi" w:cstheme="minorHAnsi"/>
+          <w:color w:val="00B050"/>
+          <w:szCs w:val="22"/>
+        </w:rPr>
+        <w:t>//explication résultats</w:t>
+      </w:r>
+    </w:p>
+    <w:p>
+      <w:pPr>
+        <w:jc w:val="both"/>
+        <w:rPr>
+          <w:rFonts w:asciiTheme="minorHAnsi" w:hAnsiTheme="minorHAnsi" w:cstheme="minorHAnsi"/>
+          <w:color w:val="00B050"/>
+          <w:szCs w:val="22"/>
+        </w:rPr>
+      </w:pPr>
+      <w:r>
+        <w:rPr>
+          <w:rFonts w:asciiTheme="minorHAnsi" w:hAnsiTheme="minorHAnsi" w:cstheme="minorHAnsi"/>
+          <w:color w:val="00B050"/>
+          <w:szCs w:val="22"/>
+        </w:rPr>
+        <w:t>//explication résultats</w:t>
+      </w:r>
+      <w:r>
+        <w:rPr>
+          <w:rFonts w:asciiTheme="minorHAnsi" w:hAnsiTheme="minorHAnsi" w:cstheme="minorHAnsi"/>
+          <w:color w:val="00B050"/>
+          <w:szCs w:val="22"/>
+        </w:rPr>
+        <w:t xml:space="preserve"> -&gt; tableau comparatif ?</w:t>
+      </w:r>
+    </w:p>
+    <w:p>
+      <w:pPr>
+        <w:pStyle w:val="Titre1"/>
+      </w:pPr>
+      <w:r>
+        <w:t>V/</w:t>
+      </w:r>
+      <w:r>
+        <w:t xml:space="preserve"> </w:t>
+      </w:r>
+      <w:r>
+        <w:rPr>
+          <w:sz w:val="32"/>
+        </w:rPr>
+        <w:t>Simulation</w:t>
+      </w:r>
+      <w:bookmarkEnd w:id="12"/>
+    </w:p>
+    <w:bookmarkEnd w:id="13"/>
+    <w:p>
+      <w:pPr>
+        <w:jc w:val="both"/>
+        <w:rPr>
+          <w:rFonts w:asciiTheme="minorHAnsi" w:hAnsiTheme="minorHAnsi" w:cstheme="minorHAnsi"/>
+          <w:sz w:val="22"/>
+          <w:szCs w:val="22"/>
+        </w:rPr>
+      </w:pPr>
+    </w:p>
+    <w:p>
+      <w:pPr>
+        <w:ind w:firstLine="709"/>
+        <w:jc w:val="both"/>
+        <w:rPr>
+          <w:rFonts w:asciiTheme="minorHAnsi" w:hAnsiTheme="minorHAnsi" w:cstheme="minorHAnsi"/>
+          <w:szCs w:val="22"/>
+        </w:rPr>
+      </w:pPr>
+      <w:r>
+        <w:rPr>
+          <w:rFonts w:asciiTheme="minorHAnsi" w:hAnsiTheme="minorHAnsi" w:cstheme="minorHAnsi"/>
+          <w:szCs w:val="22"/>
+        </w:rPr>
+        <w:t xml:space="preserve">En nous inspirant de l’application </w:t>
+      </w:r>
+      <w:proofErr w:type="spellStart"/>
+      <w:r>
+        <w:rPr>
+          <w:rFonts w:asciiTheme="minorHAnsi" w:hAnsiTheme="minorHAnsi" w:cstheme="minorHAnsi"/>
+          <w:szCs w:val="22"/>
+        </w:rPr>
+        <w:t>Pyairport</w:t>
+      </w:r>
+      <w:proofErr w:type="spellEnd"/>
+      <w:r>
+        <w:rPr>
+          <w:rFonts w:asciiTheme="minorHAnsi" w:hAnsiTheme="minorHAnsi" w:cstheme="minorHAnsi"/>
+          <w:szCs w:val="22"/>
+        </w:rPr>
+        <w:t xml:space="preserve">, vue en TP </w:t>
+      </w:r>
+      <w:r>
+        <w:rPr>
+          <w:rFonts w:asciiTheme="minorHAnsi" w:hAnsiTheme="minorHAnsi" w:cstheme="minorHAnsi"/>
+          <w:szCs w:val="22"/>
+        </w:rPr>
+        <w:t xml:space="preserve">l’année dernière, nous avons </w:t>
+      </w:r>
+      <w:r>
+        <w:rPr>
+          <w:rFonts w:asciiTheme="minorHAnsi" w:hAnsiTheme="minorHAnsi" w:cstheme="minorHAnsi"/>
+          <w:szCs w:val="22"/>
+        </w:rPr>
+        <w:t>recréer une visualisation de l’aéroport. A cette image, nous avons ajouté la visualisation de notre triangulation de Delaunay.</w:t>
+      </w:r>
+      <w:r>
+        <w:rPr>
+          <w:rFonts w:asciiTheme="minorHAnsi" w:hAnsiTheme="minorHAnsi" w:cstheme="minorHAnsi"/>
+          <w:szCs w:val="22"/>
+        </w:rPr>
+        <w:t xml:space="preserve"> Puis nous avons construit la simulation</w:t>
+      </w:r>
+      <w:r>
+        <w:rPr>
+          <w:rFonts w:asciiTheme="minorHAnsi" w:hAnsiTheme="minorHAnsi" w:cstheme="minorHAnsi"/>
+          <w:szCs w:val="22"/>
+        </w:rPr>
+        <w:t>, de manière à afficher à l’écran les mouvements des avions selon leurs heures de départ et d’arrivée.</w:t>
+      </w:r>
+    </w:p>
+    <w:p>
+      <w:pPr>
+        <w:jc w:val="both"/>
+        <w:rPr>
+          <w:rFonts w:asciiTheme="minorHAnsi" w:hAnsiTheme="minorHAnsi" w:cstheme="minorHAnsi"/>
+          <w:szCs w:val="22"/>
+        </w:rPr>
+      </w:pPr>
+    </w:p>
+    <w:p>
+      <w:pPr>
+        <w:jc w:val="both"/>
+        <w:rPr>
+          <w:rFonts w:asciiTheme="minorHAnsi" w:hAnsiTheme="minorHAnsi" w:cstheme="minorHAnsi"/>
+          <w:color w:val="00B050"/>
+          <w:szCs w:val="22"/>
+        </w:rPr>
+      </w:pPr>
+      <w:r>
+        <w:rPr>
+          <w:rFonts w:asciiTheme="minorHAnsi" w:hAnsiTheme="minorHAnsi" w:cstheme="minorHAnsi"/>
+          <w:color w:val="00B050"/>
+          <w:szCs w:val="22"/>
+        </w:rPr>
+        <w:t>// explication du module visu.ml et explication de comment fonctionne l’affichage des avions ?</w:t>
+      </w:r>
+    </w:p>
+    <w:p>
+      <w:pPr>
+        <w:rPr>
+          <w:rFonts w:asciiTheme="minorHAnsi" w:hAnsiTheme="minorHAnsi" w:cstheme="minorHAnsi"/>
+          <w:color w:val="00B050"/>
+          <w:szCs w:val="22"/>
+        </w:rPr>
+      </w:pPr>
+      <w:r>
+        <w:rPr>
+          <w:rFonts w:asciiTheme="minorHAnsi" w:hAnsiTheme="minorHAnsi" w:cstheme="minorHAnsi"/>
+          <w:color w:val="00B050"/>
+          <w:szCs w:val="22"/>
+        </w:rPr>
+        <w:br w:type="page"/>
+      </w:r>
+    </w:p>
+    <w:p>
+      <w:pPr>
+        <w:pStyle w:val="Titre1"/>
+      </w:pPr>
+      <w:bookmarkStart w:id="14" w:name="_Toc532550452"/>
+      <w:r>
         <w:lastRenderedPageBreak/>
+        <w:t xml:space="preserve">VI/ </w:t>
+      </w:r>
+      <w:r>
+        <w:rPr>
+          <w:sz w:val="32"/>
+        </w:rPr>
+        <w:t>Conclusion</w:t>
+      </w:r>
+      <w:bookmarkEnd w:id="14"/>
+    </w:p>
+    <w:p/>
+    <w:p>
+      <w:pPr>
+        <w:ind w:firstLine="709"/>
+        <w:jc w:val="both"/>
+        <w:rPr>
+          <w:rFonts w:asciiTheme="minorHAnsi" w:hAnsiTheme="minorHAnsi" w:cstheme="minorHAnsi"/>
+        </w:rPr>
+      </w:pPr>
+      <w:r>
+        <w:rPr>
+          <w:rFonts w:asciiTheme="minorHAnsi" w:hAnsiTheme="minorHAnsi" w:cstheme="minorHAnsi"/>
+        </w:rPr>
+        <w:t>Notre projet éta</w:t>
+      </w:r>
+      <w:r>
+        <w:rPr>
+          <w:rFonts w:asciiTheme="minorHAnsi" w:hAnsiTheme="minorHAnsi" w:cstheme="minorHAnsi"/>
+        </w:rPr>
+        <w:t>i</w:t>
+      </w:r>
+      <w:r>
+        <w:rPr>
+          <w:rFonts w:asciiTheme="minorHAnsi" w:hAnsiTheme="minorHAnsi" w:cstheme="minorHAnsi"/>
+        </w:rPr>
+        <w:t>t d’étudier système EGTS sur l’aéroport de Roissy – Charles De Gaulle et de déterminer si ce système est viable sur cet aéroport</w:t>
+      </w:r>
+      <w:r>
+        <w:rPr>
+          <w:rFonts w:asciiTheme="minorHAnsi" w:hAnsiTheme="minorHAnsi" w:cstheme="minorHAnsi"/>
+        </w:rPr>
+        <w:t>.</w:t>
+      </w:r>
+    </w:p>
+    <w:p>
+      <w:pPr>
+        <w:jc w:val="both"/>
+        <w:rPr>
+          <w:rFonts w:asciiTheme="minorHAnsi" w:hAnsiTheme="minorHAnsi" w:cstheme="minorHAnsi"/>
+        </w:rPr>
+      </w:pPr>
+      <w:r>
+        <w:rPr>
+          <w:rFonts w:asciiTheme="minorHAnsi" w:hAnsiTheme="minorHAnsi" w:cstheme="minorHAnsi"/>
+        </w:rPr>
+        <w:t xml:space="preserve">Au vu de nos résultats : </w:t>
+      </w:r>
+    </w:p>
+    <w:p>
+      <w:pPr>
+        <w:jc w:val="both"/>
+        <w:rPr>
+          <w:rFonts w:asciiTheme="minorHAnsi" w:hAnsiTheme="minorHAnsi" w:cstheme="minorHAnsi"/>
+          <w:color w:val="00B050"/>
+        </w:rPr>
+      </w:pPr>
+      <w:r>
+        <w:rPr>
+          <w:rFonts w:asciiTheme="minorHAnsi" w:hAnsiTheme="minorHAnsi" w:cstheme="minorHAnsi"/>
+        </w:rPr>
         <w:tab/>
       </w:r>
-      <w:bookmarkStart w:id="11" w:name="_Toc532550450"/>
-      <w:r>
-        <w:t xml:space="preserve">2/ Mesure </w:t>
-      </w:r>
-      <w:r>
-        <w:rPr>
-          <w:sz w:val="28"/>
-        </w:rPr>
-        <w:t>des</w:t>
-      </w:r>
-      <w:r>
-        <w:t xml:space="preserve"> temps de roulage et des retards</w:t>
-      </w:r>
-      <w:bookmarkEnd w:id="11"/>
-    </w:p>
-    <w:p/>
-    <w:p>
-      <w:pPr>
-        <w:ind w:firstLine="709"/>
-        <w:rPr>
-          <w:rFonts w:asciiTheme="minorHAnsi" w:hAnsiTheme="minorHAnsi" w:cstheme="minorHAnsi"/>
-          <w:szCs w:val="22"/>
-        </w:rPr>
-      </w:pPr>
-      <w:r>
-        <w:rPr>
-          <w:rFonts w:asciiTheme="minorHAnsi" w:hAnsiTheme="minorHAnsi" w:cstheme="minorHAnsi"/>
-          <w:szCs w:val="22"/>
-        </w:rPr>
-        <w:t>Après recalcule des trajectoires qui permettent d’éviter les conflits</w:t>
-      </w:r>
-      <w:r>
-        <w:rPr>
-          <w:rFonts w:asciiTheme="minorHAnsi" w:hAnsiTheme="minorHAnsi" w:cstheme="minorHAnsi"/>
-          <w:szCs w:val="22"/>
-        </w:rPr>
-        <w:t>. Nous pouvons recalculer les nouveaux temps totaux et les comparer</w:t>
-      </w:r>
-      <w:r>
-        <w:rPr>
-          <w:rFonts w:asciiTheme="minorHAnsi" w:hAnsiTheme="minorHAnsi" w:cstheme="minorHAnsi"/>
-          <w:szCs w:val="22"/>
-        </w:rPr>
-        <w:t xml:space="preserve"> à nouveau.</w:t>
-      </w:r>
-      <w:r>
-        <w:rPr>
-          <w:rFonts w:asciiTheme="minorHAnsi" w:hAnsiTheme="minorHAnsi" w:cstheme="minorHAnsi"/>
-          <w:szCs w:val="22"/>
-        </w:rPr>
-        <w:t xml:space="preserve"> Et, en comparant ces nouveaux résultats aux anciens, nous pouvons en déduire le retard dû à la résolution de conflits.</w:t>
-      </w:r>
-    </w:p>
-    <w:p>
-      <w:pPr>
-        <w:rPr>
-          <w:rFonts w:asciiTheme="minorHAnsi" w:hAnsiTheme="minorHAnsi" w:cstheme="minorHAnsi"/>
-          <w:szCs w:val="22"/>
-        </w:rPr>
-      </w:pPr>
-    </w:p>
-    <w:p>
-      <w:pPr>
-        <w:rPr>
-          <w:rFonts w:asciiTheme="minorHAnsi" w:hAnsiTheme="minorHAnsi" w:cstheme="minorHAnsi"/>
-          <w:color w:val="00B050"/>
-          <w:szCs w:val="22"/>
-        </w:rPr>
-      </w:pPr>
-      <w:r>
-        <w:rPr>
-          <w:rFonts w:asciiTheme="minorHAnsi" w:hAnsiTheme="minorHAnsi" w:cstheme="minorHAnsi"/>
-          <w:color w:val="00B050"/>
-          <w:szCs w:val="22"/>
-        </w:rPr>
-        <w:t>//explication r</w:t>
-      </w:r>
-      <w:r>
-        <w:rPr>
-          <w:rFonts w:asciiTheme="minorHAnsi" w:hAnsiTheme="minorHAnsi" w:cstheme="minorHAnsi"/>
-          <w:color w:val="00B050"/>
-          <w:szCs w:val="22"/>
-        </w:rPr>
-        <w:t>é</w:t>
-      </w:r>
-      <w:r>
-        <w:rPr>
-          <w:rFonts w:asciiTheme="minorHAnsi" w:hAnsiTheme="minorHAnsi" w:cstheme="minorHAnsi"/>
-          <w:color w:val="00B050"/>
-          <w:szCs w:val="22"/>
-        </w:rPr>
-        <w:t>sultats</w:t>
-      </w:r>
-    </w:p>
-    <w:p>
-      <w:pPr>
-        <w:pStyle w:val="Titre1"/>
-      </w:pPr>
-      <w:bookmarkStart w:id="12" w:name="_Hlk532546395"/>
-      <w:bookmarkStart w:id="13" w:name="_Toc532550451"/>
-      <w:r>
-        <w:t>V/</w:t>
-      </w:r>
-      <w:r>
-        <w:t xml:space="preserve"> </w:t>
-      </w:r>
-      <w:r>
-        <w:rPr>
-          <w:sz w:val="32"/>
-        </w:rPr>
-        <w:t>Simulation</w:t>
-      </w:r>
-      <w:bookmarkEnd w:id="13"/>
-    </w:p>
-    <w:bookmarkEnd w:id="12"/>
-    <w:p>
-      <w:pPr>
-        <w:jc w:val="both"/>
-        <w:rPr>
-          <w:rFonts w:asciiTheme="minorHAnsi" w:hAnsiTheme="minorHAnsi" w:cstheme="minorHAnsi"/>
-          <w:sz w:val="22"/>
-          <w:szCs w:val="22"/>
-        </w:rPr>
-      </w:pPr>
-    </w:p>
-    <w:p>
-      <w:pPr>
-        <w:ind w:firstLine="709"/>
-        <w:jc w:val="both"/>
-        <w:rPr>
-          <w:rFonts w:asciiTheme="minorHAnsi" w:hAnsiTheme="minorHAnsi" w:cstheme="minorHAnsi"/>
-          <w:szCs w:val="22"/>
-        </w:rPr>
-      </w:pPr>
-      <w:r>
-        <w:rPr>
-          <w:rFonts w:asciiTheme="minorHAnsi" w:hAnsiTheme="minorHAnsi" w:cstheme="minorHAnsi"/>
-          <w:szCs w:val="22"/>
-        </w:rPr>
-        <w:t xml:space="preserve">En nous inspirant de l’application </w:t>
+      <w:r>
+        <w:rPr>
+          <w:rFonts w:asciiTheme="minorHAnsi" w:hAnsiTheme="minorHAnsi" w:cstheme="minorHAnsi"/>
+          <w:color w:val="00B050"/>
+        </w:rPr>
+        <w:t>// ici rappel de nos résultats</w:t>
+      </w:r>
+    </w:p>
+    <w:p>
+      <w:pPr>
+        <w:jc w:val="both"/>
+        <w:rPr>
+          <w:rFonts w:asciiTheme="minorHAnsi" w:hAnsiTheme="minorHAnsi" w:cstheme="minorHAnsi"/>
+          <w:color w:val="00B050"/>
+        </w:rPr>
+      </w:pPr>
+      <w:r>
+        <w:rPr>
+          <w:rFonts w:asciiTheme="minorHAnsi" w:hAnsiTheme="minorHAnsi" w:cstheme="minorHAnsi"/>
+          <w:color w:val="00B050"/>
+        </w:rPr>
+        <w:tab/>
+      </w:r>
+      <w:r>
+        <w:rPr>
+          <w:rFonts w:asciiTheme="minorHAnsi" w:hAnsiTheme="minorHAnsi" w:cstheme="minorHAnsi"/>
+          <w:color w:val="00B050"/>
+        </w:rPr>
+        <w:t>// ici rappel de nos résultats</w:t>
+      </w:r>
+    </w:p>
+    <w:p>
+      <w:pPr>
+        <w:jc w:val="both"/>
+        <w:rPr>
+          <w:rFonts w:asciiTheme="minorHAnsi" w:hAnsiTheme="minorHAnsi" w:cstheme="minorHAnsi"/>
+          <w:color w:val="00B050"/>
+        </w:rPr>
+      </w:pPr>
+      <w:r>
+        <w:rPr>
+          <w:rFonts w:asciiTheme="minorHAnsi" w:hAnsiTheme="minorHAnsi" w:cstheme="minorHAnsi"/>
+          <w:color w:val="00B050"/>
+        </w:rPr>
+        <w:tab/>
+      </w:r>
+      <w:r>
+        <w:rPr>
+          <w:rFonts w:asciiTheme="minorHAnsi" w:hAnsiTheme="minorHAnsi" w:cstheme="minorHAnsi"/>
+          <w:color w:val="00B050"/>
+        </w:rPr>
+        <w:t>// ici rappel de nos résultats</w:t>
+      </w:r>
+    </w:p>
+    <w:p>
+      <w:pPr>
+        <w:jc w:val="both"/>
+        <w:rPr>
+          <w:rFonts w:asciiTheme="minorHAnsi" w:hAnsiTheme="minorHAnsi" w:cstheme="minorHAnsi"/>
+          <w:color w:val="00B050"/>
+        </w:rPr>
+      </w:pPr>
+      <w:r>
+        <w:rPr>
+          <w:rFonts w:asciiTheme="minorHAnsi" w:hAnsiTheme="minorHAnsi" w:cstheme="minorHAnsi"/>
+          <w:color w:val="00B050"/>
+        </w:rPr>
+        <w:tab/>
+      </w:r>
+      <w:r>
+        <w:rPr>
+          <w:rFonts w:asciiTheme="minorHAnsi" w:hAnsiTheme="minorHAnsi" w:cstheme="minorHAnsi"/>
+          <w:color w:val="00B050"/>
+        </w:rPr>
+        <w:t>// ici rappel de nos résultats</w:t>
+      </w:r>
+    </w:p>
+    <w:p>
+      <w:pPr>
+        <w:jc w:val="both"/>
+        <w:rPr>
+          <w:rFonts w:asciiTheme="minorHAnsi" w:hAnsiTheme="minorHAnsi" w:cstheme="minorHAnsi"/>
+        </w:rPr>
+      </w:pPr>
+      <w:r>
+        <w:rPr>
+          <w:rFonts w:asciiTheme="minorHAnsi" w:hAnsiTheme="minorHAnsi" w:cstheme="minorHAnsi"/>
+        </w:rPr>
+        <w:t>On peut donc en conclure que :</w:t>
+      </w:r>
+    </w:p>
+    <w:p>
+      <w:pPr>
+        <w:jc w:val="both"/>
+        <w:rPr>
+          <w:rFonts w:asciiTheme="minorHAnsi" w:hAnsiTheme="minorHAnsi" w:cstheme="minorHAnsi"/>
+          <w:color w:val="00B050"/>
+        </w:rPr>
+      </w:pPr>
+      <w:r>
+        <w:rPr>
+          <w:rFonts w:asciiTheme="minorHAnsi" w:hAnsiTheme="minorHAnsi" w:cstheme="minorHAnsi"/>
+        </w:rPr>
+        <w:tab/>
+      </w:r>
+      <w:r>
+        <w:rPr>
+          <w:rFonts w:asciiTheme="minorHAnsi" w:hAnsiTheme="minorHAnsi" w:cstheme="minorHAnsi"/>
+          <w:color w:val="00B050"/>
+        </w:rPr>
+        <w:t>// ici notre conclusion</w:t>
+      </w:r>
+    </w:p>
+    <w:p>
+      <w:pPr>
+        <w:jc w:val="both"/>
+        <w:rPr>
+          <w:rFonts w:asciiTheme="minorHAnsi" w:hAnsiTheme="minorHAnsi" w:cstheme="minorHAnsi"/>
+          <w:color w:val="00B050"/>
+        </w:rPr>
+      </w:pPr>
+      <w:r>
+        <w:rPr>
+          <w:rFonts w:asciiTheme="minorHAnsi" w:hAnsiTheme="minorHAnsi" w:cstheme="minorHAnsi"/>
+          <w:color w:val="00B050"/>
+        </w:rPr>
+        <w:tab/>
+      </w:r>
+      <w:r>
+        <w:rPr>
+          <w:rFonts w:asciiTheme="minorHAnsi" w:hAnsiTheme="minorHAnsi" w:cstheme="minorHAnsi"/>
+          <w:color w:val="00B050"/>
+        </w:rPr>
+        <w:t>// ici notre conclusion</w:t>
+      </w:r>
+    </w:p>
+    <w:p>
+      <w:pPr>
+        <w:jc w:val="both"/>
+        <w:rPr>
+          <w:rFonts w:asciiTheme="minorHAnsi" w:hAnsiTheme="minorHAnsi" w:cstheme="minorHAnsi"/>
+          <w:color w:val="00B050"/>
+        </w:rPr>
+      </w:pPr>
+      <w:r>
+        <w:rPr>
+          <w:rFonts w:asciiTheme="minorHAnsi" w:hAnsiTheme="minorHAnsi" w:cstheme="minorHAnsi"/>
+          <w:color w:val="00B050"/>
+        </w:rPr>
+        <w:tab/>
+      </w:r>
+      <w:r>
+        <w:rPr>
+          <w:rFonts w:asciiTheme="minorHAnsi" w:hAnsiTheme="minorHAnsi" w:cstheme="minorHAnsi"/>
+          <w:color w:val="00B050"/>
+        </w:rPr>
+        <w:t>// ici notre conclusion</w:t>
+      </w:r>
+    </w:p>
+    <w:p>
+      <w:pPr>
+        <w:jc w:val="both"/>
+        <w:rPr>
+          <w:rFonts w:asciiTheme="minorHAnsi" w:hAnsiTheme="minorHAnsi" w:cstheme="minorHAnsi"/>
+          <w:color w:val="00B050"/>
+        </w:rPr>
+      </w:pPr>
+      <w:r>
+        <w:rPr>
+          <w:rFonts w:asciiTheme="minorHAnsi" w:hAnsiTheme="minorHAnsi" w:cstheme="minorHAnsi"/>
+          <w:color w:val="00B050"/>
+        </w:rPr>
+        <w:tab/>
+      </w:r>
+      <w:r>
+        <w:rPr>
+          <w:rFonts w:asciiTheme="minorHAnsi" w:hAnsiTheme="minorHAnsi" w:cstheme="minorHAnsi"/>
+          <w:color w:val="00B050"/>
+        </w:rPr>
+        <w:t>// ici notre conclusion</w:t>
+      </w:r>
+    </w:p>
+    <w:p>
+      <w:pPr>
+        <w:jc w:val="both"/>
+        <w:rPr>
+          <w:rFonts w:asciiTheme="minorHAnsi" w:hAnsiTheme="minorHAnsi" w:cstheme="minorHAnsi"/>
+        </w:rPr>
+      </w:pPr>
+      <w:r>
+        <w:rPr>
+          <w:rFonts w:asciiTheme="minorHAnsi" w:hAnsiTheme="minorHAnsi" w:cstheme="minorHAnsi"/>
+        </w:rPr>
+        <w:t>Néanmoins, notre simulation ne couvre pas tous les aspects :</w:t>
+      </w:r>
+    </w:p>
+    <w:p>
+      <w:pPr>
+        <w:jc w:val="both"/>
+        <w:rPr>
+          <w:rFonts w:asciiTheme="minorHAnsi" w:hAnsiTheme="minorHAnsi" w:cstheme="minorHAnsi"/>
+          <w:color w:val="00B050"/>
+        </w:rPr>
+      </w:pPr>
+      <w:r>
+        <w:rPr>
+          <w:rFonts w:asciiTheme="minorHAnsi" w:hAnsiTheme="minorHAnsi" w:cstheme="minorHAnsi"/>
+        </w:rPr>
+        <w:tab/>
+      </w:r>
+      <w:r>
+        <w:rPr>
+          <w:rFonts w:asciiTheme="minorHAnsi" w:hAnsiTheme="minorHAnsi" w:cstheme="minorHAnsi"/>
+          <w:color w:val="00B050"/>
+        </w:rPr>
+        <w:t>// ici quelques idées pour améliorer et aller plus loin</w:t>
+      </w:r>
+    </w:p>
+    <w:p>
+      <w:pPr>
+        <w:jc w:val="both"/>
+        <w:rPr>
+          <w:rFonts w:asciiTheme="minorHAnsi" w:hAnsiTheme="minorHAnsi" w:cstheme="minorHAnsi"/>
+          <w:color w:val="00B050"/>
+        </w:rPr>
+      </w:pPr>
+      <w:r>
+        <w:rPr>
+          <w:rFonts w:asciiTheme="minorHAnsi" w:hAnsiTheme="minorHAnsi" w:cstheme="minorHAnsi"/>
+          <w:color w:val="00B050"/>
+        </w:rPr>
+        <w:t>En effet, cette simulation ne couvre que Roissy - Charles de Gaulle un aéroport relativement plat mais il faudrait observer d’autres aéroports (</w:t>
       </w:r>
       <w:proofErr w:type="spellStart"/>
       <w:r>
         <w:rPr>
           <w:rFonts w:asciiTheme="minorHAnsi" w:hAnsiTheme="minorHAnsi" w:cstheme="minorHAnsi"/>
-          <w:szCs w:val="22"/>
-        </w:rPr>
-        <w:t>Pyairport</w:t>
+          <w:color w:val="00B050"/>
+        </w:rPr>
+        <w:t>meme</w:t>
       </w:r>
       <w:proofErr w:type="spellEnd"/>
       <w:r>
         <w:rPr>
           <w:rFonts w:asciiTheme="minorHAnsi" w:hAnsiTheme="minorHAnsi" w:cstheme="minorHAnsi"/>
-          <w:szCs w:val="22"/>
-        </w:rPr>
-        <w:t xml:space="preserve">, vue en TP </w:t>
-      </w:r>
-      <w:r>
-        <w:rPr>
-          <w:rFonts w:asciiTheme="minorHAnsi" w:hAnsiTheme="minorHAnsi" w:cstheme="minorHAnsi"/>
-          <w:szCs w:val="22"/>
-        </w:rPr>
-        <w:t xml:space="preserve">l’année dernière, nous avons </w:t>
-      </w:r>
-      <w:r>
-        <w:rPr>
-          <w:rFonts w:asciiTheme="minorHAnsi" w:hAnsiTheme="minorHAnsi" w:cstheme="minorHAnsi"/>
-          <w:szCs w:val="22"/>
-        </w:rPr>
-        <w:t>recréer une visualisation de l’aéroport. A cette image, nous avons ajouté la visualisation de notre triangulation de Delaunay.</w:t>
-      </w:r>
-      <w:r>
-        <w:rPr>
-          <w:rFonts w:asciiTheme="minorHAnsi" w:hAnsiTheme="minorHAnsi" w:cstheme="minorHAnsi"/>
-          <w:szCs w:val="22"/>
-        </w:rPr>
-        <w:t xml:space="preserve"> Puis nous avons construit la simulation.</w:t>
-      </w:r>
-      <w:bookmarkStart w:id="14" w:name="_GoBack"/>
-      <w:bookmarkEnd w:id="14"/>
-    </w:p>
-    <w:p>
-      <w:pPr>
-        <w:jc w:val="both"/>
-        <w:rPr>
-          <w:rFonts w:asciiTheme="minorHAnsi" w:hAnsiTheme="minorHAnsi" w:cstheme="minorHAnsi"/>
-          <w:szCs w:val="22"/>
-        </w:rPr>
-      </w:pPr>
-    </w:p>
-    <w:p>
-      <w:pPr>
-        <w:jc w:val="both"/>
-        <w:rPr>
-          <w:rFonts w:asciiTheme="minorHAnsi" w:hAnsiTheme="minorHAnsi" w:cstheme="minorHAnsi"/>
-          <w:color w:val="00B050"/>
-          <w:szCs w:val="22"/>
-        </w:rPr>
-      </w:pPr>
-      <w:r>
-        <w:rPr>
-          <w:rFonts w:asciiTheme="minorHAnsi" w:hAnsiTheme="minorHAnsi" w:cstheme="minorHAnsi"/>
-          <w:color w:val="00B050"/>
-          <w:szCs w:val="22"/>
-        </w:rPr>
-        <w:t>// explication du module visu.ml et explication de comment fonctionne l’affichage des avions ?</w:t>
-      </w:r>
-    </w:p>
-    <w:p>
-      <w:pPr>
-        <w:pStyle w:val="Titre1"/>
-      </w:pPr>
-      <w:bookmarkStart w:id="15" w:name="_Toc532550452"/>
-      <w:r>
-        <w:t xml:space="preserve">VI/ </w:t>
-      </w:r>
-      <w:r>
-        <w:rPr>
-          <w:sz w:val="32"/>
-        </w:rPr>
-        <w:t>Conclusion</w:t>
-      </w:r>
+          <w:color w:val="00B050"/>
+        </w:rPr>
+        <w:t xml:space="preserve"> si on accepte les avions </w:t>
+      </w:r>
+      <w:proofErr w:type="spellStart"/>
+      <w:r>
+        <w:rPr>
+          <w:rFonts w:asciiTheme="minorHAnsi" w:hAnsiTheme="minorHAnsi" w:cstheme="minorHAnsi"/>
+          <w:color w:val="00B050"/>
+        </w:rPr>
+        <w:t>electriques</w:t>
+      </w:r>
+      <w:proofErr w:type="spellEnd"/>
+      <w:r>
+        <w:rPr>
+          <w:rFonts w:asciiTheme="minorHAnsi" w:hAnsiTheme="minorHAnsi" w:cstheme="minorHAnsi"/>
+          <w:color w:val="00B050"/>
+        </w:rPr>
+        <w:t xml:space="preserve"> à </w:t>
+      </w:r>
+      <w:proofErr w:type="spellStart"/>
+      <w:r>
+        <w:rPr>
+          <w:rFonts w:asciiTheme="minorHAnsi" w:hAnsiTheme="minorHAnsi" w:cstheme="minorHAnsi"/>
+          <w:color w:val="00B050"/>
+        </w:rPr>
+        <w:t>cdg</w:t>
+      </w:r>
+      <w:proofErr w:type="spellEnd"/>
+      <w:r>
+        <w:rPr>
+          <w:rFonts w:asciiTheme="minorHAnsi" w:hAnsiTheme="minorHAnsi" w:cstheme="minorHAnsi"/>
+          <w:color w:val="00B050"/>
+        </w:rPr>
+        <w:t xml:space="preserve"> il faut qu’ils puissent venir d’un autre aéroport !!!)</w:t>
+      </w:r>
+    </w:p>
+    <w:p>
+      <w:pPr>
+        <w:jc w:val="both"/>
+        <w:rPr>
+          <w:rFonts w:asciiTheme="minorHAnsi" w:hAnsiTheme="minorHAnsi" w:cstheme="minorHAnsi"/>
+          <w:color w:val="00B050"/>
+        </w:rPr>
+      </w:pPr>
+      <w:r>
+        <w:rPr>
+          <w:rFonts w:asciiTheme="minorHAnsi" w:hAnsiTheme="minorHAnsi" w:cstheme="minorHAnsi"/>
+          <w:color w:val="00B050"/>
+        </w:rPr>
+        <w:t>Amélioration des modèles d’accélération</w:t>
+      </w:r>
+    </w:p>
+    <w:p>
+      <w:pPr>
+        <w:jc w:val="both"/>
+        <w:rPr>
+          <w:rFonts w:asciiTheme="minorHAnsi" w:hAnsiTheme="minorHAnsi" w:cstheme="minorHAnsi"/>
+          <w:color w:val="00B050"/>
+        </w:rPr>
+      </w:pPr>
+      <w:r>
+        <w:rPr>
+          <w:rFonts w:asciiTheme="minorHAnsi" w:hAnsiTheme="minorHAnsi" w:cstheme="minorHAnsi"/>
+          <w:color w:val="00B050"/>
+        </w:rPr>
+        <w:t>Prise en compte de cas de conflits plus grave</w:t>
+      </w:r>
+    </w:p>
+    <w:p>
+      <w:pPr>
+        <w:jc w:val="both"/>
+        <w:rPr>
+          <w:rFonts w:asciiTheme="minorHAnsi" w:hAnsiTheme="minorHAnsi" w:cstheme="minorHAnsi"/>
+          <w:color w:val="00B050"/>
+        </w:rPr>
+      </w:pPr>
+      <w:r>
+        <w:rPr>
+          <w:rFonts w:asciiTheme="minorHAnsi" w:hAnsiTheme="minorHAnsi" w:cstheme="minorHAnsi"/>
+          <w:color w:val="00B050"/>
+        </w:rPr>
+        <w:t>Amélioration donc des résultats -&gt; plus précis !!</w:t>
+      </w:r>
+    </w:p>
+    <w:p>
+      <w:pPr>
+        <w:jc w:val="both"/>
+        <w:rPr>
+          <w:rFonts w:asciiTheme="minorHAnsi" w:hAnsiTheme="minorHAnsi" w:cstheme="minorHAnsi"/>
+          <w:color w:val="00B050"/>
+        </w:rPr>
+      </w:pPr>
+      <w:bookmarkStart w:id="15" w:name="_GoBack"/>
       <w:bookmarkEnd w:id="15"/>
-    </w:p>
-    <w:p/>
-    <w:p>
-      <w:pPr>
-        <w:ind w:firstLine="709"/>
-        <w:jc w:val="both"/>
-        <w:rPr>
-          <w:rFonts w:asciiTheme="minorHAnsi" w:hAnsiTheme="minorHAnsi" w:cstheme="minorHAnsi"/>
-        </w:rPr>
-      </w:pPr>
-      <w:r>
-        <w:rPr>
-          <w:rFonts w:asciiTheme="minorHAnsi" w:hAnsiTheme="minorHAnsi" w:cstheme="minorHAnsi"/>
-        </w:rPr>
-        <w:t>Notre projet étant d’étudier système EGTS sur l’aéroport de Roissy – Charles De Gaulle et de déterminer si ce système est viable sur cet aéroport.</w:t>
-      </w:r>
-    </w:p>
-    <w:p>
-      <w:pPr>
-        <w:jc w:val="both"/>
-        <w:rPr>
-          <w:rFonts w:asciiTheme="minorHAnsi" w:hAnsiTheme="minorHAnsi" w:cstheme="minorHAnsi"/>
-        </w:rPr>
-      </w:pPr>
-      <w:r>
-        <w:rPr>
-          <w:rFonts w:asciiTheme="minorHAnsi" w:hAnsiTheme="minorHAnsi" w:cstheme="minorHAnsi"/>
-        </w:rPr>
-        <w:t xml:space="preserve">Au vu de nos résultats : </w:t>
-      </w:r>
-    </w:p>
-    <w:p>
-      <w:pPr>
-        <w:jc w:val="both"/>
-        <w:rPr>
-          <w:rFonts w:asciiTheme="minorHAnsi" w:hAnsiTheme="minorHAnsi" w:cstheme="minorHAnsi"/>
-          <w:color w:val="00B050"/>
-        </w:rPr>
-      </w:pPr>
-      <w:r>
-        <w:rPr>
-          <w:rFonts w:asciiTheme="minorHAnsi" w:hAnsiTheme="minorHAnsi" w:cstheme="minorHAnsi"/>
-        </w:rPr>
-        <w:tab/>
-      </w:r>
-      <w:r>
-        <w:rPr>
-          <w:rFonts w:asciiTheme="minorHAnsi" w:hAnsiTheme="minorHAnsi" w:cstheme="minorHAnsi"/>
-          <w:color w:val="00B050"/>
-        </w:rPr>
-        <w:t>// ici rappel de nos résultats</w:t>
-      </w:r>
-    </w:p>
-    <w:p>
-      <w:pPr>
-        <w:jc w:val="both"/>
-        <w:rPr>
-          <w:rFonts w:asciiTheme="minorHAnsi" w:hAnsiTheme="minorHAnsi" w:cstheme="minorHAnsi"/>
-        </w:rPr>
-      </w:pPr>
-      <w:r>
-        <w:rPr>
-          <w:rFonts w:asciiTheme="minorHAnsi" w:hAnsiTheme="minorHAnsi" w:cstheme="minorHAnsi"/>
-        </w:rPr>
-        <w:t>On peut donc en conclure que :</w:t>
-      </w:r>
-    </w:p>
-    <w:p>
-      <w:pPr>
-        <w:jc w:val="both"/>
-        <w:rPr>
-          <w:rFonts w:asciiTheme="minorHAnsi" w:hAnsiTheme="minorHAnsi" w:cstheme="minorHAnsi"/>
-          <w:color w:val="00B050"/>
-        </w:rPr>
-      </w:pPr>
-      <w:r>
-        <w:rPr>
-          <w:rFonts w:asciiTheme="minorHAnsi" w:hAnsiTheme="minorHAnsi" w:cstheme="minorHAnsi"/>
-        </w:rPr>
-        <w:tab/>
-      </w:r>
-      <w:r>
-        <w:rPr>
-          <w:rFonts w:asciiTheme="minorHAnsi" w:hAnsiTheme="minorHAnsi" w:cstheme="minorHAnsi"/>
-          <w:color w:val="00B050"/>
-        </w:rPr>
-        <w:t>// ici notre conclusion</w:t>
-      </w:r>
-    </w:p>
-    <w:p>
-      <w:pPr>
-        <w:jc w:val="both"/>
-        <w:rPr>
-          <w:rFonts w:asciiTheme="minorHAnsi" w:hAnsiTheme="minorHAnsi" w:cstheme="minorHAnsi"/>
-        </w:rPr>
-      </w:pPr>
-      <w:r>
-        <w:rPr>
-          <w:rFonts w:asciiTheme="minorHAnsi" w:hAnsiTheme="minorHAnsi" w:cstheme="minorHAnsi"/>
-        </w:rPr>
-        <w:t>Néanmoins, notre simulation ne couvre pas tous les aspects :</w:t>
-      </w:r>
-    </w:p>
-    <w:p>
-      <w:pPr>
-        <w:jc w:val="both"/>
-        <w:rPr>
-          <w:rFonts w:asciiTheme="minorHAnsi" w:hAnsiTheme="minorHAnsi" w:cstheme="minorHAnsi"/>
-          <w:color w:val="00B050"/>
-        </w:rPr>
-      </w:pPr>
-      <w:r>
-        <w:rPr>
-          <w:rFonts w:asciiTheme="minorHAnsi" w:hAnsiTheme="minorHAnsi" w:cstheme="minorHAnsi"/>
-        </w:rPr>
-        <w:tab/>
-      </w:r>
-      <w:r>
-        <w:rPr>
-          <w:rFonts w:asciiTheme="minorHAnsi" w:hAnsiTheme="minorHAnsi" w:cstheme="minorHAnsi"/>
-          <w:color w:val="00B050"/>
-        </w:rPr>
-        <w:t>// ici quelques idées pour améliorer et aller plus loin</w:t>
-      </w:r>
     </w:p>
     <w:p>
       <w:pPr>
@@ -4844,15 +5686,27 @@
       <w:pPr>
         <w:rPr>
           <w:rFonts w:asciiTheme="minorHAnsi" w:hAnsiTheme="minorHAnsi"/>
-          <w:lang w:val="en-GB"/>
         </w:rPr>
       </w:pPr>
       <w:r>
         <w:rPr>
           <w:rFonts w:asciiTheme="minorHAnsi" w:hAnsiTheme="minorHAnsi"/>
-          <w:lang w:val="en-GB"/>
-        </w:rPr>
-        <w:t xml:space="preserve">Site web: </w:t>
+        </w:rPr>
+        <w:t xml:space="preserve">Site </w:t>
+      </w:r>
+      <w:proofErr w:type="gramStart"/>
+      <w:r>
+        <w:rPr>
+          <w:rFonts w:asciiTheme="minorHAnsi" w:hAnsiTheme="minorHAnsi"/>
+        </w:rPr>
+        <w:t>web:</w:t>
+      </w:r>
+      <w:proofErr w:type="gramEnd"/>
+      <w:r>
+        <w:rPr>
+          <w:rFonts w:asciiTheme="minorHAnsi" w:hAnsiTheme="minorHAnsi"/>
+        </w:rPr>
+        <w:t xml:space="preserve"> </w:t>
       </w:r>
     </w:p>
     <w:p>
@@ -4864,7 +5718,6 @@
           <w:color w:val="000080"/>
           <w:sz w:val="26"/>
           <w:u w:val="single"/>
-          <w:lang w:val="en-GB"/>
         </w:rPr>
       </w:pPr>
       <w:hyperlink r:id="rId14" w:history="1">
@@ -4875,7 +5728,6 @@
             <w:i/>
             <w:iCs/>
             <w:szCs w:val="22"/>
-            <w:lang w:val="en-GB"/>
           </w:rPr>
           <w:t>https://en.wikipedia.org/wiki/EGTS</w:t>
         </w:r>
@@ -4891,7 +5743,6 @@
           <w:color w:val="000080"/>
           <w:szCs w:val="22"/>
           <w:u w:val="single"/>
-          <w:lang w:val="en-GB"/>
         </w:rPr>
       </w:pPr>
       <w:hyperlink r:id="rId15" w:history="1">
@@ -4901,7 +5752,6 @@
             <w:rFonts w:asciiTheme="minorHAnsi" w:hAnsiTheme="minorHAnsi" w:cstheme="minorHAnsi"/>
             <w:i/>
             <w:szCs w:val="22"/>
-            <w:lang w:val="en-GB"/>
           </w:rPr>
           <w:t>https://fr.wikipedia.org/wiki/Triangulation_de_Delaunay</w:t>
         </w:r>
@@ -4917,7 +5767,6 @@
           <w:color w:val="000080"/>
           <w:szCs w:val="22"/>
           <w:u w:val="single"/>
-          <w:lang w:val="en-GB"/>
         </w:rPr>
       </w:pPr>
       <w:hyperlink r:id="rId16" w:history="1">
@@ -4928,7 +5777,6 @@
             <w:i/>
             <w:iCs/>
             <w:szCs w:val="22"/>
-            <w:lang w:val="en-GB"/>
           </w:rPr>
           <w:t>https://en.wikipedia.org/wiki/Bowyer%E2%80%93Watson_algorithm</w:t>
         </w:r>
@@ -4942,7 +5790,6 @@
           <w:color w:val="000080"/>
           <w:sz w:val="26"/>
           <w:u w:val="single"/>
-          <w:lang w:val="en-GB"/>
         </w:rPr>
       </w:pPr>
       <w:hyperlink r:id="rId17" w:history="1">
@@ -4951,7 +5798,6 @@
             <w:rStyle w:val="Lienhypertexte"/>
             <w:rFonts w:asciiTheme="minorHAnsi" w:hAnsiTheme="minorHAnsi" w:cstheme="minorHAnsi"/>
             <w:szCs w:val="22"/>
-            <w:lang w:val="en-GB"/>
           </w:rPr>
           <w:t>https://rosettacode.org/wiki/Gaussian_elimination</w:t>
         </w:r>
@@ -4965,7 +5811,6 @@
           <w:rFonts w:asciiTheme="minorHAnsi" w:hAnsiTheme="minorHAnsi" w:cstheme="minorHAnsi"/>
           <w:sz w:val="22"/>
           <w:szCs w:val="22"/>
-          <w:lang w:val="en-GB"/>
         </w:rPr>
       </w:pPr>
     </w:p>
@@ -4975,7 +5820,6 @@
           <w:rFonts w:asciiTheme="minorHAnsi" w:hAnsiTheme="minorHAnsi" w:cstheme="minorHAnsi"/>
           <w:sz w:val="22"/>
           <w:szCs w:val="22"/>
-          <w:lang w:val="en-GB"/>
         </w:rPr>
       </w:pPr>
       <w:r>
@@ -4983,7 +5827,6 @@
           <w:rFonts w:asciiTheme="minorHAnsi" w:hAnsiTheme="minorHAnsi" w:cstheme="minorHAnsi"/>
           <w:sz w:val="22"/>
           <w:szCs w:val="22"/>
-          <w:lang w:val="en-GB"/>
         </w:rPr>
         <w:br w:type="page"/>
       </w:r>
@@ -4999,10 +5842,7 @@
         <w:t>VI</w:t>
       </w:r>
       <w:r>
-        <w:t>I</w:t>
-      </w:r>
-      <w:r>
-        <w:t>I</w:t>
+        <w:t>II</w:t>
       </w:r>
       <w:r>
         <w:t xml:space="preserve">/ </w:t>
@@ -5065,6 +5905,7 @@
         <w:docPartUnique/>
       </w:docPartObj>
     </w:sdtPr>
+    <w:sdtEndPr/>
     <w:sdtContent>
       <w:p>
         <w:pPr>
@@ -6581,7 +7422,7 @@
 </file>
 
 <file path=customXml/itemProps1.xml><?xml version="1.0" encoding="utf-8"?>
-<ds:datastoreItem xmlns:ds="http://schemas.openxmlformats.org/officeDocument/2006/customXml" ds:itemID="{407A7143-CAD0-47A6-B384-441C5265C9B6}">
+<ds:datastoreItem xmlns:ds="http://schemas.openxmlformats.org/officeDocument/2006/customXml" ds:itemID="{F099C168-C45B-4902-A2F2-EE30EA7DFA77}">
   <ds:schemaRefs>
     <ds:schemaRef ds:uri="http://schemas.openxmlformats.org/officeDocument/2006/bibliography"/>
   </ds:schemaRefs>

</xml_diff>